<commit_message>
Cambios en settings.py, creación de modelo Project() y fichero serializer.py
</commit_message>
<xml_diff>
--- a/DjangoRESTFrameworkFlazt.docx
+++ b/DjangoRESTFrameworkFlazt.docx
@@ -3218,7 +3218,7 @@
         <w:pStyle w:val="Prrafodelista"/>
         <w:numPr>
           <w:ilvl w:val="0"/>
-          <w:numId w:val="16"/>
+          <w:numId w:val="17"/>
         </w:numPr>
         <w:rPr>
           <w:lang w:val="es-ES"/>
@@ -3242,7 +3242,27 @@
         <w:rPr>
           <w:lang w:val="es-ES"/>
         </w:rPr>
-        <w:t>) escribimos ‘django-</w:t>
+        <w:t xml:space="preserve">) escribimos </w:t>
+      </w:r>
+    </w:p>
+    <w:p>
+      <w:pPr>
+        <w:pStyle w:val="Prrafodelista"/>
+        <w:rPr>
+          <w:lang w:val="es-ES"/>
+        </w:rPr>
+      </w:pPr>
+      <w:r>
+        <w:rPr>
+          <w:lang w:val="es-ES"/>
+        </w:rPr>
+        <w:t xml:space="preserve">&gt;&gt; </w:t>
+      </w:r>
+      <w:r>
+        <w:rPr>
+          <w:lang w:val="es-ES"/>
+        </w:rPr>
+        <w:t>django-</w:t>
       </w:r>
       <w:proofErr w:type="spellStart"/>
       <w:r>
@@ -3284,7 +3304,21 @@
         <w:rPr>
           <w:lang w:val="es-ES"/>
         </w:rPr>
-        <w:t xml:space="preserve"> ’ (no olvides el punto al final </w:t>
+        <w:t xml:space="preserve">  </w:t>
+      </w:r>
+    </w:p>
+    <w:p>
+      <w:pPr>
+        <w:pStyle w:val="Prrafodelista"/>
+        <w:rPr>
+          <w:lang w:val="es-ES"/>
+        </w:rPr>
+      </w:pPr>
+      <w:r>
+        <w:rPr>
+          <w:lang w:val="es-ES"/>
+        </w:rPr>
+        <w:t xml:space="preserve">(no olvides el punto al final </w:t>
       </w:r>
       <w:proofErr w:type="gramStart"/>
       <w:r>
@@ -3312,21 +3346,646 @@
         <w:rPr>
           <w:lang w:val="es-ES"/>
         </w:rPr>
-        <w:t xml:space="preserve"> utiliza y puede llegar a ocasionar errores más adelante. Para términos de este tutorial utilizaremos el nombre de ’</w:t>
-      </w:r>
-      <w:proofErr w:type="spellStart"/>
-      <w:r>
-        <w:rPr>
-          <w:lang w:val="es-ES"/>
-        </w:rPr>
-        <w:t>mysite</w:t>
-      </w:r>
-      <w:proofErr w:type="spellEnd"/>
-      <w:r>
-        <w:rPr>
-          <w:lang w:val="es-ES"/>
-        </w:rPr>
-        <w:t>’, que es el suele usarse por default.</w:t>
+        <w:t xml:space="preserve"> utiliza y puede llegar a ocasionar errores más adelante.</w:t>
+      </w:r>
+      <w:r>
+        <w:rPr>
+          <w:lang w:val="es-ES"/>
+        </w:rPr>
+        <w:t xml:space="preserve"> En este ejemplo se </w:t>
+      </w:r>
+      <w:proofErr w:type="gramStart"/>
+      <w:r>
+        <w:rPr>
+          <w:lang w:val="es-ES"/>
+        </w:rPr>
+        <w:t>llamara</w:t>
+      </w:r>
+      <w:proofErr w:type="gramEnd"/>
+      <w:r>
+        <w:rPr>
+          <w:lang w:val="es-ES"/>
+        </w:rPr>
+        <w:t xml:space="preserve"> “DRF_CRUD”</w:t>
+      </w:r>
+    </w:p>
+    <w:p>
+      <w:pPr>
+        <w:pStyle w:val="Prrafodelista"/>
+        <w:numPr>
+          <w:ilvl w:val="0"/>
+          <w:numId w:val="17"/>
+        </w:numPr>
+        <w:rPr>
+          <w:lang w:val="es-ES"/>
+        </w:rPr>
+      </w:pPr>
+      <w:r>
+        <w:rPr>
+          <w:lang w:val="es-ES"/>
+        </w:rPr>
+        <w:t>Iniciamos una aplicación:</w:t>
+      </w:r>
+    </w:p>
+    <w:p>
+      <w:pPr>
+        <w:pStyle w:val="Prrafodelista"/>
+        <w:rPr>
+          <w:lang w:val="es-ES"/>
+        </w:rPr>
+      </w:pPr>
+      <w:r>
+        <w:rPr>
+          <w:lang w:val="es-ES"/>
+        </w:rPr>
+        <w:lastRenderedPageBreak/>
+        <w:t xml:space="preserve">&gt;&gt; </w:t>
+      </w:r>
+      <w:r>
+        <w:rPr>
+          <w:lang w:val="es-ES"/>
+        </w:rPr>
+        <w:t xml:space="preserve">python manage.py </w:t>
+      </w:r>
+      <w:proofErr w:type="spellStart"/>
+      <w:r>
+        <w:rPr>
+          <w:lang w:val="es-ES"/>
+        </w:rPr>
+        <w:t>startapp</w:t>
+      </w:r>
+      <w:proofErr w:type="spellEnd"/>
+      <w:r>
+        <w:rPr>
+          <w:lang w:val="es-ES"/>
+        </w:rPr>
+        <w:t xml:space="preserve"> &lt;nombre de la app&gt;</w:t>
+      </w:r>
+    </w:p>
+    <w:p>
+      <w:pPr>
+        <w:pStyle w:val="Prrafodelista"/>
+        <w:rPr>
+          <w:lang w:val="es-ES"/>
+        </w:rPr>
+      </w:pPr>
+      <w:r>
+        <w:rPr>
+          <w:lang w:val="es-ES"/>
+        </w:rPr>
+        <w:t>En este caso lo nombraremos ‘</w:t>
+      </w:r>
+      <w:proofErr w:type="spellStart"/>
+      <w:r>
+        <w:rPr>
+          <w:lang w:val="es-ES"/>
+        </w:rPr>
+        <w:t>projects</w:t>
+      </w:r>
+      <w:proofErr w:type="spellEnd"/>
+      <w:r>
+        <w:rPr>
+          <w:lang w:val="es-ES"/>
+        </w:rPr>
+        <w:t>’</w:t>
+      </w:r>
+    </w:p>
+    <w:p>
+      <w:pPr>
+        <w:pStyle w:val="Prrafodelista"/>
+        <w:rPr>
+          <w:lang w:val="es-ES"/>
+        </w:rPr>
+      </w:pPr>
+      <w:r>
+        <w:rPr>
+          <w:lang w:val="es-ES"/>
+        </w:rPr>
+        <w:t xml:space="preserve">Esta aplicación aun no es conocida por nuestro proyecto, por lo que hay que agregarlo a ‘DRF_CRUD/settings.py -&gt; INSTALLED_APP’. </w:t>
+      </w:r>
+    </w:p>
+    <w:p>
+      <w:pPr>
+        <w:shd w:val="clear" w:color="auto" w:fill="1E1E1E"/>
+        <w:spacing w:line="285" w:lineRule="atLeast"/>
+        <w:rPr>
+          <w:rFonts w:ascii="Consolas" w:hAnsi="Consolas"/>
+          <w:color w:val="D4D4D4"/>
+          <w:sz w:val="21"/>
+          <w:szCs w:val="21"/>
+        </w:rPr>
+      </w:pPr>
+      <w:r>
+        <w:rPr>
+          <w:rFonts w:ascii="Consolas" w:hAnsi="Consolas"/>
+          <w:color w:val="4FC1FF"/>
+          <w:sz w:val="21"/>
+          <w:szCs w:val="21"/>
+        </w:rPr>
+        <w:t>INSTALLED_APPS</w:t>
+      </w:r>
+      <w:r>
+        <w:rPr>
+          <w:rFonts w:ascii="Consolas" w:hAnsi="Consolas"/>
+          <w:color w:val="D4D4D4"/>
+          <w:sz w:val="21"/>
+          <w:szCs w:val="21"/>
+        </w:rPr>
+        <w:t xml:space="preserve"> = [</w:t>
+      </w:r>
+    </w:p>
+    <w:p>
+      <w:pPr>
+        <w:shd w:val="clear" w:color="auto" w:fill="1E1E1E"/>
+        <w:spacing w:line="285" w:lineRule="atLeast"/>
+        <w:rPr>
+          <w:rFonts w:ascii="Consolas" w:hAnsi="Consolas"/>
+          <w:color w:val="D4D4D4"/>
+          <w:sz w:val="21"/>
+          <w:szCs w:val="21"/>
+        </w:rPr>
+      </w:pPr>
+      <w:r>
+        <w:rPr>
+          <w:rFonts w:ascii="Consolas" w:hAnsi="Consolas"/>
+          <w:color w:val="D4D4D4"/>
+          <w:sz w:val="21"/>
+          <w:szCs w:val="21"/>
+        </w:rPr>
+        <w:t xml:space="preserve">    </w:t>
+      </w:r>
+      <w:r>
+        <w:rPr>
+          <w:rFonts w:ascii="Consolas" w:hAnsi="Consolas"/>
+          <w:color w:val="CE9178"/>
+          <w:sz w:val="21"/>
+          <w:szCs w:val="21"/>
+        </w:rPr>
+        <w:t>'</w:t>
+      </w:r>
+      <w:proofErr w:type="spellStart"/>
+      <w:proofErr w:type="gramStart"/>
+      <w:r>
+        <w:rPr>
+          <w:rFonts w:ascii="Consolas" w:hAnsi="Consolas"/>
+          <w:color w:val="CE9178"/>
+          <w:sz w:val="21"/>
+          <w:szCs w:val="21"/>
+        </w:rPr>
+        <w:t>django.contrib</w:t>
+      </w:r>
+      <w:proofErr w:type="gramEnd"/>
+      <w:r>
+        <w:rPr>
+          <w:rFonts w:ascii="Consolas" w:hAnsi="Consolas"/>
+          <w:color w:val="CE9178"/>
+          <w:sz w:val="21"/>
+          <w:szCs w:val="21"/>
+        </w:rPr>
+        <w:t>.admin</w:t>
+      </w:r>
+      <w:proofErr w:type="spellEnd"/>
+      <w:r>
+        <w:rPr>
+          <w:rFonts w:ascii="Consolas" w:hAnsi="Consolas"/>
+          <w:color w:val="CE9178"/>
+          <w:sz w:val="21"/>
+          <w:szCs w:val="21"/>
+        </w:rPr>
+        <w:t>'</w:t>
+      </w:r>
+      <w:r>
+        <w:rPr>
+          <w:rFonts w:ascii="Consolas" w:hAnsi="Consolas"/>
+          <w:color w:val="D4D4D4"/>
+          <w:sz w:val="21"/>
+          <w:szCs w:val="21"/>
+        </w:rPr>
+        <w:t>,</w:t>
+      </w:r>
+    </w:p>
+    <w:p>
+      <w:pPr>
+        <w:shd w:val="clear" w:color="auto" w:fill="1E1E1E"/>
+        <w:spacing w:line="285" w:lineRule="atLeast"/>
+        <w:rPr>
+          <w:rFonts w:ascii="Consolas" w:hAnsi="Consolas"/>
+          <w:color w:val="D4D4D4"/>
+          <w:sz w:val="21"/>
+          <w:szCs w:val="21"/>
+        </w:rPr>
+      </w:pPr>
+      <w:r>
+        <w:rPr>
+          <w:rFonts w:ascii="Consolas" w:hAnsi="Consolas"/>
+          <w:color w:val="D4D4D4"/>
+          <w:sz w:val="21"/>
+          <w:szCs w:val="21"/>
+        </w:rPr>
+        <w:t xml:space="preserve">    </w:t>
+      </w:r>
+      <w:r>
+        <w:rPr>
+          <w:rFonts w:ascii="Consolas" w:hAnsi="Consolas"/>
+          <w:color w:val="CE9178"/>
+          <w:sz w:val="21"/>
+          <w:szCs w:val="21"/>
+        </w:rPr>
+        <w:t>'</w:t>
+      </w:r>
+      <w:proofErr w:type="spellStart"/>
+      <w:proofErr w:type="gramStart"/>
+      <w:r>
+        <w:rPr>
+          <w:rFonts w:ascii="Consolas" w:hAnsi="Consolas"/>
+          <w:color w:val="CE9178"/>
+          <w:sz w:val="21"/>
+          <w:szCs w:val="21"/>
+        </w:rPr>
+        <w:t>django.contrib</w:t>
+      </w:r>
+      <w:proofErr w:type="gramEnd"/>
+      <w:r>
+        <w:rPr>
+          <w:rFonts w:ascii="Consolas" w:hAnsi="Consolas"/>
+          <w:color w:val="CE9178"/>
+          <w:sz w:val="21"/>
+          <w:szCs w:val="21"/>
+        </w:rPr>
+        <w:t>.auth</w:t>
+      </w:r>
+      <w:proofErr w:type="spellEnd"/>
+      <w:r>
+        <w:rPr>
+          <w:rFonts w:ascii="Consolas" w:hAnsi="Consolas"/>
+          <w:color w:val="CE9178"/>
+          <w:sz w:val="21"/>
+          <w:szCs w:val="21"/>
+        </w:rPr>
+        <w:t>'</w:t>
+      </w:r>
+      <w:r>
+        <w:rPr>
+          <w:rFonts w:ascii="Consolas" w:hAnsi="Consolas"/>
+          <w:color w:val="D4D4D4"/>
+          <w:sz w:val="21"/>
+          <w:szCs w:val="21"/>
+        </w:rPr>
+        <w:t>,</w:t>
+      </w:r>
+    </w:p>
+    <w:p>
+      <w:pPr>
+        <w:shd w:val="clear" w:color="auto" w:fill="1E1E1E"/>
+        <w:spacing w:line="285" w:lineRule="atLeast"/>
+        <w:rPr>
+          <w:rFonts w:ascii="Consolas" w:hAnsi="Consolas"/>
+          <w:color w:val="D4D4D4"/>
+          <w:sz w:val="21"/>
+          <w:szCs w:val="21"/>
+        </w:rPr>
+      </w:pPr>
+      <w:r>
+        <w:rPr>
+          <w:rFonts w:ascii="Consolas" w:hAnsi="Consolas"/>
+          <w:color w:val="D4D4D4"/>
+          <w:sz w:val="21"/>
+          <w:szCs w:val="21"/>
+        </w:rPr>
+        <w:t xml:space="preserve">    </w:t>
+      </w:r>
+      <w:r>
+        <w:rPr>
+          <w:rFonts w:ascii="Consolas" w:hAnsi="Consolas"/>
+          <w:color w:val="CE9178"/>
+          <w:sz w:val="21"/>
+          <w:szCs w:val="21"/>
+        </w:rPr>
+        <w:t>'</w:t>
+      </w:r>
+      <w:proofErr w:type="spellStart"/>
+      <w:proofErr w:type="gramStart"/>
+      <w:r>
+        <w:rPr>
+          <w:rFonts w:ascii="Consolas" w:hAnsi="Consolas"/>
+          <w:color w:val="CE9178"/>
+          <w:sz w:val="21"/>
+          <w:szCs w:val="21"/>
+        </w:rPr>
+        <w:t>django.contrib</w:t>
+      </w:r>
+      <w:proofErr w:type="gramEnd"/>
+      <w:r>
+        <w:rPr>
+          <w:rFonts w:ascii="Consolas" w:hAnsi="Consolas"/>
+          <w:color w:val="CE9178"/>
+          <w:sz w:val="21"/>
+          <w:szCs w:val="21"/>
+        </w:rPr>
+        <w:t>.contenttypes</w:t>
+      </w:r>
+      <w:proofErr w:type="spellEnd"/>
+      <w:r>
+        <w:rPr>
+          <w:rFonts w:ascii="Consolas" w:hAnsi="Consolas"/>
+          <w:color w:val="CE9178"/>
+          <w:sz w:val="21"/>
+          <w:szCs w:val="21"/>
+        </w:rPr>
+        <w:t>'</w:t>
+      </w:r>
+      <w:r>
+        <w:rPr>
+          <w:rFonts w:ascii="Consolas" w:hAnsi="Consolas"/>
+          <w:color w:val="D4D4D4"/>
+          <w:sz w:val="21"/>
+          <w:szCs w:val="21"/>
+        </w:rPr>
+        <w:t>,</w:t>
+      </w:r>
+    </w:p>
+    <w:p>
+      <w:pPr>
+        <w:shd w:val="clear" w:color="auto" w:fill="1E1E1E"/>
+        <w:spacing w:line="285" w:lineRule="atLeast"/>
+        <w:rPr>
+          <w:rFonts w:ascii="Consolas" w:hAnsi="Consolas"/>
+          <w:color w:val="D4D4D4"/>
+          <w:sz w:val="21"/>
+          <w:szCs w:val="21"/>
+        </w:rPr>
+      </w:pPr>
+      <w:r>
+        <w:rPr>
+          <w:rFonts w:ascii="Consolas" w:hAnsi="Consolas"/>
+          <w:color w:val="D4D4D4"/>
+          <w:sz w:val="21"/>
+          <w:szCs w:val="21"/>
+        </w:rPr>
+        <w:t xml:space="preserve">    </w:t>
+      </w:r>
+      <w:r>
+        <w:rPr>
+          <w:rFonts w:ascii="Consolas" w:hAnsi="Consolas"/>
+          <w:color w:val="CE9178"/>
+          <w:sz w:val="21"/>
+          <w:szCs w:val="21"/>
+        </w:rPr>
+        <w:t>'</w:t>
+      </w:r>
+      <w:proofErr w:type="spellStart"/>
+      <w:proofErr w:type="gramStart"/>
+      <w:r>
+        <w:rPr>
+          <w:rFonts w:ascii="Consolas" w:hAnsi="Consolas"/>
+          <w:color w:val="CE9178"/>
+          <w:sz w:val="21"/>
+          <w:szCs w:val="21"/>
+        </w:rPr>
+        <w:t>django.contrib</w:t>
+      </w:r>
+      <w:proofErr w:type="gramEnd"/>
+      <w:r>
+        <w:rPr>
+          <w:rFonts w:ascii="Consolas" w:hAnsi="Consolas"/>
+          <w:color w:val="CE9178"/>
+          <w:sz w:val="21"/>
+          <w:szCs w:val="21"/>
+        </w:rPr>
+        <w:t>.sessions</w:t>
+      </w:r>
+      <w:proofErr w:type="spellEnd"/>
+      <w:r>
+        <w:rPr>
+          <w:rFonts w:ascii="Consolas" w:hAnsi="Consolas"/>
+          <w:color w:val="CE9178"/>
+          <w:sz w:val="21"/>
+          <w:szCs w:val="21"/>
+        </w:rPr>
+        <w:t>'</w:t>
+      </w:r>
+      <w:r>
+        <w:rPr>
+          <w:rFonts w:ascii="Consolas" w:hAnsi="Consolas"/>
+          <w:color w:val="D4D4D4"/>
+          <w:sz w:val="21"/>
+          <w:szCs w:val="21"/>
+        </w:rPr>
+        <w:t>,</w:t>
+      </w:r>
+    </w:p>
+    <w:p>
+      <w:pPr>
+        <w:shd w:val="clear" w:color="auto" w:fill="1E1E1E"/>
+        <w:spacing w:line="285" w:lineRule="atLeast"/>
+        <w:rPr>
+          <w:rFonts w:ascii="Consolas" w:hAnsi="Consolas"/>
+          <w:color w:val="D4D4D4"/>
+          <w:sz w:val="21"/>
+          <w:szCs w:val="21"/>
+        </w:rPr>
+      </w:pPr>
+      <w:r>
+        <w:rPr>
+          <w:rFonts w:ascii="Consolas" w:hAnsi="Consolas"/>
+          <w:color w:val="D4D4D4"/>
+          <w:sz w:val="21"/>
+          <w:szCs w:val="21"/>
+        </w:rPr>
+        <w:t xml:space="preserve">    </w:t>
+      </w:r>
+      <w:r>
+        <w:rPr>
+          <w:rFonts w:ascii="Consolas" w:hAnsi="Consolas"/>
+          <w:color w:val="CE9178"/>
+          <w:sz w:val="21"/>
+          <w:szCs w:val="21"/>
+        </w:rPr>
+        <w:t>'</w:t>
+      </w:r>
+      <w:proofErr w:type="spellStart"/>
+      <w:proofErr w:type="gramStart"/>
+      <w:r>
+        <w:rPr>
+          <w:rFonts w:ascii="Consolas" w:hAnsi="Consolas"/>
+          <w:color w:val="CE9178"/>
+          <w:sz w:val="21"/>
+          <w:szCs w:val="21"/>
+        </w:rPr>
+        <w:t>django.contrib</w:t>
+      </w:r>
+      <w:proofErr w:type="gramEnd"/>
+      <w:r>
+        <w:rPr>
+          <w:rFonts w:ascii="Consolas" w:hAnsi="Consolas"/>
+          <w:color w:val="CE9178"/>
+          <w:sz w:val="21"/>
+          <w:szCs w:val="21"/>
+        </w:rPr>
+        <w:t>.messages</w:t>
+      </w:r>
+      <w:proofErr w:type="spellEnd"/>
+      <w:r>
+        <w:rPr>
+          <w:rFonts w:ascii="Consolas" w:hAnsi="Consolas"/>
+          <w:color w:val="CE9178"/>
+          <w:sz w:val="21"/>
+          <w:szCs w:val="21"/>
+        </w:rPr>
+        <w:t>'</w:t>
+      </w:r>
+      <w:r>
+        <w:rPr>
+          <w:rFonts w:ascii="Consolas" w:hAnsi="Consolas"/>
+          <w:color w:val="D4D4D4"/>
+          <w:sz w:val="21"/>
+          <w:szCs w:val="21"/>
+        </w:rPr>
+        <w:t>,</w:t>
+      </w:r>
+    </w:p>
+    <w:p>
+      <w:pPr>
+        <w:shd w:val="clear" w:color="auto" w:fill="1E1E1E"/>
+        <w:spacing w:line="285" w:lineRule="atLeast"/>
+        <w:rPr>
+          <w:rFonts w:ascii="Consolas" w:hAnsi="Consolas"/>
+          <w:color w:val="D4D4D4"/>
+          <w:sz w:val="21"/>
+          <w:szCs w:val="21"/>
+        </w:rPr>
+      </w:pPr>
+      <w:r>
+        <w:rPr>
+          <w:rFonts w:ascii="Consolas" w:hAnsi="Consolas"/>
+          <w:color w:val="D4D4D4"/>
+          <w:sz w:val="21"/>
+          <w:szCs w:val="21"/>
+        </w:rPr>
+        <w:t xml:space="preserve">    </w:t>
+      </w:r>
+      <w:r>
+        <w:rPr>
+          <w:rFonts w:ascii="Consolas" w:hAnsi="Consolas"/>
+          <w:color w:val="CE9178"/>
+          <w:sz w:val="21"/>
+          <w:szCs w:val="21"/>
+        </w:rPr>
+        <w:t>'</w:t>
+      </w:r>
+      <w:proofErr w:type="spellStart"/>
+      <w:proofErr w:type="gramStart"/>
+      <w:r>
+        <w:rPr>
+          <w:rFonts w:ascii="Consolas" w:hAnsi="Consolas"/>
+          <w:color w:val="CE9178"/>
+          <w:sz w:val="21"/>
+          <w:szCs w:val="21"/>
+        </w:rPr>
+        <w:t>django.contrib</w:t>
+      </w:r>
+      <w:proofErr w:type="gramEnd"/>
+      <w:r>
+        <w:rPr>
+          <w:rFonts w:ascii="Consolas" w:hAnsi="Consolas"/>
+          <w:color w:val="CE9178"/>
+          <w:sz w:val="21"/>
+          <w:szCs w:val="21"/>
+        </w:rPr>
+        <w:t>.staticfiles</w:t>
+      </w:r>
+      <w:proofErr w:type="spellEnd"/>
+      <w:r>
+        <w:rPr>
+          <w:rFonts w:ascii="Consolas" w:hAnsi="Consolas"/>
+          <w:color w:val="CE9178"/>
+          <w:sz w:val="21"/>
+          <w:szCs w:val="21"/>
+        </w:rPr>
+        <w:t>'</w:t>
+      </w:r>
+      <w:r>
+        <w:rPr>
+          <w:rFonts w:ascii="Consolas" w:hAnsi="Consolas"/>
+          <w:color w:val="D4D4D4"/>
+          <w:sz w:val="21"/>
+          <w:szCs w:val="21"/>
+        </w:rPr>
+        <w:t>,</w:t>
+      </w:r>
+    </w:p>
+    <w:p>
+      <w:pPr>
+        <w:shd w:val="clear" w:color="auto" w:fill="1E1E1E"/>
+        <w:spacing w:line="285" w:lineRule="atLeast"/>
+        <w:rPr>
+          <w:rFonts w:ascii="Consolas" w:hAnsi="Consolas"/>
+          <w:color w:val="D4D4D4"/>
+          <w:sz w:val="21"/>
+          <w:szCs w:val="21"/>
+        </w:rPr>
+      </w:pPr>
+      <w:r>
+        <w:rPr>
+          <w:rFonts w:ascii="Consolas" w:hAnsi="Consolas"/>
+          <w:color w:val="D4D4D4"/>
+          <w:sz w:val="21"/>
+          <w:szCs w:val="21"/>
+        </w:rPr>
+        <w:t xml:space="preserve">    </w:t>
+      </w:r>
+      <w:r>
+        <w:rPr>
+          <w:rFonts w:ascii="Consolas" w:hAnsi="Consolas"/>
+          <w:color w:val="CE9178"/>
+          <w:sz w:val="21"/>
+          <w:szCs w:val="21"/>
+          <w:highlight w:val="darkRed"/>
+        </w:rPr>
+        <w:t>'</w:t>
+      </w:r>
+      <w:proofErr w:type="spellStart"/>
+      <w:r>
+        <w:rPr>
+          <w:rFonts w:ascii="Consolas" w:hAnsi="Consolas"/>
+          <w:color w:val="CE9178"/>
+          <w:sz w:val="21"/>
+          <w:szCs w:val="21"/>
+          <w:highlight w:val="darkRed"/>
+        </w:rPr>
+        <w:t>projects</w:t>
+      </w:r>
+      <w:proofErr w:type="spellEnd"/>
+      <w:r>
+        <w:rPr>
+          <w:rFonts w:ascii="Consolas" w:hAnsi="Consolas"/>
+          <w:color w:val="CE9178"/>
+          <w:sz w:val="21"/>
+          <w:szCs w:val="21"/>
+          <w:highlight w:val="darkRed"/>
+        </w:rPr>
+        <w:t>'</w:t>
+      </w:r>
+    </w:p>
+    <w:p>
+      <w:pPr>
+        <w:shd w:val="clear" w:color="auto" w:fill="1E1E1E"/>
+        <w:spacing w:line="285" w:lineRule="atLeast"/>
+        <w:rPr>
+          <w:rFonts w:ascii="Consolas" w:hAnsi="Consolas"/>
+          <w:color w:val="D4D4D4"/>
+          <w:sz w:val="21"/>
+          <w:szCs w:val="21"/>
+        </w:rPr>
+      </w:pPr>
+      <w:r>
+        <w:rPr>
+          <w:rFonts w:ascii="Consolas" w:hAnsi="Consolas"/>
+          <w:color w:val="D4D4D4"/>
+          <w:sz w:val="21"/>
+          <w:szCs w:val="21"/>
+        </w:rPr>
+        <w:t>]</w:t>
       </w:r>
     </w:p>
     <w:p>
@@ -3339,23 +3998,21 @@
         <w:rPr>
           <w:lang w:val="es-ES"/>
         </w:rPr>
-        <w:lastRenderedPageBreak/>
-        <w:t xml:space="preserve">En el lado izquierdo de VSC estamos viendo la estructura del proyecto completo, tenemos: a ‘manage.py y </w:t>
-      </w:r>
-      <w:proofErr w:type="spellStart"/>
-      <w:r>
-        <w:rPr>
-          <w:lang w:val="es-ES"/>
-        </w:rPr>
-        <w:t>mysite</w:t>
-      </w:r>
-      <w:proofErr w:type="spellEnd"/>
-      <w:r>
-        <w:rPr>
-          <w:lang w:val="es-ES"/>
-        </w:rPr>
-        <w:t>’.</w:t>
-      </w:r>
+        <w:t xml:space="preserve"> </w:t>
+      </w:r>
+      <w:r>
+        <w:rPr>
+          <w:lang w:val="es-ES"/>
+        </w:rPr>
+        <w:t xml:space="preserve"> </w:t>
+      </w:r>
+    </w:p>
+    <w:p>
+      <w:pPr>
+        <w:rPr>
+          <w:lang w:val="es-ES" w:eastAsia="en-US"/>
+        </w:rPr>
+      </w:pPr>
     </w:p>
     <w:sectPr>
       <w:pgSz w:w="12240" w:h="15840"/>
@@ -4288,6 +4945,95 @@
     </w:lvl>
   </w:abstractNum>
   <w:abstractNum w:abstractNumId="9" w15:restartNumberingAfterBreak="0">
+    <w:nsid w:val="2D181FE8"/>
+    <w:multiLevelType w:val="hybridMultilevel"/>
+    <w:tmpl w:val="B5CAB476"/>
+    <w:lvl w:ilvl="0" w:tplc="B25C1264">
+      <w:start w:val="1"/>
+      <w:numFmt w:val="decimal"/>
+      <w:lvlText w:val="%1."/>
+      <w:lvlJc w:val="left"/>
+      <w:pPr>
+        <w:ind w:left="720" w:hanging="360"/>
+      </w:pPr>
+      <w:rPr>
+        <w:rFonts w:hint="default"/>
+      </w:rPr>
+    </w:lvl>
+    <w:lvl w:ilvl="1" w:tplc="080A0019" w:tentative="1">
+      <w:start w:val="1"/>
+      <w:numFmt w:val="lowerLetter"/>
+      <w:lvlText w:val="%2."/>
+      <w:lvlJc w:val="left"/>
+      <w:pPr>
+        <w:ind w:left="1440" w:hanging="360"/>
+      </w:pPr>
+    </w:lvl>
+    <w:lvl w:ilvl="2" w:tplc="080A001B" w:tentative="1">
+      <w:start w:val="1"/>
+      <w:numFmt w:val="lowerRoman"/>
+      <w:lvlText w:val="%3."/>
+      <w:lvlJc w:val="right"/>
+      <w:pPr>
+        <w:ind w:left="2160" w:hanging="180"/>
+      </w:pPr>
+    </w:lvl>
+    <w:lvl w:ilvl="3" w:tplc="080A000F" w:tentative="1">
+      <w:start w:val="1"/>
+      <w:numFmt w:val="decimal"/>
+      <w:lvlText w:val="%4."/>
+      <w:lvlJc w:val="left"/>
+      <w:pPr>
+        <w:ind w:left="2880" w:hanging="360"/>
+      </w:pPr>
+    </w:lvl>
+    <w:lvl w:ilvl="4" w:tplc="080A0019" w:tentative="1">
+      <w:start w:val="1"/>
+      <w:numFmt w:val="lowerLetter"/>
+      <w:lvlText w:val="%5."/>
+      <w:lvlJc w:val="left"/>
+      <w:pPr>
+        <w:ind w:left="3600" w:hanging="360"/>
+      </w:pPr>
+    </w:lvl>
+    <w:lvl w:ilvl="5" w:tplc="080A001B" w:tentative="1">
+      <w:start w:val="1"/>
+      <w:numFmt w:val="lowerRoman"/>
+      <w:lvlText w:val="%6."/>
+      <w:lvlJc w:val="right"/>
+      <w:pPr>
+        <w:ind w:left="4320" w:hanging="180"/>
+      </w:pPr>
+    </w:lvl>
+    <w:lvl w:ilvl="6" w:tplc="080A000F" w:tentative="1">
+      <w:start w:val="1"/>
+      <w:numFmt w:val="decimal"/>
+      <w:lvlText w:val="%7."/>
+      <w:lvlJc w:val="left"/>
+      <w:pPr>
+        <w:ind w:left="5040" w:hanging="360"/>
+      </w:pPr>
+    </w:lvl>
+    <w:lvl w:ilvl="7" w:tplc="080A0019" w:tentative="1">
+      <w:start w:val="1"/>
+      <w:numFmt w:val="lowerLetter"/>
+      <w:lvlText w:val="%8."/>
+      <w:lvlJc w:val="left"/>
+      <w:pPr>
+        <w:ind w:left="5760" w:hanging="360"/>
+      </w:pPr>
+    </w:lvl>
+    <w:lvl w:ilvl="8" w:tplc="080A001B" w:tentative="1">
+      <w:start w:val="1"/>
+      <w:numFmt w:val="lowerRoman"/>
+      <w:lvlText w:val="%9."/>
+      <w:lvlJc w:val="right"/>
+      <w:pPr>
+        <w:ind w:left="6480" w:hanging="180"/>
+      </w:pPr>
+    </w:lvl>
+  </w:abstractNum>
+  <w:abstractNum w:abstractNumId="10" w15:restartNumberingAfterBreak="0">
     <w:nsid w:val="455A4997"/>
     <w:multiLevelType w:val="hybridMultilevel"/>
     <w:tmpl w:val="5322C5B8"/>
@@ -4373,7 +5119,7 @@
       </w:pPr>
     </w:lvl>
   </w:abstractNum>
-  <w:abstractNum w:abstractNumId="10" w15:restartNumberingAfterBreak="0">
+  <w:abstractNum w:abstractNumId="11" w15:restartNumberingAfterBreak="0">
     <w:nsid w:val="4731644D"/>
     <w:multiLevelType w:val="hybridMultilevel"/>
     <w:tmpl w:val="3ADC5D04"/>
@@ -4486,7 +5232,7 @@
       </w:rPr>
     </w:lvl>
   </w:abstractNum>
-  <w:abstractNum w:abstractNumId="11" w15:restartNumberingAfterBreak="0">
+  <w:abstractNum w:abstractNumId="12" w15:restartNumberingAfterBreak="0">
     <w:nsid w:val="51B95D72"/>
     <w:multiLevelType w:val="hybridMultilevel"/>
     <w:tmpl w:val="6DE41BA6"/>
@@ -4572,7 +5318,7 @@
       </w:pPr>
     </w:lvl>
   </w:abstractNum>
-  <w:abstractNum w:abstractNumId="12" w15:restartNumberingAfterBreak="0">
+  <w:abstractNum w:abstractNumId="13" w15:restartNumberingAfterBreak="0">
     <w:nsid w:val="5A2741A5"/>
     <w:multiLevelType w:val="hybridMultilevel"/>
     <w:tmpl w:val="2F125078"/>
@@ -4685,7 +5431,7 @@
       </w:rPr>
     </w:lvl>
   </w:abstractNum>
-  <w:abstractNum w:abstractNumId="13" w15:restartNumberingAfterBreak="0">
+  <w:abstractNum w:abstractNumId="14" w15:restartNumberingAfterBreak="0">
     <w:nsid w:val="646117D7"/>
     <w:multiLevelType w:val="hybridMultilevel"/>
     <w:tmpl w:val="A00C8A04"/>
@@ -4798,7 +5544,7 @@
       </w:rPr>
     </w:lvl>
   </w:abstractNum>
-  <w:abstractNum w:abstractNumId="14" w15:restartNumberingAfterBreak="0">
+  <w:abstractNum w:abstractNumId="15" w15:restartNumberingAfterBreak="0">
     <w:nsid w:val="6EC53ACD"/>
     <w:multiLevelType w:val="hybridMultilevel"/>
     <w:tmpl w:val="0FE4E46A"/>
@@ -4911,10 +5657,10 @@
       </w:rPr>
     </w:lvl>
   </w:abstractNum>
-  <w:abstractNum w:abstractNumId="15" w15:restartNumberingAfterBreak="0">
+  <w:abstractNum w:abstractNumId="16" w15:restartNumberingAfterBreak="0">
     <w:nsid w:val="75230398"/>
     <w:multiLevelType w:val="hybridMultilevel"/>
-    <w:tmpl w:val="BAFE3A4C"/>
+    <w:tmpl w:val="8640BDD2"/>
     <w:lvl w:ilvl="0" w:tplc="080A000F">
       <w:start w:val="1"/>
       <w:numFmt w:val="decimal"/>
@@ -4998,31 +5744,31 @@
     </w:lvl>
   </w:abstractNum>
   <w:num w:numId="1" w16cid:durableId="329790970">
-    <w:abstractNumId w:val="15"/>
+    <w:abstractNumId w:val="16"/>
   </w:num>
   <w:num w:numId="2" w16cid:durableId="1608122607">
-    <w:abstractNumId w:val="14"/>
+    <w:abstractNumId w:val="15"/>
   </w:num>
   <w:num w:numId="3" w16cid:durableId="355427034">
     <w:abstractNumId w:val="3"/>
   </w:num>
   <w:num w:numId="4" w16cid:durableId="2142189863">
-    <w:abstractNumId w:val="9"/>
+    <w:abstractNumId w:val="10"/>
   </w:num>
   <w:num w:numId="5" w16cid:durableId="1279919137">
     <w:abstractNumId w:val="2"/>
   </w:num>
   <w:num w:numId="6" w16cid:durableId="1231385496">
-    <w:abstractNumId w:val="12"/>
+    <w:abstractNumId w:val="13"/>
   </w:num>
   <w:num w:numId="7" w16cid:durableId="109862930">
-    <w:abstractNumId w:val="13"/>
+    <w:abstractNumId w:val="14"/>
   </w:num>
   <w:num w:numId="8" w16cid:durableId="572009327">
     <w:abstractNumId w:val="1"/>
   </w:num>
   <w:num w:numId="9" w16cid:durableId="1775898512">
-    <w:abstractNumId w:val="10"/>
+    <w:abstractNumId w:val="11"/>
   </w:num>
   <w:num w:numId="10" w16cid:durableId="386101387">
     <w:abstractNumId w:val="7"/>
@@ -5040,10 +5786,13 @@
     <w:abstractNumId w:val="0"/>
   </w:num>
   <w:num w:numId="15" w16cid:durableId="1271664879">
-    <w:abstractNumId w:val="11"/>
+    <w:abstractNumId w:val="12"/>
   </w:num>
   <w:num w:numId="16" w16cid:durableId="832263796">
     <w:abstractNumId w:val="5"/>
+  </w:num>
+  <w:num w:numId="17" w16cid:durableId="2115245514">
+    <w:abstractNumId w:val="9"/>
   </w:num>
 </w:numbering>
 </file>

</xml_diff>

<commit_message>
Creación de fichero api.py, projects/urls.py y modificación de DRF_CRUD/urls.py
</commit_message>
<xml_diff>
--- a/DjangoRESTFrameworkFlazt.docx
+++ b/DjangoRESTFrameworkFlazt.docx
@@ -34,6 +34,28 @@
           <w:lang w:val="es-ES"/>
         </w:rPr>
         <w:t>.</w:t>
+      </w:r>
+    </w:p>
+    <w:p>
+      <w:pPr>
+        <w:rPr>
+          <w:lang w:val="es-ES" w:eastAsia="en-US"/>
+        </w:rPr>
+      </w:pPr>
+      <w:hyperlink r:id="rId5" w:history="1">
+        <w:r>
+          <w:rPr>
+            <w:rStyle w:val="Hipervnculo"/>
+            <w:lang w:val="es-ES" w:eastAsia="en-US"/>
+          </w:rPr>
+          <w:t>https://www.youtube.com/watch?v=GE0Q8YNKNgs&amp;t=28s&amp;ab_channel=Fazt</w:t>
+        </w:r>
+      </w:hyperlink>
+      <w:r>
+        <w:rPr>
+          <w:lang w:val="es-ES" w:eastAsia="en-US"/>
+        </w:rPr>
+        <w:t xml:space="preserve"> </w:t>
       </w:r>
     </w:p>
     <w:p>
@@ -768,6 +790,7 @@
         <w:rPr>
           <w:lang w:val="es-ES"/>
         </w:rPr>
+        <w:lastRenderedPageBreak/>
         <w:t>Están asociados a información</w:t>
       </w:r>
     </w:p>
@@ -786,7 +809,6 @@
         <w:rPr>
           <w:lang w:val="es-ES"/>
         </w:rPr>
-        <w:lastRenderedPageBreak/>
         <w:t>Permiten listar, crear, leer, actualizar y borrar información</w:t>
       </w:r>
     </w:p>
@@ -964,7 +986,7 @@
                     <pic:cNvPicPr/>
                   </pic:nvPicPr>
                   <pic:blipFill>
-                    <a:blip r:embed="rId5"/>
+                    <a:blip r:embed="rId6"/>
                     <a:stretch>
                       <a:fillRect/>
                     </a:stretch>
@@ -1859,7 +1881,7 @@
         </w:rPr>
         <w:t xml:space="preserve">Para conocer cuáles existen: </w:t>
       </w:r>
-      <w:hyperlink r:id="rId6" w:history="1">
+      <w:hyperlink r:id="rId7" w:history="1">
         <w:r>
           <w:rPr>
             <w:rStyle w:val="Hipervnculo"/>
@@ -2716,16 +2738,8 @@
         <w:rPr>
           <w:lang w:val="es-ES"/>
         </w:rPr>
-        <w:t xml:space="preserve">’, ahora nuestra carpeta (que represente al proyecto) ya será un entorno virtual, pero falta </w:t>
-      </w:r>
-      <w:proofErr w:type="spellStart"/>
-      <w:r>
-        <w:rPr>
-          <w:lang w:val="es-ES"/>
-        </w:rPr>
-        <w:t>activarlo.</w:t>
-      </w:r>
-      <w:proofErr w:type="spellEnd"/>
+        <w:t>’, ahora nuestra carpeta (que represente al proyecto) ya será un entorno virtual, pero falta activarlo.</w:t>
+      </w:r>
     </w:p>
     <w:p>
       <w:pPr>
@@ -3461,7 +3475,27 @@
         <w:rPr>
           <w:lang w:val="es-ES"/>
         </w:rPr>
-        <w:t xml:space="preserve">Esta aplicación aun no es conocida por nuestro proyecto, por lo que hay que agregarlo a ‘DRF_CRUD/settings.py -&gt; INSTALLED_APP’. </w:t>
+        <w:t>Esta aplicación aun no es conocida por nuestro proyecto, por lo que hay que agregarlo a ‘DRF_CRUD/settings.py -&gt; INSTALLED_APP’</w:t>
+      </w:r>
+      <w:r>
+        <w:rPr>
+          <w:lang w:val="es-ES"/>
+        </w:rPr>
+        <w:t>, al igual que la aplicación de ‘</w:t>
+      </w:r>
+      <w:proofErr w:type="spellStart"/>
+      <w:r>
+        <w:rPr>
+          <w:lang w:val="es-ES"/>
+        </w:rPr>
+        <w:t>rest_framework</w:t>
+      </w:r>
+      <w:proofErr w:type="spellEnd"/>
+      <w:r>
+        <w:rPr>
+          <w:lang w:val="es-ES"/>
+        </w:rPr>
+        <w:t>’.</w:t>
       </w:r>
     </w:p>
     <w:p>
@@ -3923,6 +3957,7 @@
           <w:color w:val="D4D4D4"/>
           <w:sz w:val="21"/>
           <w:szCs w:val="21"/>
+          <w:highlight w:val="darkRed"/>
         </w:rPr>
       </w:pPr>
       <w:r>
@@ -3953,7 +3988,7 @@
           <w:szCs w:val="21"/>
           <w:highlight w:val="darkRed"/>
         </w:rPr>
-        <w:t>projects</w:t>
+        <w:t>rest_framework</w:t>
       </w:r>
       <w:proofErr w:type="spellEnd"/>
       <w:r>
@@ -3965,6 +4000,16 @@
           <w:highlight w:val="darkRed"/>
         </w:rPr>
         <w:t>'</w:t>
+      </w:r>
+      <w:r>
+        <w:rPr>
+          <w:rFonts w:ascii="Consolas" w:hAnsi="Consolas"/>
+          <w:color w:val="D4D4D4"/>
+          <w:sz w:val="21"/>
+          <w:szCs w:val="21"/>
+          <w:highlight w:val="darkRed"/>
+        </w:rPr>
+        <w:t>,</w:t>
       </w:r>
     </w:p>
     <w:p>
@@ -3984,28 +4029,3756 @@
           <w:color w:val="D4D4D4"/>
           <w:sz w:val="21"/>
           <w:szCs w:val="21"/>
+          <w:highlight w:val="darkRed"/>
+        </w:rPr>
+        <w:t xml:space="preserve">    </w:t>
+      </w:r>
+      <w:r>
+        <w:rPr>
+          <w:rFonts w:ascii="Consolas" w:hAnsi="Consolas"/>
+          <w:color w:val="CE9178"/>
+          <w:sz w:val="21"/>
+          <w:szCs w:val="21"/>
+          <w:highlight w:val="darkRed"/>
+        </w:rPr>
+        <w:t>'</w:t>
+      </w:r>
+      <w:proofErr w:type="spellStart"/>
+      <w:r>
+        <w:rPr>
+          <w:rFonts w:ascii="Consolas" w:hAnsi="Consolas"/>
+          <w:color w:val="CE9178"/>
+          <w:sz w:val="21"/>
+          <w:szCs w:val="21"/>
+          <w:highlight w:val="darkRed"/>
+        </w:rPr>
+        <w:t>projects</w:t>
+      </w:r>
+      <w:proofErr w:type="spellEnd"/>
+      <w:r>
+        <w:rPr>
+          <w:rFonts w:ascii="Consolas" w:hAnsi="Consolas"/>
+          <w:color w:val="CE9178"/>
+          <w:sz w:val="21"/>
+          <w:szCs w:val="21"/>
+          <w:highlight w:val="darkRed"/>
+        </w:rPr>
+        <w:t>'</w:t>
+      </w:r>
+      <w:r>
+        <w:rPr>
+          <w:rFonts w:ascii="Consolas" w:hAnsi="Consolas"/>
+          <w:color w:val="D4D4D4"/>
+          <w:sz w:val="21"/>
+          <w:szCs w:val="21"/>
+          <w:highlight w:val="darkRed"/>
+        </w:rPr>
+        <w:t>,</w:t>
+      </w:r>
+    </w:p>
+    <w:p>
+      <w:pPr>
+        <w:shd w:val="clear" w:color="auto" w:fill="1E1E1E"/>
+        <w:spacing w:line="285" w:lineRule="atLeast"/>
+        <w:rPr>
+          <w:rFonts w:ascii="Consolas" w:hAnsi="Consolas"/>
+          <w:color w:val="D4D4D4"/>
+          <w:sz w:val="21"/>
+          <w:szCs w:val="21"/>
+        </w:rPr>
+      </w:pPr>
+      <w:r>
+        <w:rPr>
+          <w:rFonts w:ascii="Consolas" w:hAnsi="Consolas"/>
+          <w:color w:val="D4D4D4"/>
+          <w:sz w:val="21"/>
+          <w:szCs w:val="21"/>
         </w:rPr>
         <w:t>]</w:t>
       </w:r>
     </w:p>
     <w:p>
       <w:pPr>
+        <w:pStyle w:val="Ttulo1"/>
+        <w:rPr>
+          <w:lang w:val="es-ES"/>
+        </w:rPr>
+      </w:pPr>
+      <w:r>
+        <w:rPr>
+          <w:lang w:val="es-ES"/>
+        </w:rPr>
+        <w:t>Modelo de datos.</w:t>
+      </w:r>
+    </w:p>
+    <w:p>
+      <w:pPr>
         <w:rPr>
           <w:lang w:val="es-ES" w:eastAsia="en-US"/>
         </w:rPr>
       </w:pPr>
       <w:r>
         <w:rPr>
-          <w:lang w:val="es-ES"/>
+          <w:lang w:val="es-ES" w:eastAsia="en-US"/>
+        </w:rPr>
+        <w:t>Vamos a crear un modelo de proyecto para que nuestra API pueda hacer uso de nuestra tabla. Nos dirigimos a ‘</w:t>
+      </w:r>
+      <w:proofErr w:type="spellStart"/>
+      <w:r>
+        <w:rPr>
+          <w:lang w:val="es-ES" w:eastAsia="en-US"/>
+        </w:rPr>
+        <w:t>projects</w:t>
+      </w:r>
+      <w:proofErr w:type="spellEnd"/>
+      <w:r>
+        <w:rPr>
+          <w:lang w:val="es-ES" w:eastAsia="en-US"/>
+        </w:rPr>
+        <w:t>/models.py’ y creamos un modelo.</w:t>
+      </w:r>
+    </w:p>
+    <w:p>
+      <w:pPr>
+        <w:rPr>
+          <w:lang w:val="es-ES" w:eastAsia="en-US"/>
+        </w:rPr>
+      </w:pPr>
+    </w:p>
+    <w:p>
+      <w:pPr>
+        <w:shd w:val="clear" w:color="auto" w:fill="1E1E1E"/>
+        <w:spacing w:line="285" w:lineRule="atLeast"/>
+        <w:rPr>
+          <w:rFonts w:ascii="Consolas" w:hAnsi="Consolas"/>
+          <w:color w:val="D4D4D4"/>
+          <w:sz w:val="21"/>
+          <w:szCs w:val="21"/>
+        </w:rPr>
+      </w:pPr>
+      <w:proofErr w:type="spellStart"/>
+      <w:r>
+        <w:rPr>
+          <w:rFonts w:ascii="Consolas" w:hAnsi="Consolas"/>
+          <w:color w:val="C586C0"/>
+          <w:sz w:val="21"/>
+          <w:szCs w:val="21"/>
+        </w:rPr>
+        <w:t>from</w:t>
+      </w:r>
+      <w:proofErr w:type="spellEnd"/>
+      <w:r>
+        <w:rPr>
+          <w:rFonts w:ascii="Consolas" w:hAnsi="Consolas"/>
+          <w:color w:val="D4D4D4"/>
+          <w:sz w:val="21"/>
+          <w:szCs w:val="21"/>
         </w:rPr>
         <w:t xml:space="preserve"> </w:t>
       </w:r>
-      <w:r>
-        <w:rPr>
-          <w:lang w:val="es-ES"/>
+      <w:proofErr w:type="spellStart"/>
+      <w:r>
+        <w:rPr>
+          <w:rFonts w:ascii="Consolas" w:hAnsi="Consolas"/>
+          <w:color w:val="4EC9B0"/>
+          <w:sz w:val="21"/>
+          <w:szCs w:val="21"/>
+        </w:rPr>
+        <w:t>django</w:t>
+      </w:r>
+      <w:r>
+        <w:rPr>
+          <w:rFonts w:ascii="Consolas" w:hAnsi="Consolas"/>
+          <w:color w:val="D4D4D4"/>
+          <w:sz w:val="21"/>
+          <w:szCs w:val="21"/>
+        </w:rPr>
+        <w:t>.</w:t>
+      </w:r>
+      <w:r>
+        <w:rPr>
+          <w:rFonts w:ascii="Consolas" w:hAnsi="Consolas"/>
+          <w:color w:val="4EC9B0"/>
+          <w:sz w:val="21"/>
+          <w:szCs w:val="21"/>
+        </w:rPr>
+        <w:t>db</w:t>
+      </w:r>
+      <w:proofErr w:type="spellEnd"/>
+      <w:r>
+        <w:rPr>
+          <w:rFonts w:ascii="Consolas" w:hAnsi="Consolas"/>
+          <w:color w:val="D4D4D4"/>
+          <w:sz w:val="21"/>
+          <w:szCs w:val="21"/>
         </w:rPr>
         <w:t xml:space="preserve"> </w:t>
       </w:r>
+      <w:proofErr w:type="spellStart"/>
+      <w:r>
+        <w:rPr>
+          <w:rFonts w:ascii="Consolas" w:hAnsi="Consolas"/>
+          <w:color w:val="C586C0"/>
+          <w:sz w:val="21"/>
+          <w:szCs w:val="21"/>
+        </w:rPr>
+        <w:t>import</w:t>
+      </w:r>
+      <w:proofErr w:type="spellEnd"/>
+      <w:r>
+        <w:rPr>
+          <w:rFonts w:ascii="Consolas" w:hAnsi="Consolas"/>
+          <w:color w:val="D4D4D4"/>
+          <w:sz w:val="21"/>
+          <w:szCs w:val="21"/>
+        </w:rPr>
+        <w:t xml:space="preserve"> </w:t>
+      </w:r>
+      <w:proofErr w:type="spellStart"/>
+      <w:r>
+        <w:rPr>
+          <w:rFonts w:ascii="Consolas" w:hAnsi="Consolas"/>
+          <w:color w:val="4EC9B0"/>
+          <w:sz w:val="21"/>
+          <w:szCs w:val="21"/>
+        </w:rPr>
+        <w:t>models</w:t>
+      </w:r>
+      <w:proofErr w:type="spellEnd"/>
+    </w:p>
+    <w:p>
+      <w:pPr>
+        <w:shd w:val="clear" w:color="auto" w:fill="1E1E1E"/>
+        <w:spacing w:line="285" w:lineRule="atLeast"/>
+        <w:rPr>
+          <w:rFonts w:ascii="Consolas" w:hAnsi="Consolas"/>
+          <w:color w:val="D4D4D4"/>
+          <w:sz w:val="21"/>
+          <w:szCs w:val="21"/>
+        </w:rPr>
+      </w:pPr>
+    </w:p>
+    <w:p>
+      <w:pPr>
+        <w:shd w:val="clear" w:color="auto" w:fill="1E1E1E"/>
+        <w:spacing w:line="285" w:lineRule="atLeast"/>
+        <w:rPr>
+          <w:rFonts w:ascii="Consolas" w:hAnsi="Consolas"/>
+          <w:color w:val="D4D4D4"/>
+          <w:sz w:val="21"/>
+          <w:szCs w:val="21"/>
+        </w:rPr>
+      </w:pPr>
+      <w:proofErr w:type="spellStart"/>
+      <w:r>
+        <w:rPr>
+          <w:rFonts w:ascii="Consolas" w:hAnsi="Consolas"/>
+          <w:color w:val="569CD6"/>
+          <w:sz w:val="21"/>
+          <w:szCs w:val="21"/>
+        </w:rPr>
+        <w:t>class</w:t>
+      </w:r>
+      <w:proofErr w:type="spellEnd"/>
+      <w:r>
+        <w:rPr>
+          <w:rFonts w:ascii="Consolas" w:hAnsi="Consolas"/>
+          <w:color w:val="D4D4D4"/>
+          <w:sz w:val="21"/>
+          <w:szCs w:val="21"/>
+        </w:rPr>
+        <w:t xml:space="preserve"> </w:t>
+      </w:r>
+      <w:r>
+        <w:rPr>
+          <w:rFonts w:ascii="Consolas" w:hAnsi="Consolas"/>
+          <w:color w:val="4EC9B0"/>
+          <w:sz w:val="21"/>
+          <w:szCs w:val="21"/>
+        </w:rPr>
+        <w:t>Project</w:t>
+      </w:r>
+      <w:r>
+        <w:rPr>
+          <w:rFonts w:ascii="Consolas" w:hAnsi="Consolas"/>
+          <w:color w:val="D4D4D4"/>
+          <w:sz w:val="21"/>
+          <w:szCs w:val="21"/>
+        </w:rPr>
+        <w:t>(</w:t>
+      </w:r>
+      <w:proofErr w:type="spellStart"/>
+      <w:proofErr w:type="gramStart"/>
+      <w:r>
+        <w:rPr>
+          <w:rFonts w:ascii="Consolas" w:hAnsi="Consolas"/>
+          <w:color w:val="4EC9B0"/>
+          <w:sz w:val="21"/>
+          <w:szCs w:val="21"/>
+        </w:rPr>
+        <w:t>models</w:t>
+      </w:r>
+      <w:r>
+        <w:rPr>
+          <w:rFonts w:ascii="Consolas" w:hAnsi="Consolas"/>
+          <w:color w:val="D4D4D4"/>
+          <w:sz w:val="21"/>
+          <w:szCs w:val="21"/>
+        </w:rPr>
+        <w:t>.</w:t>
+      </w:r>
+      <w:r>
+        <w:rPr>
+          <w:rFonts w:ascii="Consolas" w:hAnsi="Consolas"/>
+          <w:color w:val="4EC9B0"/>
+          <w:sz w:val="21"/>
+          <w:szCs w:val="21"/>
+        </w:rPr>
+        <w:t>Model</w:t>
+      </w:r>
+      <w:proofErr w:type="spellEnd"/>
+      <w:proofErr w:type="gramEnd"/>
+      <w:r>
+        <w:rPr>
+          <w:rFonts w:ascii="Consolas" w:hAnsi="Consolas"/>
+          <w:color w:val="D4D4D4"/>
+          <w:sz w:val="21"/>
+          <w:szCs w:val="21"/>
+        </w:rPr>
+        <w:t>):</w:t>
+      </w:r>
+    </w:p>
+    <w:p>
+      <w:pPr>
+        <w:shd w:val="clear" w:color="auto" w:fill="1E1E1E"/>
+        <w:spacing w:line="285" w:lineRule="atLeast"/>
+        <w:rPr>
+          <w:rFonts w:ascii="Consolas" w:hAnsi="Consolas"/>
+          <w:color w:val="D4D4D4"/>
+          <w:sz w:val="21"/>
+          <w:szCs w:val="21"/>
+        </w:rPr>
+      </w:pPr>
+      <w:r>
+        <w:rPr>
+          <w:rFonts w:ascii="Consolas" w:hAnsi="Consolas"/>
+          <w:color w:val="D4D4D4"/>
+          <w:sz w:val="21"/>
+          <w:szCs w:val="21"/>
+        </w:rPr>
+        <w:t xml:space="preserve">    </w:t>
+      </w:r>
+      <w:proofErr w:type="spellStart"/>
+      <w:r>
+        <w:rPr>
+          <w:rFonts w:ascii="Consolas" w:hAnsi="Consolas"/>
+          <w:color w:val="9CDCFE"/>
+          <w:sz w:val="21"/>
+          <w:szCs w:val="21"/>
+        </w:rPr>
+        <w:t>title</w:t>
+      </w:r>
+      <w:proofErr w:type="spellEnd"/>
+      <w:r>
+        <w:rPr>
+          <w:rFonts w:ascii="Consolas" w:hAnsi="Consolas"/>
+          <w:color w:val="D4D4D4"/>
+          <w:sz w:val="21"/>
+          <w:szCs w:val="21"/>
+        </w:rPr>
+        <w:t xml:space="preserve"> = </w:t>
+      </w:r>
+      <w:proofErr w:type="spellStart"/>
+      <w:proofErr w:type="gramStart"/>
+      <w:r>
+        <w:rPr>
+          <w:rFonts w:ascii="Consolas" w:hAnsi="Consolas"/>
+          <w:color w:val="4EC9B0"/>
+          <w:sz w:val="21"/>
+          <w:szCs w:val="21"/>
+        </w:rPr>
+        <w:t>models</w:t>
+      </w:r>
+      <w:r>
+        <w:rPr>
+          <w:rFonts w:ascii="Consolas" w:hAnsi="Consolas"/>
+          <w:color w:val="D4D4D4"/>
+          <w:sz w:val="21"/>
+          <w:szCs w:val="21"/>
+        </w:rPr>
+        <w:t>.</w:t>
+      </w:r>
+      <w:r>
+        <w:rPr>
+          <w:rFonts w:ascii="Consolas" w:hAnsi="Consolas"/>
+          <w:color w:val="4EC9B0"/>
+          <w:sz w:val="21"/>
+          <w:szCs w:val="21"/>
+        </w:rPr>
+        <w:t>CharField</w:t>
+      </w:r>
+      <w:proofErr w:type="spellEnd"/>
+      <w:proofErr w:type="gramEnd"/>
+      <w:r>
+        <w:rPr>
+          <w:rFonts w:ascii="Consolas" w:hAnsi="Consolas"/>
+          <w:color w:val="D4D4D4"/>
+          <w:sz w:val="21"/>
+          <w:szCs w:val="21"/>
+        </w:rPr>
+        <w:t>(</w:t>
+      </w:r>
+      <w:proofErr w:type="spellStart"/>
+      <w:r>
+        <w:rPr>
+          <w:rFonts w:ascii="Consolas" w:hAnsi="Consolas"/>
+          <w:color w:val="9CDCFE"/>
+          <w:sz w:val="21"/>
+          <w:szCs w:val="21"/>
+        </w:rPr>
+        <w:t>max_length</w:t>
+      </w:r>
+      <w:proofErr w:type="spellEnd"/>
+      <w:r>
+        <w:rPr>
+          <w:rFonts w:ascii="Consolas" w:hAnsi="Consolas"/>
+          <w:color w:val="D4D4D4"/>
+          <w:sz w:val="21"/>
+          <w:szCs w:val="21"/>
+        </w:rPr>
+        <w:t>=</w:t>
+      </w:r>
+      <w:r>
+        <w:rPr>
+          <w:rFonts w:ascii="Consolas" w:hAnsi="Consolas"/>
+          <w:color w:val="B5CEA8"/>
+          <w:sz w:val="21"/>
+          <w:szCs w:val="21"/>
+        </w:rPr>
+        <w:t>200</w:t>
+      </w:r>
+      <w:r>
+        <w:rPr>
+          <w:rFonts w:ascii="Consolas" w:hAnsi="Consolas"/>
+          <w:color w:val="D4D4D4"/>
+          <w:sz w:val="21"/>
+          <w:szCs w:val="21"/>
+        </w:rPr>
+        <w:t>)</w:t>
+      </w:r>
+    </w:p>
+    <w:p>
+      <w:pPr>
+        <w:shd w:val="clear" w:color="auto" w:fill="1E1E1E"/>
+        <w:spacing w:line="285" w:lineRule="atLeast"/>
+        <w:rPr>
+          <w:rFonts w:ascii="Consolas" w:hAnsi="Consolas"/>
+          <w:color w:val="D4D4D4"/>
+          <w:sz w:val="21"/>
+          <w:szCs w:val="21"/>
+        </w:rPr>
+      </w:pPr>
+      <w:r>
+        <w:rPr>
+          <w:rFonts w:ascii="Consolas" w:hAnsi="Consolas"/>
+          <w:color w:val="D4D4D4"/>
+          <w:sz w:val="21"/>
+          <w:szCs w:val="21"/>
+        </w:rPr>
+        <w:t xml:space="preserve">    </w:t>
+      </w:r>
+      <w:proofErr w:type="spellStart"/>
+      <w:r>
+        <w:rPr>
+          <w:rFonts w:ascii="Consolas" w:hAnsi="Consolas"/>
+          <w:color w:val="9CDCFE"/>
+          <w:sz w:val="21"/>
+          <w:szCs w:val="21"/>
+        </w:rPr>
+        <w:t>description</w:t>
+      </w:r>
+      <w:proofErr w:type="spellEnd"/>
+      <w:r>
+        <w:rPr>
+          <w:rFonts w:ascii="Consolas" w:hAnsi="Consolas"/>
+          <w:color w:val="D4D4D4"/>
+          <w:sz w:val="21"/>
+          <w:szCs w:val="21"/>
+        </w:rPr>
+        <w:t xml:space="preserve"> = </w:t>
+      </w:r>
+      <w:proofErr w:type="spellStart"/>
+      <w:proofErr w:type="gramStart"/>
+      <w:r>
+        <w:rPr>
+          <w:rFonts w:ascii="Consolas" w:hAnsi="Consolas"/>
+          <w:color w:val="4EC9B0"/>
+          <w:sz w:val="21"/>
+          <w:szCs w:val="21"/>
+        </w:rPr>
+        <w:t>models</w:t>
+      </w:r>
+      <w:r>
+        <w:rPr>
+          <w:rFonts w:ascii="Consolas" w:hAnsi="Consolas"/>
+          <w:color w:val="D4D4D4"/>
+          <w:sz w:val="21"/>
+          <w:szCs w:val="21"/>
+        </w:rPr>
+        <w:t>.</w:t>
+      </w:r>
+      <w:r>
+        <w:rPr>
+          <w:rFonts w:ascii="Consolas" w:hAnsi="Consolas"/>
+          <w:color w:val="4EC9B0"/>
+          <w:sz w:val="21"/>
+          <w:szCs w:val="21"/>
+        </w:rPr>
+        <w:t>TextField</w:t>
+      </w:r>
+      <w:proofErr w:type="spellEnd"/>
+      <w:proofErr w:type="gramEnd"/>
+      <w:r>
+        <w:rPr>
+          <w:rFonts w:ascii="Consolas" w:hAnsi="Consolas"/>
+          <w:color w:val="D4D4D4"/>
+          <w:sz w:val="21"/>
+          <w:szCs w:val="21"/>
+        </w:rPr>
+        <w:t>()</w:t>
+      </w:r>
+    </w:p>
+    <w:p>
+      <w:pPr>
+        <w:shd w:val="clear" w:color="auto" w:fill="1E1E1E"/>
+        <w:spacing w:line="285" w:lineRule="atLeast"/>
+        <w:rPr>
+          <w:rFonts w:ascii="Consolas" w:hAnsi="Consolas"/>
+          <w:color w:val="D4D4D4"/>
+          <w:sz w:val="21"/>
+          <w:szCs w:val="21"/>
+        </w:rPr>
+      </w:pPr>
+      <w:r>
+        <w:rPr>
+          <w:rFonts w:ascii="Consolas" w:hAnsi="Consolas"/>
+          <w:color w:val="D4D4D4"/>
+          <w:sz w:val="21"/>
+          <w:szCs w:val="21"/>
+        </w:rPr>
+        <w:t xml:space="preserve">    </w:t>
+      </w:r>
+      <w:proofErr w:type="spellStart"/>
+      <w:r>
+        <w:rPr>
+          <w:rFonts w:ascii="Consolas" w:hAnsi="Consolas"/>
+          <w:color w:val="9CDCFE"/>
+          <w:sz w:val="21"/>
+          <w:szCs w:val="21"/>
+        </w:rPr>
+        <w:t>technology</w:t>
+      </w:r>
+      <w:proofErr w:type="spellEnd"/>
+      <w:r>
+        <w:rPr>
+          <w:rFonts w:ascii="Consolas" w:hAnsi="Consolas"/>
+          <w:color w:val="D4D4D4"/>
+          <w:sz w:val="21"/>
+          <w:szCs w:val="21"/>
+        </w:rPr>
+        <w:t xml:space="preserve"> = </w:t>
+      </w:r>
+      <w:proofErr w:type="spellStart"/>
+      <w:proofErr w:type="gramStart"/>
+      <w:r>
+        <w:rPr>
+          <w:rFonts w:ascii="Consolas" w:hAnsi="Consolas"/>
+          <w:color w:val="4EC9B0"/>
+          <w:sz w:val="21"/>
+          <w:szCs w:val="21"/>
+        </w:rPr>
+        <w:t>models</w:t>
+      </w:r>
+      <w:r>
+        <w:rPr>
+          <w:rFonts w:ascii="Consolas" w:hAnsi="Consolas"/>
+          <w:color w:val="D4D4D4"/>
+          <w:sz w:val="21"/>
+          <w:szCs w:val="21"/>
+        </w:rPr>
+        <w:t>.</w:t>
+      </w:r>
+      <w:r>
+        <w:rPr>
+          <w:rFonts w:ascii="Consolas" w:hAnsi="Consolas"/>
+          <w:color w:val="4EC9B0"/>
+          <w:sz w:val="21"/>
+          <w:szCs w:val="21"/>
+        </w:rPr>
+        <w:t>CharField</w:t>
+      </w:r>
+      <w:proofErr w:type="spellEnd"/>
+      <w:proofErr w:type="gramEnd"/>
+      <w:r>
+        <w:rPr>
+          <w:rFonts w:ascii="Consolas" w:hAnsi="Consolas"/>
+          <w:color w:val="D4D4D4"/>
+          <w:sz w:val="21"/>
+          <w:szCs w:val="21"/>
+        </w:rPr>
+        <w:t>(</w:t>
+      </w:r>
+      <w:proofErr w:type="spellStart"/>
+      <w:r>
+        <w:rPr>
+          <w:rFonts w:ascii="Consolas" w:hAnsi="Consolas"/>
+          <w:color w:val="9CDCFE"/>
+          <w:sz w:val="21"/>
+          <w:szCs w:val="21"/>
+        </w:rPr>
+        <w:t>max_length</w:t>
+      </w:r>
+      <w:proofErr w:type="spellEnd"/>
+      <w:r>
+        <w:rPr>
+          <w:rFonts w:ascii="Consolas" w:hAnsi="Consolas"/>
+          <w:color w:val="D4D4D4"/>
+          <w:sz w:val="21"/>
+          <w:szCs w:val="21"/>
+        </w:rPr>
+        <w:t>=</w:t>
+      </w:r>
+      <w:r>
+        <w:rPr>
+          <w:rFonts w:ascii="Consolas" w:hAnsi="Consolas"/>
+          <w:color w:val="B5CEA8"/>
+          <w:sz w:val="21"/>
+          <w:szCs w:val="21"/>
+        </w:rPr>
+        <w:t>200</w:t>
+      </w:r>
+      <w:r>
+        <w:rPr>
+          <w:rFonts w:ascii="Consolas" w:hAnsi="Consolas"/>
+          <w:color w:val="D4D4D4"/>
+          <w:sz w:val="21"/>
+          <w:szCs w:val="21"/>
+        </w:rPr>
+        <w:t>)</w:t>
+      </w:r>
+    </w:p>
+    <w:p>
+      <w:pPr>
+        <w:shd w:val="clear" w:color="auto" w:fill="1E1E1E"/>
+        <w:spacing w:line="285" w:lineRule="atLeast"/>
+        <w:rPr>
+          <w:rFonts w:ascii="Consolas" w:hAnsi="Consolas"/>
+          <w:color w:val="D4D4D4"/>
+          <w:sz w:val="21"/>
+          <w:szCs w:val="21"/>
+        </w:rPr>
+      </w:pPr>
+      <w:r>
+        <w:rPr>
+          <w:rFonts w:ascii="Consolas" w:hAnsi="Consolas"/>
+          <w:color w:val="D4D4D4"/>
+          <w:sz w:val="21"/>
+          <w:szCs w:val="21"/>
+        </w:rPr>
+        <w:t xml:space="preserve">    </w:t>
+      </w:r>
+      <w:proofErr w:type="spellStart"/>
+      <w:r>
+        <w:rPr>
+          <w:rFonts w:ascii="Consolas" w:hAnsi="Consolas"/>
+          <w:color w:val="9CDCFE"/>
+          <w:sz w:val="21"/>
+          <w:szCs w:val="21"/>
+        </w:rPr>
+        <w:t>created_at</w:t>
+      </w:r>
+      <w:proofErr w:type="spellEnd"/>
+      <w:r>
+        <w:rPr>
+          <w:rFonts w:ascii="Consolas" w:hAnsi="Consolas"/>
+          <w:color w:val="D4D4D4"/>
+          <w:sz w:val="21"/>
+          <w:szCs w:val="21"/>
+        </w:rPr>
+        <w:t xml:space="preserve"> = </w:t>
+      </w:r>
+      <w:proofErr w:type="spellStart"/>
+      <w:proofErr w:type="gramStart"/>
+      <w:r>
+        <w:rPr>
+          <w:rFonts w:ascii="Consolas" w:hAnsi="Consolas"/>
+          <w:color w:val="4EC9B0"/>
+          <w:sz w:val="21"/>
+          <w:szCs w:val="21"/>
+        </w:rPr>
+        <w:t>models</w:t>
+      </w:r>
+      <w:r>
+        <w:rPr>
+          <w:rFonts w:ascii="Consolas" w:hAnsi="Consolas"/>
+          <w:color w:val="D4D4D4"/>
+          <w:sz w:val="21"/>
+          <w:szCs w:val="21"/>
+        </w:rPr>
+        <w:t>.</w:t>
+      </w:r>
+      <w:r>
+        <w:rPr>
+          <w:rFonts w:ascii="Consolas" w:hAnsi="Consolas"/>
+          <w:color w:val="4EC9B0"/>
+          <w:sz w:val="21"/>
+          <w:szCs w:val="21"/>
+        </w:rPr>
+        <w:t>DateTimeField</w:t>
+      </w:r>
+      <w:proofErr w:type="spellEnd"/>
+      <w:proofErr w:type="gramEnd"/>
+      <w:r>
+        <w:rPr>
+          <w:rFonts w:ascii="Consolas" w:hAnsi="Consolas"/>
+          <w:color w:val="D4D4D4"/>
+          <w:sz w:val="21"/>
+          <w:szCs w:val="21"/>
+        </w:rPr>
+        <w:t>(</w:t>
+      </w:r>
+      <w:proofErr w:type="spellStart"/>
+      <w:r>
+        <w:rPr>
+          <w:rFonts w:ascii="Consolas" w:hAnsi="Consolas"/>
+          <w:color w:val="9CDCFE"/>
+          <w:sz w:val="21"/>
+          <w:szCs w:val="21"/>
+        </w:rPr>
+        <w:t>auto_now_add</w:t>
+      </w:r>
+      <w:proofErr w:type="spellEnd"/>
+      <w:r>
+        <w:rPr>
+          <w:rFonts w:ascii="Consolas" w:hAnsi="Consolas"/>
+          <w:color w:val="D4D4D4"/>
+          <w:sz w:val="21"/>
+          <w:szCs w:val="21"/>
+        </w:rPr>
+        <w:t>=</w:t>
+      </w:r>
+      <w:r>
+        <w:rPr>
+          <w:rFonts w:ascii="Consolas" w:hAnsi="Consolas"/>
+          <w:color w:val="569CD6"/>
+          <w:sz w:val="21"/>
+          <w:szCs w:val="21"/>
+        </w:rPr>
+        <w:t>True</w:t>
+      </w:r>
+      <w:r>
+        <w:rPr>
+          <w:rFonts w:ascii="Consolas" w:hAnsi="Consolas"/>
+          <w:color w:val="D4D4D4"/>
+          <w:sz w:val="21"/>
+          <w:szCs w:val="21"/>
+        </w:rPr>
+        <w:t>)</w:t>
+      </w:r>
+    </w:p>
+    <w:p>
+      <w:pPr>
+        <w:rPr>
+          <w:lang w:val="es-ES" w:eastAsia="en-US"/>
+        </w:rPr>
+      </w:pPr>
+    </w:p>
+    <w:p>
+      <w:pPr>
+        <w:rPr>
+          <w:lang w:val="es-ES" w:eastAsia="en-US"/>
+        </w:rPr>
+      </w:pPr>
+      <w:r>
+        <w:rPr>
+          <w:lang w:val="es-ES" w:eastAsia="en-US"/>
+        </w:rPr>
+        <w:t>Por último, debemos migrar los modelos a la base de datos para poder usarlas más adelante.</w:t>
+      </w:r>
+    </w:p>
+    <w:p>
+      <w:pPr>
+        <w:rPr>
+          <w:lang w:val="es-ES" w:eastAsia="en-US"/>
+        </w:rPr>
+      </w:pPr>
+      <w:r>
+        <w:rPr>
+          <w:lang w:val="es-ES" w:eastAsia="en-US"/>
+        </w:rPr>
+        <w:t xml:space="preserve">&gt;&gt; python manage.py </w:t>
+      </w:r>
+      <w:proofErr w:type="spellStart"/>
+      <w:r>
+        <w:rPr>
+          <w:lang w:val="es-ES" w:eastAsia="en-US"/>
+        </w:rPr>
+        <w:t>makemigrations</w:t>
+      </w:r>
+      <w:proofErr w:type="spellEnd"/>
+    </w:p>
+    <w:p>
+      <w:pPr>
+        <w:rPr>
+          <w:lang w:val="es-ES" w:eastAsia="en-US"/>
+        </w:rPr>
+      </w:pPr>
+      <w:r>
+        <w:rPr>
+          <w:lang w:val="es-ES" w:eastAsia="en-US"/>
+        </w:rPr>
+        <w:t xml:space="preserve">&gt;&gt; python manage.py </w:t>
+      </w:r>
+      <w:proofErr w:type="spellStart"/>
+      <w:r>
+        <w:rPr>
+          <w:lang w:val="es-ES" w:eastAsia="en-US"/>
+        </w:rPr>
+        <w:t>migrate</w:t>
+      </w:r>
+      <w:proofErr w:type="spellEnd"/>
+    </w:p>
+    <w:p>
+      <w:pPr>
+        <w:rPr>
+          <w:lang w:val="es-ES" w:eastAsia="en-US"/>
+        </w:rPr>
+      </w:pPr>
+    </w:p>
+    <w:p>
+      <w:pPr>
+        <w:pStyle w:val="Ttulo1"/>
+        <w:rPr>
+          <w:lang w:val="es-ES"/>
+        </w:rPr>
+      </w:pPr>
+      <w:r>
+        <w:rPr>
+          <w:lang w:val="es-ES"/>
+        </w:rPr>
+        <w:t>API</w:t>
+      </w:r>
+    </w:p>
+    <w:p>
+      <w:pPr>
+        <w:rPr>
+          <w:lang w:val="es-ES" w:eastAsia="en-US"/>
+        </w:rPr>
+      </w:pPr>
+      <w:r>
+        <w:rPr>
+          <w:lang w:val="es-ES" w:eastAsia="en-US"/>
+        </w:rPr>
+        <w:t xml:space="preserve">Vamos a crear nuestra REST API, es momento de crear nuestros </w:t>
+      </w:r>
+      <w:proofErr w:type="spellStart"/>
+      <w:r>
+        <w:rPr>
+          <w:lang w:val="es-ES" w:eastAsia="en-US"/>
+        </w:rPr>
+        <w:t>endpoints</w:t>
+      </w:r>
+      <w:proofErr w:type="spellEnd"/>
+      <w:r>
+        <w:rPr>
+          <w:lang w:val="es-ES" w:eastAsia="en-US"/>
+        </w:rPr>
+        <w:t>. Cuando nosotros ejecutamos nuestro módulo principal debemos crear un ‘</w:t>
+      </w:r>
+      <w:proofErr w:type="spellStart"/>
+      <w:r>
+        <w:rPr>
+          <w:lang w:val="es-ES" w:eastAsia="en-US"/>
+        </w:rPr>
+        <w:t>ViewSet</w:t>
+      </w:r>
+      <w:proofErr w:type="spellEnd"/>
+      <w:r>
+        <w:rPr>
+          <w:lang w:val="es-ES" w:eastAsia="en-US"/>
+        </w:rPr>
+        <w:t xml:space="preserve">’, a través de Django podrá convertir los datos de python en objetos </w:t>
+      </w:r>
+      <w:proofErr w:type="spellStart"/>
+      <w:r>
+        <w:rPr>
+          <w:lang w:val="es-ES" w:eastAsia="en-US"/>
+        </w:rPr>
+        <w:t>Json</w:t>
+      </w:r>
+      <w:proofErr w:type="spellEnd"/>
+      <w:r>
+        <w:rPr>
+          <w:lang w:val="es-ES" w:eastAsia="en-US"/>
+        </w:rPr>
+        <w:t xml:space="preserve"> que luego podrán ser consultados por el cliente, también nos permite definir quién podrá acceder a estos datos. Para poder entender esto mejor continua la práctica.</w:t>
+      </w:r>
+    </w:p>
+    <w:p>
+      <w:pPr>
+        <w:rPr>
+          <w:lang w:val="es-ES" w:eastAsia="en-US"/>
+        </w:rPr>
+      </w:pPr>
+    </w:p>
+    <w:p>
+      <w:pPr>
+        <w:rPr>
+          <w:lang w:val="es-ES"/>
+        </w:rPr>
+      </w:pPr>
+      <w:r>
+        <w:rPr>
+          <w:lang w:val="es-ES"/>
+        </w:rPr>
+        <w:t>Creamos un fichero en nuestra aplicación ‘</w:t>
+      </w:r>
+      <w:proofErr w:type="spellStart"/>
+      <w:r>
+        <w:rPr>
+          <w:lang w:val="es-ES"/>
+        </w:rPr>
+        <w:t>projects</w:t>
+      </w:r>
+      <w:proofErr w:type="spellEnd"/>
+      <w:r>
+        <w:rPr>
+          <w:lang w:val="es-ES"/>
+        </w:rPr>
+        <w:t>/</w:t>
+      </w:r>
+      <w:r>
+        <w:rPr>
+          <w:b/>
+          <w:bCs/>
+          <w:lang w:val="es-ES"/>
+        </w:rPr>
+        <w:t>serializers.py</w:t>
+      </w:r>
+      <w:r>
+        <w:rPr>
+          <w:lang w:val="es-ES"/>
+        </w:rPr>
+        <w:t>’, aquí llamaremos un módulo especial de REST Framework (</w:t>
+      </w:r>
+      <w:proofErr w:type="spellStart"/>
+      <w:r>
+        <w:rPr>
+          <w:lang w:val="es-ES"/>
+        </w:rPr>
+        <w:t>serializers</w:t>
+      </w:r>
+      <w:proofErr w:type="spellEnd"/>
+      <w:r>
+        <w:rPr>
+          <w:lang w:val="es-ES"/>
+        </w:rPr>
+        <w:t>).</w:t>
+      </w:r>
+    </w:p>
+    <w:p>
+      <w:pPr>
+        <w:shd w:val="clear" w:color="auto" w:fill="1E1E1E"/>
+        <w:spacing w:line="285" w:lineRule="atLeast"/>
+        <w:rPr>
+          <w:rFonts w:ascii="Consolas" w:hAnsi="Consolas"/>
+          <w:color w:val="4EC9B0"/>
+          <w:sz w:val="21"/>
+          <w:szCs w:val="21"/>
+        </w:rPr>
+      </w:pPr>
+      <w:proofErr w:type="spellStart"/>
+      <w:r>
+        <w:rPr>
+          <w:rFonts w:ascii="Consolas" w:hAnsi="Consolas"/>
+          <w:color w:val="C586C0"/>
+          <w:sz w:val="21"/>
+          <w:szCs w:val="21"/>
+        </w:rPr>
+        <w:t>from</w:t>
+      </w:r>
+      <w:proofErr w:type="spellEnd"/>
+      <w:r>
+        <w:rPr>
+          <w:rFonts w:ascii="Consolas" w:hAnsi="Consolas"/>
+          <w:color w:val="D4D4D4"/>
+          <w:sz w:val="21"/>
+          <w:szCs w:val="21"/>
+        </w:rPr>
+        <w:t xml:space="preserve"> </w:t>
+      </w:r>
+      <w:proofErr w:type="spellStart"/>
+      <w:r>
+        <w:rPr>
+          <w:rFonts w:ascii="Consolas" w:hAnsi="Consolas"/>
+          <w:color w:val="4EC9B0"/>
+          <w:sz w:val="21"/>
+          <w:szCs w:val="21"/>
+        </w:rPr>
+        <w:t>rest_framework</w:t>
+      </w:r>
+      <w:proofErr w:type="spellEnd"/>
+      <w:r>
+        <w:rPr>
+          <w:rFonts w:ascii="Consolas" w:hAnsi="Consolas"/>
+          <w:color w:val="D4D4D4"/>
+          <w:sz w:val="21"/>
+          <w:szCs w:val="21"/>
+        </w:rPr>
+        <w:t xml:space="preserve"> </w:t>
+      </w:r>
+      <w:proofErr w:type="spellStart"/>
+      <w:r>
+        <w:rPr>
+          <w:rFonts w:ascii="Consolas" w:hAnsi="Consolas"/>
+          <w:color w:val="C586C0"/>
+          <w:sz w:val="21"/>
+          <w:szCs w:val="21"/>
+        </w:rPr>
+        <w:t>import</w:t>
+      </w:r>
+      <w:proofErr w:type="spellEnd"/>
+      <w:r>
+        <w:rPr>
+          <w:rFonts w:ascii="Consolas" w:hAnsi="Consolas"/>
+          <w:color w:val="D4D4D4"/>
+          <w:sz w:val="21"/>
+          <w:szCs w:val="21"/>
+        </w:rPr>
+        <w:t xml:space="preserve"> </w:t>
+      </w:r>
+      <w:proofErr w:type="spellStart"/>
+      <w:r>
+        <w:rPr>
+          <w:rFonts w:ascii="Consolas" w:hAnsi="Consolas"/>
+          <w:color w:val="4EC9B0"/>
+          <w:sz w:val="21"/>
+          <w:szCs w:val="21"/>
+        </w:rPr>
+        <w:t>serializers</w:t>
+      </w:r>
+      <w:proofErr w:type="spellEnd"/>
+    </w:p>
+    <w:p>
+      <w:pPr>
+        <w:rPr>
+          <w:lang w:val="es-ES"/>
+        </w:rPr>
+      </w:pPr>
+    </w:p>
+    <w:p>
+      <w:pPr>
+        <w:rPr>
+          <w:lang w:val="es-ES"/>
+        </w:rPr>
+      </w:pPr>
+      <w:r>
+        <w:rPr>
+          <w:lang w:val="es-ES"/>
+        </w:rPr>
+        <w:lastRenderedPageBreak/>
+        <w:t>Aquí indicaremos que esto está basado en un modelo que hemos creado anteriormente (</w:t>
+      </w:r>
+      <w:proofErr w:type="spellStart"/>
+      <w:r>
+        <w:rPr>
+          <w:lang w:val="es-ES"/>
+        </w:rPr>
+        <w:t>class</w:t>
+      </w:r>
+      <w:proofErr w:type="spellEnd"/>
+      <w:r>
+        <w:rPr>
+          <w:lang w:val="es-ES"/>
+        </w:rPr>
+        <w:t xml:space="preserve"> </w:t>
+      </w:r>
+      <w:r>
+        <w:rPr>
+          <w:b/>
+          <w:bCs/>
+          <w:lang w:val="es-ES"/>
+        </w:rPr>
+        <w:t>Project</w:t>
+      </w:r>
+      <w:r>
+        <w:rPr>
+          <w:lang w:val="es-ES"/>
+        </w:rPr>
+        <w:t>).</w:t>
+      </w:r>
+    </w:p>
+    <w:p>
+      <w:pPr>
+        <w:shd w:val="clear" w:color="auto" w:fill="1E1E1E"/>
+        <w:spacing w:line="285" w:lineRule="atLeast"/>
+        <w:rPr>
+          <w:rFonts w:ascii="Consolas" w:hAnsi="Consolas"/>
+          <w:color w:val="4EC9B0"/>
+          <w:sz w:val="21"/>
+          <w:szCs w:val="21"/>
+        </w:rPr>
+      </w:pPr>
+      <w:proofErr w:type="spellStart"/>
+      <w:proofErr w:type="gramStart"/>
+      <w:r>
+        <w:rPr>
+          <w:rFonts w:ascii="Consolas" w:hAnsi="Consolas"/>
+          <w:color w:val="C586C0"/>
+          <w:sz w:val="21"/>
+          <w:szCs w:val="21"/>
+        </w:rPr>
+        <w:t>from</w:t>
+      </w:r>
+      <w:proofErr w:type="spellEnd"/>
+      <w:r>
+        <w:rPr>
+          <w:rFonts w:ascii="Consolas" w:hAnsi="Consolas"/>
+          <w:color w:val="D4D4D4"/>
+          <w:sz w:val="21"/>
+          <w:szCs w:val="21"/>
+        </w:rPr>
+        <w:t xml:space="preserve"> .</w:t>
+      </w:r>
+      <w:proofErr w:type="spellStart"/>
+      <w:r>
+        <w:rPr>
+          <w:rFonts w:ascii="Consolas" w:hAnsi="Consolas"/>
+          <w:color w:val="4EC9B0"/>
+          <w:sz w:val="21"/>
+          <w:szCs w:val="21"/>
+        </w:rPr>
+        <w:t>models</w:t>
+      </w:r>
+      <w:proofErr w:type="spellEnd"/>
+      <w:proofErr w:type="gramEnd"/>
+      <w:r>
+        <w:rPr>
+          <w:rFonts w:ascii="Consolas" w:hAnsi="Consolas"/>
+          <w:color w:val="D4D4D4"/>
+          <w:sz w:val="21"/>
+          <w:szCs w:val="21"/>
+        </w:rPr>
+        <w:t xml:space="preserve"> </w:t>
+      </w:r>
+      <w:proofErr w:type="spellStart"/>
+      <w:r>
+        <w:rPr>
+          <w:rFonts w:ascii="Consolas" w:hAnsi="Consolas"/>
+          <w:color w:val="C586C0"/>
+          <w:sz w:val="21"/>
+          <w:szCs w:val="21"/>
+        </w:rPr>
+        <w:t>import</w:t>
+      </w:r>
+      <w:proofErr w:type="spellEnd"/>
+      <w:r>
+        <w:rPr>
+          <w:rFonts w:ascii="Consolas" w:hAnsi="Consolas"/>
+          <w:color w:val="D4D4D4"/>
+          <w:sz w:val="21"/>
+          <w:szCs w:val="21"/>
+        </w:rPr>
+        <w:t xml:space="preserve"> </w:t>
+      </w:r>
+      <w:r>
+        <w:rPr>
+          <w:rFonts w:ascii="Consolas" w:hAnsi="Consolas"/>
+          <w:color w:val="4EC9B0"/>
+          <w:sz w:val="21"/>
+          <w:szCs w:val="21"/>
+        </w:rPr>
+        <w:t>Project</w:t>
+      </w:r>
+    </w:p>
+    <w:p>
+      <w:pPr>
+        <w:rPr>
+          <w:lang w:val="es-ES"/>
+        </w:rPr>
+      </w:pPr>
+    </w:p>
+    <w:p>
+      <w:pPr>
+        <w:rPr>
+          <w:lang w:val="es-ES"/>
+        </w:rPr>
+      </w:pPr>
+      <w:r>
+        <w:rPr>
+          <w:lang w:val="es-ES"/>
+        </w:rPr>
+        <w:t xml:space="preserve">Ahora hay que hacer que Django sepa que contestar cuando se haga alguna petición (Post, </w:t>
+      </w:r>
+      <w:proofErr w:type="spellStart"/>
+      <w:r>
+        <w:rPr>
+          <w:lang w:val="es-ES"/>
+        </w:rPr>
+        <w:t>Put</w:t>
+      </w:r>
+      <w:proofErr w:type="spellEnd"/>
+      <w:r>
+        <w:rPr>
+          <w:lang w:val="es-ES"/>
+        </w:rPr>
+        <w:t xml:space="preserve">, </w:t>
+      </w:r>
+      <w:proofErr w:type="spellStart"/>
+      <w:r>
+        <w:rPr>
+          <w:lang w:val="es-ES"/>
+        </w:rPr>
+        <w:t>Get</w:t>
+      </w:r>
+      <w:proofErr w:type="spellEnd"/>
+      <w:r>
+        <w:rPr>
+          <w:lang w:val="es-ES"/>
+        </w:rPr>
+        <w:t>, etc.)</w:t>
+      </w:r>
+    </w:p>
+    <w:p>
+      <w:pPr>
+        <w:shd w:val="clear" w:color="auto" w:fill="1E1E1E"/>
+        <w:spacing w:line="285" w:lineRule="atLeast"/>
+        <w:rPr>
+          <w:rFonts w:ascii="Consolas" w:hAnsi="Consolas"/>
+          <w:color w:val="D4D4D4"/>
+          <w:sz w:val="21"/>
+          <w:szCs w:val="21"/>
+        </w:rPr>
+      </w:pPr>
+      <w:r>
+        <w:rPr>
+          <w:rFonts w:ascii="Consolas" w:hAnsi="Consolas"/>
+          <w:color w:val="6A9955"/>
+          <w:sz w:val="21"/>
+          <w:szCs w:val="21"/>
+        </w:rPr>
+        <w:t># Esto convertirá un modelo en datos que puedan ser consultados</w:t>
+      </w:r>
+    </w:p>
+    <w:p>
+      <w:pPr>
+        <w:shd w:val="clear" w:color="auto" w:fill="1E1E1E"/>
+        <w:spacing w:line="285" w:lineRule="atLeast"/>
+        <w:rPr>
+          <w:rFonts w:ascii="Consolas" w:hAnsi="Consolas"/>
+          <w:color w:val="D4D4D4"/>
+          <w:sz w:val="21"/>
+          <w:szCs w:val="21"/>
+        </w:rPr>
+      </w:pPr>
+      <w:proofErr w:type="spellStart"/>
+      <w:r>
+        <w:rPr>
+          <w:rFonts w:ascii="Consolas" w:hAnsi="Consolas"/>
+          <w:color w:val="569CD6"/>
+          <w:sz w:val="21"/>
+          <w:szCs w:val="21"/>
+        </w:rPr>
+        <w:t>class</w:t>
+      </w:r>
+      <w:proofErr w:type="spellEnd"/>
+      <w:r>
+        <w:rPr>
+          <w:rFonts w:ascii="Consolas" w:hAnsi="Consolas"/>
+          <w:color w:val="D4D4D4"/>
+          <w:sz w:val="21"/>
+          <w:szCs w:val="21"/>
+        </w:rPr>
+        <w:t xml:space="preserve"> </w:t>
+      </w:r>
+      <w:proofErr w:type="spellStart"/>
+      <w:r>
+        <w:rPr>
+          <w:rFonts w:ascii="Consolas" w:hAnsi="Consolas"/>
+          <w:color w:val="4EC9B0"/>
+          <w:sz w:val="21"/>
+          <w:szCs w:val="21"/>
+        </w:rPr>
+        <w:t>ProjectSerializer</w:t>
+      </w:r>
+      <w:proofErr w:type="spellEnd"/>
+      <w:r>
+        <w:rPr>
+          <w:rFonts w:ascii="Consolas" w:hAnsi="Consolas"/>
+          <w:color w:val="D4D4D4"/>
+          <w:sz w:val="21"/>
+          <w:szCs w:val="21"/>
+        </w:rPr>
+        <w:t>(</w:t>
+      </w:r>
+      <w:proofErr w:type="spellStart"/>
+      <w:proofErr w:type="gramStart"/>
+      <w:r>
+        <w:rPr>
+          <w:rFonts w:ascii="Consolas" w:hAnsi="Consolas"/>
+          <w:color w:val="4EC9B0"/>
+          <w:sz w:val="21"/>
+          <w:szCs w:val="21"/>
+        </w:rPr>
+        <w:t>serializers</w:t>
+      </w:r>
+      <w:r>
+        <w:rPr>
+          <w:rFonts w:ascii="Consolas" w:hAnsi="Consolas"/>
+          <w:color w:val="D4D4D4"/>
+          <w:sz w:val="21"/>
+          <w:szCs w:val="21"/>
+        </w:rPr>
+        <w:t>.</w:t>
+      </w:r>
+      <w:r>
+        <w:rPr>
+          <w:rFonts w:ascii="Consolas" w:hAnsi="Consolas"/>
+          <w:color w:val="4EC9B0"/>
+          <w:sz w:val="21"/>
+          <w:szCs w:val="21"/>
+        </w:rPr>
+        <w:t>ModelSerializer</w:t>
+      </w:r>
+      <w:proofErr w:type="spellEnd"/>
+      <w:proofErr w:type="gramEnd"/>
+      <w:r>
+        <w:rPr>
+          <w:rFonts w:ascii="Consolas" w:hAnsi="Consolas"/>
+          <w:color w:val="D4D4D4"/>
+          <w:sz w:val="21"/>
+          <w:szCs w:val="21"/>
+        </w:rPr>
+        <w:t>):</w:t>
+      </w:r>
+    </w:p>
+    <w:p>
+      <w:pPr>
+        <w:shd w:val="clear" w:color="auto" w:fill="1E1E1E"/>
+        <w:spacing w:line="285" w:lineRule="atLeast"/>
+        <w:rPr>
+          <w:rFonts w:ascii="Consolas" w:hAnsi="Consolas"/>
+          <w:color w:val="D4D4D4"/>
+          <w:sz w:val="21"/>
+          <w:szCs w:val="21"/>
+        </w:rPr>
+      </w:pPr>
+      <w:r>
+        <w:rPr>
+          <w:rFonts w:ascii="Consolas" w:hAnsi="Consolas"/>
+          <w:color w:val="D4D4D4"/>
+          <w:sz w:val="21"/>
+          <w:szCs w:val="21"/>
+        </w:rPr>
+        <w:t xml:space="preserve">    </w:t>
+      </w:r>
+      <w:proofErr w:type="spellStart"/>
+      <w:r>
+        <w:rPr>
+          <w:rFonts w:ascii="Consolas" w:hAnsi="Consolas"/>
+          <w:color w:val="569CD6"/>
+          <w:sz w:val="21"/>
+          <w:szCs w:val="21"/>
+        </w:rPr>
+        <w:t>class</w:t>
+      </w:r>
+      <w:proofErr w:type="spellEnd"/>
+      <w:r>
+        <w:rPr>
+          <w:rFonts w:ascii="Consolas" w:hAnsi="Consolas"/>
+          <w:color w:val="D4D4D4"/>
+          <w:sz w:val="21"/>
+          <w:szCs w:val="21"/>
+        </w:rPr>
+        <w:t xml:space="preserve"> </w:t>
+      </w:r>
+      <w:proofErr w:type="gramStart"/>
+      <w:r>
+        <w:rPr>
+          <w:rFonts w:ascii="Consolas" w:hAnsi="Consolas"/>
+          <w:color w:val="4EC9B0"/>
+          <w:sz w:val="21"/>
+          <w:szCs w:val="21"/>
+        </w:rPr>
+        <w:t>Meta</w:t>
+      </w:r>
+      <w:r>
+        <w:rPr>
+          <w:rFonts w:ascii="Consolas" w:hAnsi="Consolas"/>
+          <w:color w:val="D4D4D4"/>
+          <w:sz w:val="21"/>
+          <w:szCs w:val="21"/>
+        </w:rPr>
+        <w:t>(</w:t>
+      </w:r>
+      <w:proofErr w:type="gramEnd"/>
+      <w:r>
+        <w:rPr>
+          <w:rFonts w:ascii="Consolas" w:hAnsi="Consolas"/>
+          <w:color w:val="D4D4D4"/>
+          <w:sz w:val="21"/>
+          <w:szCs w:val="21"/>
+        </w:rPr>
+        <w:t>):</w:t>
+      </w:r>
+    </w:p>
+    <w:p>
+      <w:pPr>
+        <w:shd w:val="clear" w:color="auto" w:fill="1E1E1E"/>
+        <w:spacing w:line="285" w:lineRule="atLeast"/>
+        <w:rPr>
+          <w:rFonts w:ascii="Consolas" w:hAnsi="Consolas"/>
+          <w:color w:val="D4D4D4"/>
+          <w:sz w:val="21"/>
+          <w:szCs w:val="21"/>
+        </w:rPr>
+      </w:pPr>
+      <w:r>
+        <w:rPr>
+          <w:rFonts w:ascii="Consolas" w:hAnsi="Consolas"/>
+          <w:color w:val="D4D4D4"/>
+          <w:sz w:val="21"/>
+          <w:szCs w:val="21"/>
+        </w:rPr>
+        <w:t xml:space="preserve">        </w:t>
+      </w:r>
+      <w:r>
+        <w:rPr>
+          <w:rFonts w:ascii="Consolas" w:hAnsi="Consolas"/>
+          <w:color w:val="6A9955"/>
+          <w:sz w:val="21"/>
+          <w:szCs w:val="21"/>
+        </w:rPr>
+        <w:t># Nombre del modelo al que hacemos referencia.</w:t>
+      </w:r>
+    </w:p>
+    <w:p>
+      <w:pPr>
+        <w:shd w:val="clear" w:color="auto" w:fill="1E1E1E"/>
+        <w:spacing w:line="285" w:lineRule="atLeast"/>
+        <w:rPr>
+          <w:rFonts w:ascii="Consolas" w:hAnsi="Consolas"/>
+          <w:color w:val="D4D4D4"/>
+          <w:sz w:val="21"/>
+          <w:szCs w:val="21"/>
+        </w:rPr>
+      </w:pPr>
+      <w:r>
+        <w:rPr>
+          <w:rFonts w:ascii="Consolas" w:hAnsi="Consolas"/>
+          <w:color w:val="D4D4D4"/>
+          <w:sz w:val="21"/>
+          <w:szCs w:val="21"/>
+        </w:rPr>
+        <w:t xml:space="preserve">        </w:t>
+      </w:r>
+      <w:proofErr w:type="spellStart"/>
+      <w:r>
+        <w:rPr>
+          <w:rFonts w:ascii="Consolas" w:hAnsi="Consolas"/>
+          <w:color w:val="9CDCFE"/>
+          <w:sz w:val="21"/>
+          <w:szCs w:val="21"/>
+        </w:rPr>
+        <w:t>model</w:t>
+      </w:r>
+      <w:proofErr w:type="spellEnd"/>
+      <w:r>
+        <w:rPr>
+          <w:rFonts w:ascii="Consolas" w:hAnsi="Consolas"/>
+          <w:color w:val="D4D4D4"/>
+          <w:sz w:val="21"/>
+          <w:szCs w:val="21"/>
+        </w:rPr>
+        <w:t xml:space="preserve"> = </w:t>
+      </w:r>
+      <w:r>
+        <w:rPr>
+          <w:rFonts w:ascii="Consolas" w:hAnsi="Consolas"/>
+          <w:color w:val="4EC9B0"/>
+          <w:sz w:val="21"/>
+          <w:szCs w:val="21"/>
+        </w:rPr>
+        <w:t>Project</w:t>
+      </w:r>
+    </w:p>
+    <w:p>
+      <w:pPr>
+        <w:shd w:val="clear" w:color="auto" w:fill="1E1E1E"/>
+        <w:spacing w:line="285" w:lineRule="atLeast"/>
+        <w:rPr>
+          <w:rFonts w:ascii="Consolas" w:hAnsi="Consolas"/>
+          <w:color w:val="D4D4D4"/>
+          <w:sz w:val="21"/>
+          <w:szCs w:val="21"/>
+        </w:rPr>
+      </w:pPr>
+      <w:r>
+        <w:rPr>
+          <w:rFonts w:ascii="Consolas" w:hAnsi="Consolas"/>
+          <w:color w:val="D4D4D4"/>
+          <w:sz w:val="21"/>
+          <w:szCs w:val="21"/>
+        </w:rPr>
+        <w:t xml:space="preserve">        </w:t>
+      </w:r>
+      <w:r>
+        <w:rPr>
+          <w:rFonts w:ascii="Consolas" w:hAnsi="Consolas"/>
+          <w:color w:val="6A9955"/>
+          <w:sz w:val="21"/>
+          <w:szCs w:val="21"/>
+        </w:rPr>
+        <w:t># Colocamos los campos que puedan ser consultados, es decir, que serán serializados.</w:t>
+      </w:r>
+    </w:p>
+    <w:p>
+      <w:pPr>
+        <w:shd w:val="clear" w:color="auto" w:fill="1E1E1E"/>
+        <w:spacing w:line="285" w:lineRule="atLeast"/>
+        <w:rPr>
+          <w:rFonts w:ascii="Consolas" w:hAnsi="Consolas"/>
+          <w:color w:val="D4D4D4"/>
+          <w:sz w:val="21"/>
+          <w:szCs w:val="21"/>
+        </w:rPr>
+      </w:pPr>
+      <w:r>
+        <w:rPr>
+          <w:rFonts w:ascii="Consolas" w:hAnsi="Consolas"/>
+          <w:color w:val="D4D4D4"/>
+          <w:sz w:val="21"/>
+          <w:szCs w:val="21"/>
+        </w:rPr>
+        <w:t xml:space="preserve">        </w:t>
+      </w:r>
+      <w:proofErr w:type="spellStart"/>
+      <w:r>
+        <w:rPr>
+          <w:rFonts w:ascii="Consolas" w:hAnsi="Consolas"/>
+          <w:color w:val="9CDCFE"/>
+          <w:sz w:val="21"/>
+          <w:szCs w:val="21"/>
+        </w:rPr>
+        <w:t>fields</w:t>
+      </w:r>
+      <w:proofErr w:type="spellEnd"/>
+      <w:r>
+        <w:rPr>
+          <w:rFonts w:ascii="Consolas" w:hAnsi="Consolas"/>
+          <w:color w:val="D4D4D4"/>
+          <w:sz w:val="21"/>
+          <w:szCs w:val="21"/>
+        </w:rPr>
+        <w:t xml:space="preserve"> = (</w:t>
+      </w:r>
+      <w:r>
+        <w:rPr>
+          <w:rFonts w:ascii="Consolas" w:hAnsi="Consolas"/>
+          <w:color w:val="CE9178"/>
+          <w:sz w:val="21"/>
+          <w:szCs w:val="21"/>
+        </w:rPr>
+        <w:t>'id'</w:t>
+      </w:r>
+      <w:r>
+        <w:rPr>
+          <w:rFonts w:ascii="Consolas" w:hAnsi="Consolas"/>
+          <w:color w:val="D4D4D4"/>
+          <w:sz w:val="21"/>
+          <w:szCs w:val="21"/>
+        </w:rPr>
+        <w:t xml:space="preserve">, </w:t>
+      </w:r>
+      <w:r>
+        <w:rPr>
+          <w:rFonts w:ascii="Consolas" w:hAnsi="Consolas"/>
+          <w:color w:val="CE9178"/>
+          <w:sz w:val="21"/>
+          <w:szCs w:val="21"/>
+        </w:rPr>
+        <w:t>'</w:t>
+      </w:r>
+      <w:proofErr w:type="spellStart"/>
+      <w:r>
+        <w:rPr>
+          <w:rFonts w:ascii="Consolas" w:hAnsi="Consolas"/>
+          <w:color w:val="CE9178"/>
+          <w:sz w:val="21"/>
+          <w:szCs w:val="21"/>
+        </w:rPr>
+        <w:t>title</w:t>
+      </w:r>
+      <w:proofErr w:type="spellEnd"/>
+      <w:r>
+        <w:rPr>
+          <w:rFonts w:ascii="Consolas" w:hAnsi="Consolas"/>
+          <w:color w:val="CE9178"/>
+          <w:sz w:val="21"/>
+          <w:szCs w:val="21"/>
+        </w:rPr>
+        <w:t>'</w:t>
+      </w:r>
+      <w:r>
+        <w:rPr>
+          <w:rFonts w:ascii="Consolas" w:hAnsi="Consolas"/>
+          <w:color w:val="D4D4D4"/>
+          <w:sz w:val="21"/>
+          <w:szCs w:val="21"/>
+        </w:rPr>
+        <w:t xml:space="preserve">, </w:t>
+      </w:r>
+      <w:r>
+        <w:rPr>
+          <w:rFonts w:ascii="Consolas" w:hAnsi="Consolas"/>
+          <w:color w:val="CE9178"/>
+          <w:sz w:val="21"/>
+          <w:szCs w:val="21"/>
+        </w:rPr>
+        <w:t>'</w:t>
+      </w:r>
+      <w:proofErr w:type="spellStart"/>
+      <w:r>
+        <w:rPr>
+          <w:rFonts w:ascii="Consolas" w:hAnsi="Consolas"/>
+          <w:color w:val="CE9178"/>
+          <w:sz w:val="21"/>
+          <w:szCs w:val="21"/>
+        </w:rPr>
+        <w:t>description</w:t>
+      </w:r>
+      <w:proofErr w:type="spellEnd"/>
+      <w:r>
+        <w:rPr>
+          <w:rFonts w:ascii="Consolas" w:hAnsi="Consolas"/>
+          <w:color w:val="CE9178"/>
+          <w:sz w:val="21"/>
+          <w:szCs w:val="21"/>
+        </w:rPr>
+        <w:t>'</w:t>
+      </w:r>
+      <w:r>
+        <w:rPr>
+          <w:rFonts w:ascii="Consolas" w:hAnsi="Consolas"/>
+          <w:color w:val="D4D4D4"/>
+          <w:sz w:val="21"/>
+          <w:szCs w:val="21"/>
+        </w:rPr>
+        <w:t xml:space="preserve">, </w:t>
+      </w:r>
+      <w:r>
+        <w:rPr>
+          <w:rFonts w:ascii="Consolas" w:hAnsi="Consolas"/>
+          <w:color w:val="CE9178"/>
+          <w:sz w:val="21"/>
+          <w:szCs w:val="21"/>
+        </w:rPr>
+        <w:t>'</w:t>
+      </w:r>
+      <w:proofErr w:type="spellStart"/>
+      <w:r>
+        <w:rPr>
+          <w:rFonts w:ascii="Consolas" w:hAnsi="Consolas"/>
+          <w:color w:val="CE9178"/>
+          <w:sz w:val="21"/>
+          <w:szCs w:val="21"/>
+        </w:rPr>
+        <w:t>technology</w:t>
+      </w:r>
+      <w:proofErr w:type="spellEnd"/>
+      <w:r>
+        <w:rPr>
+          <w:rFonts w:ascii="Consolas" w:hAnsi="Consolas"/>
+          <w:color w:val="CE9178"/>
+          <w:sz w:val="21"/>
+          <w:szCs w:val="21"/>
+        </w:rPr>
+        <w:t>'</w:t>
+      </w:r>
+      <w:r>
+        <w:rPr>
+          <w:rFonts w:ascii="Consolas" w:hAnsi="Consolas"/>
+          <w:color w:val="D4D4D4"/>
+          <w:sz w:val="21"/>
+          <w:szCs w:val="21"/>
+        </w:rPr>
+        <w:t xml:space="preserve">, </w:t>
+      </w:r>
+      <w:r>
+        <w:rPr>
+          <w:rFonts w:ascii="Consolas" w:hAnsi="Consolas"/>
+          <w:color w:val="CE9178"/>
+          <w:sz w:val="21"/>
+          <w:szCs w:val="21"/>
+        </w:rPr>
+        <w:t>'</w:t>
+      </w:r>
+      <w:proofErr w:type="spellStart"/>
+      <w:r>
+        <w:rPr>
+          <w:rFonts w:ascii="Consolas" w:hAnsi="Consolas"/>
+          <w:color w:val="CE9178"/>
+          <w:sz w:val="21"/>
+          <w:szCs w:val="21"/>
+        </w:rPr>
+        <w:t>created_at</w:t>
+      </w:r>
+      <w:proofErr w:type="spellEnd"/>
+      <w:r>
+        <w:rPr>
+          <w:rFonts w:ascii="Consolas" w:hAnsi="Consolas"/>
+          <w:color w:val="CE9178"/>
+          <w:sz w:val="21"/>
+          <w:szCs w:val="21"/>
+        </w:rPr>
+        <w:t>'</w:t>
+      </w:r>
+      <w:r>
+        <w:rPr>
+          <w:rFonts w:ascii="Consolas" w:hAnsi="Consolas"/>
+          <w:color w:val="D4D4D4"/>
+          <w:sz w:val="21"/>
+          <w:szCs w:val="21"/>
+        </w:rPr>
+        <w:t>)</w:t>
+      </w:r>
+    </w:p>
+    <w:p>
+      <w:pPr>
+        <w:shd w:val="clear" w:color="auto" w:fill="1E1E1E"/>
+        <w:spacing w:line="285" w:lineRule="atLeast"/>
+        <w:rPr>
+          <w:rFonts w:ascii="Consolas" w:hAnsi="Consolas"/>
+          <w:color w:val="D4D4D4"/>
+          <w:sz w:val="21"/>
+          <w:szCs w:val="21"/>
+        </w:rPr>
+      </w:pPr>
+      <w:r>
+        <w:rPr>
+          <w:rFonts w:ascii="Consolas" w:hAnsi="Consolas"/>
+          <w:color w:val="D4D4D4"/>
+          <w:sz w:val="21"/>
+          <w:szCs w:val="21"/>
+        </w:rPr>
+        <w:t xml:space="preserve">        </w:t>
+      </w:r>
+      <w:r>
+        <w:rPr>
+          <w:rFonts w:ascii="Consolas" w:hAnsi="Consolas"/>
+          <w:color w:val="6A9955"/>
+          <w:sz w:val="21"/>
+          <w:szCs w:val="21"/>
+        </w:rPr>
+        <w:t># Definimos que campos son solo de lectura, es decir que no podrán ser modificados.</w:t>
+      </w:r>
+    </w:p>
+    <w:p>
+      <w:pPr>
+        <w:shd w:val="clear" w:color="auto" w:fill="1E1E1E"/>
+        <w:spacing w:line="285" w:lineRule="atLeast"/>
+        <w:rPr>
+          <w:rFonts w:ascii="Consolas" w:hAnsi="Consolas"/>
+          <w:color w:val="D4D4D4"/>
+          <w:sz w:val="21"/>
+          <w:szCs w:val="21"/>
+        </w:rPr>
+      </w:pPr>
+      <w:r>
+        <w:rPr>
+          <w:rFonts w:ascii="Consolas" w:hAnsi="Consolas"/>
+          <w:color w:val="D4D4D4"/>
+          <w:sz w:val="21"/>
+          <w:szCs w:val="21"/>
+        </w:rPr>
+        <w:t xml:space="preserve">        </w:t>
+      </w:r>
+      <w:proofErr w:type="spellStart"/>
+      <w:r>
+        <w:rPr>
+          <w:rFonts w:ascii="Consolas" w:hAnsi="Consolas"/>
+          <w:color w:val="9CDCFE"/>
+          <w:sz w:val="21"/>
+          <w:szCs w:val="21"/>
+        </w:rPr>
+        <w:t>read_only_fields</w:t>
+      </w:r>
+      <w:proofErr w:type="spellEnd"/>
+      <w:r>
+        <w:rPr>
+          <w:rFonts w:ascii="Consolas" w:hAnsi="Consolas"/>
+          <w:color w:val="D4D4D4"/>
+          <w:sz w:val="21"/>
+          <w:szCs w:val="21"/>
+        </w:rPr>
+        <w:t xml:space="preserve"> = (</w:t>
+      </w:r>
+      <w:r>
+        <w:rPr>
+          <w:rFonts w:ascii="Consolas" w:hAnsi="Consolas"/>
+          <w:color w:val="CE9178"/>
+          <w:sz w:val="21"/>
+          <w:szCs w:val="21"/>
+        </w:rPr>
+        <w:t>'</w:t>
+      </w:r>
+      <w:proofErr w:type="spellStart"/>
+      <w:r>
+        <w:rPr>
+          <w:rFonts w:ascii="Consolas" w:hAnsi="Consolas"/>
+          <w:color w:val="CE9178"/>
+          <w:sz w:val="21"/>
+          <w:szCs w:val="21"/>
+        </w:rPr>
+        <w:t>created_at</w:t>
+      </w:r>
+      <w:proofErr w:type="spellEnd"/>
+      <w:r>
+        <w:rPr>
+          <w:rFonts w:ascii="Consolas" w:hAnsi="Consolas"/>
+          <w:color w:val="CE9178"/>
+          <w:sz w:val="21"/>
+          <w:szCs w:val="21"/>
+        </w:rPr>
+        <w:t>'</w:t>
+      </w:r>
+      <w:r>
+        <w:rPr>
+          <w:rFonts w:ascii="Consolas" w:hAnsi="Consolas"/>
+          <w:color w:val="D4D4D4"/>
+          <w:sz w:val="21"/>
+          <w:szCs w:val="21"/>
+        </w:rPr>
+        <w:t>)</w:t>
+      </w:r>
+    </w:p>
+    <w:p>
+      <w:pPr>
+        <w:rPr>
+          <w:lang w:val="es-ES"/>
+        </w:rPr>
+      </w:pPr>
+      <w:r>
+        <w:rPr>
+          <w:lang w:val="es-ES"/>
+        </w:rPr>
+        <w:t xml:space="preserve">  </w:t>
+      </w:r>
+    </w:p>
+    <w:p>
+      <w:pPr>
+        <w:rPr>
+          <w:lang w:val="es-ES"/>
+        </w:rPr>
+      </w:pPr>
+      <w:r>
+        <w:rPr>
+          <w:lang w:val="es-ES"/>
+        </w:rPr>
+        <w:t xml:space="preserve">Con todo lo anterior ya tenemos a nuestro </w:t>
+      </w:r>
+      <w:proofErr w:type="spellStart"/>
+      <w:r>
+        <w:rPr>
+          <w:lang w:val="es-ES"/>
+        </w:rPr>
+        <w:t>serializer</w:t>
+      </w:r>
+      <w:proofErr w:type="spellEnd"/>
+      <w:r>
+        <w:rPr>
+          <w:lang w:val="es-ES"/>
+        </w:rPr>
+        <w:t xml:space="preserve">. Ahora sí vamos a crear el </w:t>
+      </w:r>
+      <w:proofErr w:type="spellStart"/>
+      <w:r>
+        <w:rPr>
+          <w:lang w:val="es-ES"/>
+        </w:rPr>
+        <w:t>View</w:t>
+      </w:r>
+      <w:r>
+        <w:rPr>
+          <w:lang w:val="es-ES"/>
+        </w:rPr>
+        <w:t>S</w:t>
+      </w:r>
+      <w:r>
+        <w:rPr>
+          <w:lang w:val="es-ES"/>
+        </w:rPr>
+        <w:t>et</w:t>
+      </w:r>
+      <w:proofErr w:type="spellEnd"/>
+      <w:r>
+        <w:rPr>
+          <w:lang w:val="es-ES"/>
+        </w:rPr>
+        <w:t>.</w:t>
+      </w:r>
+    </w:p>
+    <w:p>
+      <w:pPr>
+        <w:rPr>
+          <w:lang w:val="es-ES"/>
+        </w:rPr>
+      </w:pPr>
+    </w:p>
+    <w:p>
+      <w:pPr>
+        <w:rPr>
+          <w:lang w:val="es-ES"/>
+        </w:rPr>
+      </w:pPr>
+      <w:r>
+        <w:rPr>
+          <w:lang w:val="es-ES"/>
+        </w:rPr>
+        <w:t xml:space="preserve">El </w:t>
+      </w:r>
+      <w:proofErr w:type="spellStart"/>
+      <w:r>
+        <w:rPr>
+          <w:b/>
+          <w:bCs/>
+          <w:lang w:val="es-ES"/>
+        </w:rPr>
+        <w:t>View</w:t>
+      </w:r>
+      <w:r>
+        <w:rPr>
+          <w:b/>
+          <w:bCs/>
+          <w:lang w:val="es-ES"/>
+        </w:rPr>
+        <w:t>S</w:t>
+      </w:r>
+      <w:r>
+        <w:rPr>
+          <w:b/>
+          <w:bCs/>
+          <w:lang w:val="es-ES"/>
+        </w:rPr>
+        <w:t>et</w:t>
+      </w:r>
+      <w:proofErr w:type="spellEnd"/>
+      <w:r>
+        <w:rPr>
+          <w:lang w:val="es-ES"/>
+        </w:rPr>
+        <w:t xml:space="preserve"> nos permite establecer quien puede consultar el </w:t>
+      </w:r>
+      <w:r>
+        <w:rPr>
+          <w:b/>
+          <w:bCs/>
+          <w:lang w:val="es-ES"/>
+        </w:rPr>
+        <w:t>‘</w:t>
+      </w:r>
+      <w:proofErr w:type="spellStart"/>
+      <w:proofErr w:type="gramStart"/>
+      <w:r>
+        <w:rPr>
+          <w:b/>
+          <w:bCs/>
+          <w:lang w:val="es-ES"/>
+        </w:rPr>
+        <w:t>ProjectSerializer</w:t>
+      </w:r>
+      <w:proofErr w:type="spellEnd"/>
+      <w:r>
+        <w:rPr>
+          <w:b/>
+          <w:bCs/>
+          <w:lang w:val="es-ES"/>
+        </w:rPr>
+        <w:t>(</w:t>
+      </w:r>
+      <w:proofErr w:type="gramEnd"/>
+      <w:r>
+        <w:rPr>
+          <w:b/>
+          <w:bCs/>
+          <w:lang w:val="es-ES"/>
+        </w:rPr>
+        <w:t>)’</w:t>
+      </w:r>
+      <w:r>
+        <w:rPr>
+          <w:lang w:val="es-ES"/>
+        </w:rPr>
+        <w:t xml:space="preserve"> del </w:t>
+      </w:r>
+      <w:proofErr w:type="spellStart"/>
+      <w:r>
+        <w:rPr>
+          <w:lang w:val="es-ES"/>
+        </w:rPr>
+        <w:t>serializador</w:t>
+      </w:r>
+      <w:proofErr w:type="spellEnd"/>
+      <w:r>
+        <w:rPr>
+          <w:lang w:val="es-ES"/>
+        </w:rPr>
+        <w:t>.</w:t>
+      </w:r>
+    </w:p>
+    <w:p>
+      <w:pPr>
+        <w:rPr>
+          <w:lang w:val="es-ES"/>
+        </w:rPr>
+      </w:pPr>
+    </w:p>
+    <w:p>
+      <w:pPr>
+        <w:rPr>
+          <w:lang w:val="es-ES"/>
+        </w:rPr>
+      </w:pPr>
+      <w:r>
+        <w:rPr>
+          <w:lang w:val="es-ES"/>
+        </w:rPr>
+        <w:t>Creamos un archivo ‘</w:t>
+      </w:r>
+      <w:proofErr w:type="spellStart"/>
+      <w:r>
+        <w:rPr>
+          <w:lang w:val="es-ES"/>
+        </w:rPr>
+        <w:t>projects</w:t>
+      </w:r>
+      <w:proofErr w:type="spellEnd"/>
+      <w:r>
+        <w:rPr>
+          <w:lang w:val="es-ES"/>
+        </w:rPr>
+        <w:t>/api.py</w:t>
+      </w:r>
+      <w:r>
+        <w:rPr>
+          <w:lang w:val="es-ES"/>
+        </w:rPr>
+        <w:t>’</w:t>
+      </w:r>
+      <w:r>
+        <w:rPr>
+          <w:lang w:val="es-ES"/>
+        </w:rPr>
+        <w:t xml:space="preserve"> e importamos nuestro modelo.</w:t>
+      </w:r>
+    </w:p>
+    <w:p>
+      <w:pPr>
+        <w:shd w:val="clear" w:color="auto" w:fill="1E1E1E"/>
+        <w:spacing w:line="285" w:lineRule="atLeast"/>
+        <w:rPr>
+          <w:rFonts w:ascii="Consolas" w:hAnsi="Consolas"/>
+          <w:color w:val="D4D4D4"/>
+          <w:sz w:val="21"/>
+          <w:szCs w:val="21"/>
+        </w:rPr>
+      </w:pPr>
+      <w:proofErr w:type="spellStart"/>
+      <w:proofErr w:type="gramStart"/>
+      <w:r>
+        <w:rPr>
+          <w:rFonts w:ascii="Consolas" w:hAnsi="Consolas"/>
+          <w:color w:val="C586C0"/>
+          <w:sz w:val="21"/>
+          <w:szCs w:val="21"/>
+        </w:rPr>
+        <w:t>from</w:t>
+      </w:r>
+      <w:proofErr w:type="spellEnd"/>
+      <w:r>
+        <w:rPr>
+          <w:rFonts w:ascii="Consolas" w:hAnsi="Consolas"/>
+          <w:color w:val="D4D4D4"/>
+          <w:sz w:val="21"/>
+          <w:szCs w:val="21"/>
+        </w:rPr>
+        <w:t xml:space="preserve"> .</w:t>
+      </w:r>
+      <w:proofErr w:type="spellStart"/>
+      <w:r>
+        <w:rPr>
+          <w:rFonts w:ascii="Consolas" w:hAnsi="Consolas"/>
+          <w:color w:val="4EC9B0"/>
+          <w:sz w:val="21"/>
+          <w:szCs w:val="21"/>
+        </w:rPr>
+        <w:t>models</w:t>
+      </w:r>
+      <w:proofErr w:type="spellEnd"/>
+      <w:proofErr w:type="gramEnd"/>
+      <w:r>
+        <w:rPr>
+          <w:rFonts w:ascii="Consolas" w:hAnsi="Consolas"/>
+          <w:color w:val="D4D4D4"/>
+          <w:sz w:val="21"/>
+          <w:szCs w:val="21"/>
+        </w:rPr>
+        <w:t xml:space="preserve"> </w:t>
+      </w:r>
+      <w:proofErr w:type="spellStart"/>
+      <w:r>
+        <w:rPr>
+          <w:rFonts w:ascii="Consolas" w:hAnsi="Consolas"/>
+          <w:color w:val="C586C0"/>
+          <w:sz w:val="21"/>
+          <w:szCs w:val="21"/>
+        </w:rPr>
+        <w:t>import</w:t>
+      </w:r>
+      <w:proofErr w:type="spellEnd"/>
+      <w:r>
+        <w:rPr>
+          <w:rFonts w:ascii="Consolas" w:hAnsi="Consolas"/>
+          <w:color w:val="D4D4D4"/>
+          <w:sz w:val="21"/>
+          <w:szCs w:val="21"/>
+        </w:rPr>
+        <w:t xml:space="preserve"> </w:t>
+      </w:r>
+      <w:r>
+        <w:rPr>
+          <w:rFonts w:ascii="Consolas" w:hAnsi="Consolas"/>
+          <w:color w:val="4EC9B0"/>
+          <w:sz w:val="21"/>
+          <w:szCs w:val="21"/>
+        </w:rPr>
+        <w:t>Project</w:t>
+      </w:r>
+    </w:p>
+    <w:p>
+      <w:pPr>
+        <w:rPr>
+          <w:b/>
+          <w:bCs/>
+          <w:lang w:val="es-ES"/>
+        </w:rPr>
+      </w:pPr>
+      <w:r>
+        <w:rPr>
+          <w:lang w:val="es-ES"/>
+        </w:rPr>
+        <w:t xml:space="preserve">Importamos el módulo </w:t>
+      </w:r>
+      <w:proofErr w:type="spellStart"/>
+      <w:r>
+        <w:rPr>
+          <w:b/>
+          <w:bCs/>
+          <w:lang w:val="es-ES"/>
+        </w:rPr>
+        <w:t>View</w:t>
+      </w:r>
+      <w:r>
+        <w:rPr>
+          <w:b/>
+          <w:bCs/>
+          <w:lang w:val="es-ES"/>
+        </w:rPr>
+        <w:t>s</w:t>
+      </w:r>
+      <w:r>
+        <w:rPr>
+          <w:b/>
+          <w:bCs/>
+          <w:lang w:val="es-ES"/>
+        </w:rPr>
+        <w:t>et</w:t>
+      </w:r>
+      <w:r>
+        <w:rPr>
+          <w:b/>
+          <w:bCs/>
+          <w:lang w:val="es-ES"/>
+        </w:rPr>
+        <w:t>s</w:t>
+      </w:r>
+      <w:proofErr w:type="spellEnd"/>
+      <w:r>
+        <w:rPr>
+          <w:b/>
+          <w:bCs/>
+          <w:lang w:val="es-ES"/>
+        </w:rPr>
+        <w:t xml:space="preserve"> </w:t>
+      </w:r>
+      <w:r>
+        <w:rPr>
+          <w:lang w:val="es-ES"/>
+        </w:rPr>
+        <w:t xml:space="preserve">y </w:t>
+      </w:r>
+      <w:proofErr w:type="spellStart"/>
+      <w:r>
+        <w:rPr>
+          <w:b/>
+          <w:bCs/>
+          <w:lang w:val="es-ES"/>
+        </w:rPr>
+        <w:t>permissions</w:t>
+      </w:r>
+      <w:proofErr w:type="spellEnd"/>
+      <w:r>
+        <w:rPr>
+          <w:b/>
+          <w:bCs/>
+          <w:lang w:val="es-ES"/>
+        </w:rPr>
+        <w:t>.</w:t>
+      </w:r>
+    </w:p>
+    <w:p>
+      <w:pPr>
+        <w:shd w:val="clear" w:color="auto" w:fill="1E1E1E"/>
+        <w:spacing w:line="285" w:lineRule="atLeast"/>
+        <w:rPr>
+          <w:rFonts w:ascii="Consolas" w:hAnsi="Consolas"/>
+          <w:color w:val="D4D4D4"/>
+          <w:sz w:val="21"/>
+          <w:szCs w:val="21"/>
+        </w:rPr>
+      </w:pPr>
+      <w:proofErr w:type="spellStart"/>
+      <w:r>
+        <w:rPr>
+          <w:rFonts w:ascii="Consolas" w:hAnsi="Consolas"/>
+          <w:color w:val="C586C0"/>
+          <w:sz w:val="21"/>
+          <w:szCs w:val="21"/>
+        </w:rPr>
+        <w:t>from</w:t>
+      </w:r>
+      <w:proofErr w:type="spellEnd"/>
+      <w:r>
+        <w:rPr>
+          <w:rFonts w:ascii="Consolas" w:hAnsi="Consolas"/>
+          <w:color w:val="D4D4D4"/>
+          <w:sz w:val="21"/>
+          <w:szCs w:val="21"/>
+        </w:rPr>
+        <w:t xml:space="preserve"> </w:t>
+      </w:r>
+      <w:proofErr w:type="spellStart"/>
+      <w:r>
+        <w:rPr>
+          <w:rFonts w:ascii="Consolas" w:hAnsi="Consolas"/>
+          <w:color w:val="4EC9B0"/>
+          <w:sz w:val="21"/>
+          <w:szCs w:val="21"/>
+        </w:rPr>
+        <w:t>rest_framework</w:t>
+      </w:r>
+      <w:proofErr w:type="spellEnd"/>
+      <w:r>
+        <w:rPr>
+          <w:rFonts w:ascii="Consolas" w:hAnsi="Consolas"/>
+          <w:color w:val="D4D4D4"/>
+          <w:sz w:val="21"/>
+          <w:szCs w:val="21"/>
+        </w:rPr>
+        <w:t xml:space="preserve"> </w:t>
+      </w:r>
+      <w:proofErr w:type="spellStart"/>
+      <w:r>
+        <w:rPr>
+          <w:rFonts w:ascii="Consolas" w:hAnsi="Consolas"/>
+          <w:color w:val="C586C0"/>
+          <w:sz w:val="21"/>
+          <w:szCs w:val="21"/>
+        </w:rPr>
+        <w:t>import</w:t>
+      </w:r>
+      <w:proofErr w:type="spellEnd"/>
+      <w:r>
+        <w:rPr>
+          <w:rFonts w:ascii="Consolas" w:hAnsi="Consolas"/>
+          <w:color w:val="D4D4D4"/>
+          <w:sz w:val="21"/>
+          <w:szCs w:val="21"/>
+        </w:rPr>
+        <w:t xml:space="preserve"> </w:t>
+      </w:r>
+      <w:proofErr w:type="spellStart"/>
+      <w:r>
+        <w:rPr>
+          <w:rFonts w:ascii="Consolas" w:hAnsi="Consolas"/>
+          <w:color w:val="4EC9B0"/>
+          <w:sz w:val="21"/>
+          <w:szCs w:val="21"/>
+        </w:rPr>
+        <w:t>viewsets</w:t>
+      </w:r>
+      <w:proofErr w:type="spellEnd"/>
+      <w:r>
+        <w:rPr>
+          <w:rFonts w:ascii="Consolas" w:hAnsi="Consolas"/>
+          <w:color w:val="D4D4D4"/>
+          <w:sz w:val="21"/>
+          <w:szCs w:val="21"/>
+        </w:rPr>
+        <w:t xml:space="preserve">, </w:t>
+      </w:r>
+      <w:proofErr w:type="spellStart"/>
+      <w:r>
+        <w:rPr>
+          <w:rFonts w:ascii="Consolas" w:hAnsi="Consolas"/>
+          <w:color w:val="4EC9B0"/>
+          <w:sz w:val="21"/>
+          <w:szCs w:val="21"/>
+        </w:rPr>
+        <w:t>permissions</w:t>
+      </w:r>
+      <w:proofErr w:type="spellEnd"/>
+    </w:p>
+    <w:p>
+      <w:pPr>
+        <w:rPr>
+          <w:lang w:val="es-ES"/>
+        </w:rPr>
+      </w:pPr>
+      <w:r>
+        <w:rPr>
+          <w:lang w:val="es-ES"/>
+        </w:rPr>
+        <w:t xml:space="preserve">También vamos a importar el </w:t>
+      </w:r>
+      <w:proofErr w:type="spellStart"/>
+      <w:r>
+        <w:rPr>
+          <w:lang w:val="es-ES"/>
+        </w:rPr>
+        <w:t>serializador</w:t>
+      </w:r>
+      <w:proofErr w:type="spellEnd"/>
+      <w:r>
+        <w:rPr>
+          <w:lang w:val="es-ES"/>
+        </w:rPr>
+        <w:t xml:space="preserve"> que acabamos de crear hace poco para poder serializar los datos de ‘</w:t>
+      </w:r>
+      <w:proofErr w:type="spellStart"/>
+      <w:r>
+        <w:rPr>
+          <w:lang w:val="es-ES"/>
+        </w:rPr>
+        <w:t>queryset</w:t>
+      </w:r>
+      <w:proofErr w:type="spellEnd"/>
+      <w:r>
+        <w:rPr>
+          <w:lang w:val="es-ES"/>
+        </w:rPr>
+        <w:t>’.</w:t>
+      </w:r>
+    </w:p>
+    <w:p>
+      <w:pPr>
+        <w:shd w:val="clear" w:color="auto" w:fill="1E1E1E"/>
+        <w:spacing w:line="285" w:lineRule="atLeast"/>
+        <w:rPr>
+          <w:rFonts w:ascii="Consolas" w:hAnsi="Consolas"/>
+          <w:color w:val="D4D4D4"/>
+          <w:sz w:val="21"/>
+          <w:szCs w:val="21"/>
+        </w:rPr>
+      </w:pPr>
+      <w:proofErr w:type="spellStart"/>
+      <w:proofErr w:type="gramStart"/>
+      <w:r>
+        <w:rPr>
+          <w:rFonts w:ascii="Consolas" w:hAnsi="Consolas"/>
+          <w:color w:val="C586C0"/>
+          <w:sz w:val="21"/>
+          <w:szCs w:val="21"/>
+        </w:rPr>
+        <w:t>from</w:t>
+      </w:r>
+      <w:proofErr w:type="spellEnd"/>
+      <w:r>
+        <w:rPr>
+          <w:rFonts w:ascii="Consolas" w:hAnsi="Consolas"/>
+          <w:color w:val="D4D4D4"/>
+          <w:sz w:val="21"/>
+          <w:szCs w:val="21"/>
+        </w:rPr>
+        <w:t xml:space="preserve"> .</w:t>
+      </w:r>
+      <w:proofErr w:type="spellStart"/>
+      <w:r>
+        <w:rPr>
+          <w:rFonts w:ascii="Consolas" w:hAnsi="Consolas"/>
+          <w:color w:val="4EC9B0"/>
+          <w:sz w:val="21"/>
+          <w:szCs w:val="21"/>
+        </w:rPr>
+        <w:t>serializers</w:t>
+      </w:r>
+      <w:proofErr w:type="spellEnd"/>
+      <w:proofErr w:type="gramEnd"/>
+      <w:r>
+        <w:rPr>
+          <w:rFonts w:ascii="Consolas" w:hAnsi="Consolas"/>
+          <w:color w:val="D4D4D4"/>
+          <w:sz w:val="21"/>
+          <w:szCs w:val="21"/>
+        </w:rPr>
+        <w:t xml:space="preserve"> </w:t>
+      </w:r>
+      <w:proofErr w:type="spellStart"/>
+      <w:r>
+        <w:rPr>
+          <w:rFonts w:ascii="Consolas" w:hAnsi="Consolas"/>
+          <w:color w:val="C586C0"/>
+          <w:sz w:val="21"/>
+          <w:szCs w:val="21"/>
+        </w:rPr>
+        <w:t>import</w:t>
+      </w:r>
+      <w:proofErr w:type="spellEnd"/>
+      <w:r>
+        <w:rPr>
+          <w:rFonts w:ascii="Consolas" w:hAnsi="Consolas"/>
+          <w:color w:val="D4D4D4"/>
+          <w:sz w:val="21"/>
+          <w:szCs w:val="21"/>
+        </w:rPr>
+        <w:t xml:space="preserve"> </w:t>
+      </w:r>
+      <w:proofErr w:type="spellStart"/>
+      <w:r>
+        <w:rPr>
+          <w:rFonts w:ascii="Consolas" w:hAnsi="Consolas"/>
+          <w:color w:val="4EC9B0"/>
+          <w:sz w:val="21"/>
+          <w:szCs w:val="21"/>
+        </w:rPr>
+        <w:t>ProjectSerializer</w:t>
+      </w:r>
+      <w:proofErr w:type="spellEnd"/>
+    </w:p>
+    <w:p>
+      <w:pPr>
+        <w:rPr>
+          <w:lang w:val="es-ES"/>
+        </w:rPr>
+      </w:pPr>
+    </w:p>
+    <w:p>
+      <w:pPr>
+        <w:rPr>
+          <w:lang w:val="es-ES"/>
+        </w:rPr>
+      </w:pPr>
+      <w:r>
+        <w:rPr>
+          <w:lang w:val="es-ES"/>
+        </w:rPr>
+        <w:t>Vamos a colocar lo siguiente en nuestro fichero actual, justo por debajo de nuestras importaciones.</w:t>
+      </w:r>
+    </w:p>
+    <w:p>
+      <w:pPr>
+        <w:shd w:val="clear" w:color="auto" w:fill="1E1E1E"/>
+        <w:spacing w:line="285" w:lineRule="atLeast"/>
+        <w:rPr>
+          <w:rFonts w:ascii="Consolas" w:hAnsi="Consolas"/>
+          <w:color w:val="D4D4D4"/>
+          <w:sz w:val="21"/>
+          <w:szCs w:val="21"/>
+        </w:rPr>
+      </w:pPr>
+      <w:r>
+        <w:rPr>
+          <w:rFonts w:ascii="Consolas" w:hAnsi="Consolas"/>
+          <w:color w:val="6A9955"/>
+          <w:sz w:val="21"/>
+          <w:szCs w:val="21"/>
+        </w:rPr>
+        <w:t># Qué consultas se podrán hacer.</w:t>
+      </w:r>
+    </w:p>
+    <w:p>
+      <w:pPr>
+        <w:shd w:val="clear" w:color="auto" w:fill="1E1E1E"/>
+        <w:spacing w:line="285" w:lineRule="atLeast"/>
+        <w:rPr>
+          <w:rFonts w:ascii="Consolas" w:hAnsi="Consolas"/>
+          <w:color w:val="D4D4D4"/>
+          <w:sz w:val="21"/>
+          <w:szCs w:val="21"/>
+        </w:rPr>
+      </w:pPr>
+      <w:proofErr w:type="spellStart"/>
+      <w:r>
+        <w:rPr>
+          <w:rFonts w:ascii="Consolas" w:hAnsi="Consolas"/>
+          <w:color w:val="569CD6"/>
+          <w:sz w:val="21"/>
+          <w:szCs w:val="21"/>
+        </w:rPr>
+        <w:t>class</w:t>
+      </w:r>
+      <w:proofErr w:type="spellEnd"/>
+      <w:r>
+        <w:rPr>
+          <w:rFonts w:ascii="Consolas" w:hAnsi="Consolas"/>
+          <w:color w:val="D4D4D4"/>
+          <w:sz w:val="21"/>
+          <w:szCs w:val="21"/>
+        </w:rPr>
+        <w:t xml:space="preserve"> </w:t>
+      </w:r>
+      <w:proofErr w:type="spellStart"/>
+      <w:r>
+        <w:rPr>
+          <w:rFonts w:ascii="Consolas" w:hAnsi="Consolas"/>
+          <w:color w:val="4EC9B0"/>
+          <w:sz w:val="21"/>
+          <w:szCs w:val="21"/>
+        </w:rPr>
+        <w:t>ProjectViewSet</w:t>
+      </w:r>
+      <w:proofErr w:type="spellEnd"/>
+      <w:r>
+        <w:rPr>
+          <w:rFonts w:ascii="Consolas" w:hAnsi="Consolas"/>
+          <w:color w:val="D4D4D4"/>
+          <w:sz w:val="21"/>
+          <w:szCs w:val="21"/>
+        </w:rPr>
+        <w:t>(</w:t>
+      </w:r>
+      <w:proofErr w:type="spellStart"/>
+      <w:proofErr w:type="gramStart"/>
+      <w:r>
+        <w:rPr>
+          <w:rFonts w:ascii="Consolas" w:hAnsi="Consolas"/>
+          <w:color w:val="4EC9B0"/>
+          <w:sz w:val="21"/>
+          <w:szCs w:val="21"/>
+        </w:rPr>
+        <w:t>viewsets</w:t>
+      </w:r>
+      <w:r>
+        <w:rPr>
+          <w:rFonts w:ascii="Consolas" w:hAnsi="Consolas"/>
+          <w:color w:val="D4D4D4"/>
+          <w:sz w:val="21"/>
+          <w:szCs w:val="21"/>
+        </w:rPr>
+        <w:t>.</w:t>
+      </w:r>
+      <w:r>
+        <w:rPr>
+          <w:rFonts w:ascii="Consolas" w:hAnsi="Consolas"/>
+          <w:color w:val="4EC9B0"/>
+          <w:sz w:val="21"/>
+          <w:szCs w:val="21"/>
+        </w:rPr>
+        <w:t>ModelViewSet</w:t>
+      </w:r>
+      <w:proofErr w:type="spellEnd"/>
+      <w:proofErr w:type="gramEnd"/>
+      <w:r>
+        <w:rPr>
+          <w:rFonts w:ascii="Consolas" w:hAnsi="Consolas"/>
+          <w:color w:val="D4D4D4"/>
+          <w:sz w:val="21"/>
+          <w:szCs w:val="21"/>
+        </w:rPr>
+        <w:t>):</w:t>
+      </w:r>
+    </w:p>
+    <w:p>
+      <w:pPr>
+        <w:shd w:val="clear" w:color="auto" w:fill="1E1E1E"/>
+        <w:spacing w:line="285" w:lineRule="atLeast"/>
+        <w:rPr>
+          <w:rFonts w:ascii="Consolas" w:hAnsi="Consolas"/>
+          <w:color w:val="D4D4D4"/>
+          <w:sz w:val="21"/>
+          <w:szCs w:val="21"/>
+        </w:rPr>
+      </w:pPr>
+      <w:r>
+        <w:rPr>
+          <w:rFonts w:ascii="Consolas" w:hAnsi="Consolas"/>
+          <w:color w:val="D4D4D4"/>
+          <w:sz w:val="21"/>
+          <w:szCs w:val="21"/>
+        </w:rPr>
+        <w:t xml:space="preserve">    </w:t>
+      </w:r>
+      <w:proofErr w:type="spellStart"/>
+      <w:r>
+        <w:rPr>
+          <w:rFonts w:ascii="Consolas" w:hAnsi="Consolas"/>
+          <w:color w:val="9CDCFE"/>
+          <w:sz w:val="21"/>
+          <w:szCs w:val="21"/>
+        </w:rPr>
+        <w:t>queryset</w:t>
+      </w:r>
+      <w:proofErr w:type="spellEnd"/>
+      <w:r>
+        <w:rPr>
+          <w:rFonts w:ascii="Consolas" w:hAnsi="Consolas"/>
+          <w:color w:val="D4D4D4"/>
+          <w:sz w:val="21"/>
+          <w:szCs w:val="21"/>
+        </w:rPr>
+        <w:t xml:space="preserve"> = </w:t>
+      </w:r>
+      <w:proofErr w:type="spellStart"/>
+      <w:proofErr w:type="gramStart"/>
+      <w:r>
+        <w:rPr>
+          <w:rFonts w:ascii="Consolas" w:hAnsi="Consolas"/>
+          <w:color w:val="4EC9B0"/>
+          <w:sz w:val="21"/>
+          <w:szCs w:val="21"/>
+        </w:rPr>
+        <w:t>Project</w:t>
+      </w:r>
+      <w:r>
+        <w:rPr>
+          <w:rFonts w:ascii="Consolas" w:hAnsi="Consolas"/>
+          <w:color w:val="D4D4D4"/>
+          <w:sz w:val="21"/>
+          <w:szCs w:val="21"/>
+        </w:rPr>
+        <w:t>.</w:t>
+      </w:r>
+      <w:r>
+        <w:rPr>
+          <w:rFonts w:ascii="Consolas" w:hAnsi="Consolas"/>
+          <w:color w:val="9CDCFE"/>
+          <w:sz w:val="21"/>
+          <w:szCs w:val="21"/>
+        </w:rPr>
+        <w:t>objects</w:t>
+      </w:r>
+      <w:r>
+        <w:rPr>
+          <w:rFonts w:ascii="Consolas" w:hAnsi="Consolas"/>
+          <w:color w:val="D4D4D4"/>
+          <w:sz w:val="21"/>
+          <w:szCs w:val="21"/>
+        </w:rPr>
+        <w:t>.</w:t>
+      </w:r>
+      <w:r>
+        <w:rPr>
+          <w:rFonts w:ascii="Consolas" w:hAnsi="Consolas"/>
+          <w:color w:val="DCDCAA"/>
+          <w:sz w:val="21"/>
+          <w:szCs w:val="21"/>
+        </w:rPr>
+        <w:t>all</w:t>
+      </w:r>
+      <w:proofErr w:type="spellEnd"/>
+      <w:r>
+        <w:rPr>
+          <w:rFonts w:ascii="Consolas" w:hAnsi="Consolas"/>
+          <w:color w:val="D4D4D4"/>
+          <w:sz w:val="21"/>
+          <w:szCs w:val="21"/>
+        </w:rPr>
+        <w:t>(</w:t>
+      </w:r>
+      <w:proofErr w:type="gramEnd"/>
+      <w:r>
+        <w:rPr>
+          <w:rFonts w:ascii="Consolas" w:hAnsi="Consolas"/>
+          <w:color w:val="D4D4D4"/>
+          <w:sz w:val="21"/>
+          <w:szCs w:val="21"/>
+        </w:rPr>
+        <w:t>)</w:t>
+      </w:r>
+    </w:p>
+    <w:p>
+      <w:pPr>
+        <w:shd w:val="clear" w:color="auto" w:fill="1E1E1E"/>
+        <w:spacing w:line="285" w:lineRule="atLeast"/>
+        <w:rPr>
+          <w:rFonts w:ascii="Consolas" w:hAnsi="Consolas"/>
+          <w:color w:val="D4D4D4"/>
+          <w:sz w:val="21"/>
+          <w:szCs w:val="21"/>
+        </w:rPr>
+      </w:pPr>
+    </w:p>
+    <w:p>
+      <w:pPr>
+        <w:shd w:val="clear" w:color="auto" w:fill="1E1E1E"/>
+        <w:spacing w:line="285" w:lineRule="atLeast"/>
+        <w:rPr>
+          <w:rFonts w:ascii="Consolas" w:hAnsi="Consolas"/>
+          <w:color w:val="D4D4D4"/>
+          <w:sz w:val="21"/>
+          <w:szCs w:val="21"/>
+        </w:rPr>
+      </w:pPr>
+      <w:r>
+        <w:rPr>
+          <w:rFonts w:ascii="Consolas" w:hAnsi="Consolas"/>
+          <w:color w:val="D4D4D4"/>
+          <w:sz w:val="21"/>
+          <w:szCs w:val="21"/>
+        </w:rPr>
+        <w:t xml:space="preserve">    </w:t>
+      </w:r>
+      <w:r>
+        <w:rPr>
+          <w:rFonts w:ascii="Consolas" w:hAnsi="Consolas"/>
+          <w:color w:val="6A9955"/>
+          <w:sz w:val="21"/>
+          <w:szCs w:val="21"/>
+        </w:rPr>
+        <w:t># Cualquier cliente o aplicación cliente podrá solicitar datos al servidor, más adelante puedes cambiarlo por '</w:t>
+      </w:r>
+      <w:proofErr w:type="spellStart"/>
+      <w:r>
+        <w:rPr>
+          <w:rFonts w:ascii="Consolas" w:hAnsi="Consolas"/>
+          <w:color w:val="6A9955"/>
+          <w:sz w:val="21"/>
+          <w:szCs w:val="21"/>
+        </w:rPr>
+        <w:t>IsAuthenticated</w:t>
+      </w:r>
+      <w:proofErr w:type="spellEnd"/>
+      <w:r>
+        <w:rPr>
+          <w:rFonts w:ascii="Consolas" w:hAnsi="Consolas"/>
+          <w:color w:val="6A9955"/>
+          <w:sz w:val="21"/>
+          <w:szCs w:val="21"/>
+        </w:rPr>
+        <w:t xml:space="preserve">' para que solo de acceso a los autentificados </w:t>
+      </w:r>
+    </w:p>
+    <w:p>
+      <w:pPr>
+        <w:shd w:val="clear" w:color="auto" w:fill="1E1E1E"/>
+        <w:spacing w:line="285" w:lineRule="atLeast"/>
+        <w:rPr>
+          <w:rFonts w:ascii="Consolas" w:hAnsi="Consolas"/>
+          <w:color w:val="D4D4D4"/>
+          <w:sz w:val="21"/>
+          <w:szCs w:val="21"/>
+        </w:rPr>
+      </w:pPr>
+      <w:r>
+        <w:rPr>
+          <w:rFonts w:ascii="Consolas" w:hAnsi="Consolas"/>
+          <w:color w:val="D4D4D4"/>
+          <w:sz w:val="21"/>
+          <w:szCs w:val="21"/>
+        </w:rPr>
+        <w:t xml:space="preserve">    </w:t>
+      </w:r>
+      <w:proofErr w:type="spellStart"/>
+      <w:r>
+        <w:rPr>
+          <w:rFonts w:ascii="Consolas" w:hAnsi="Consolas"/>
+          <w:color w:val="9CDCFE"/>
+          <w:sz w:val="21"/>
+          <w:szCs w:val="21"/>
+        </w:rPr>
+        <w:t>permission_classes</w:t>
+      </w:r>
+      <w:proofErr w:type="spellEnd"/>
+      <w:r>
+        <w:rPr>
+          <w:rFonts w:ascii="Consolas" w:hAnsi="Consolas"/>
+          <w:color w:val="D4D4D4"/>
+          <w:sz w:val="21"/>
+          <w:szCs w:val="21"/>
+        </w:rPr>
+        <w:t xml:space="preserve"> = [</w:t>
+      </w:r>
+      <w:proofErr w:type="spellStart"/>
+      <w:proofErr w:type="gramStart"/>
+      <w:r>
+        <w:rPr>
+          <w:rFonts w:ascii="Consolas" w:hAnsi="Consolas"/>
+          <w:color w:val="4EC9B0"/>
+          <w:sz w:val="21"/>
+          <w:szCs w:val="21"/>
+        </w:rPr>
+        <w:t>permissions</w:t>
+      </w:r>
+      <w:r>
+        <w:rPr>
+          <w:rFonts w:ascii="Consolas" w:hAnsi="Consolas"/>
+          <w:color w:val="D4D4D4"/>
+          <w:sz w:val="21"/>
+          <w:szCs w:val="21"/>
+        </w:rPr>
+        <w:t>.</w:t>
+      </w:r>
+      <w:r>
+        <w:rPr>
+          <w:rFonts w:ascii="Consolas" w:hAnsi="Consolas"/>
+          <w:color w:val="4EC9B0"/>
+          <w:sz w:val="21"/>
+          <w:szCs w:val="21"/>
+        </w:rPr>
+        <w:t>AllowAny</w:t>
+      </w:r>
+      <w:proofErr w:type="spellEnd"/>
+      <w:proofErr w:type="gramEnd"/>
+      <w:r>
+        <w:rPr>
+          <w:rFonts w:ascii="Consolas" w:hAnsi="Consolas"/>
+          <w:color w:val="D4D4D4"/>
+          <w:sz w:val="21"/>
+          <w:szCs w:val="21"/>
+        </w:rPr>
+        <w:t>]</w:t>
+      </w:r>
+    </w:p>
+    <w:p>
+      <w:pPr>
+        <w:shd w:val="clear" w:color="auto" w:fill="1E1E1E"/>
+        <w:spacing w:line="285" w:lineRule="atLeast"/>
+        <w:rPr>
+          <w:rFonts w:ascii="Consolas" w:hAnsi="Consolas"/>
+          <w:color w:val="D4D4D4"/>
+          <w:sz w:val="21"/>
+          <w:szCs w:val="21"/>
+        </w:rPr>
+      </w:pPr>
+    </w:p>
+    <w:p>
+      <w:pPr>
+        <w:shd w:val="clear" w:color="auto" w:fill="1E1E1E"/>
+        <w:spacing w:line="285" w:lineRule="atLeast"/>
+        <w:rPr>
+          <w:rFonts w:ascii="Consolas" w:hAnsi="Consolas"/>
+          <w:color w:val="D4D4D4"/>
+          <w:sz w:val="21"/>
+          <w:szCs w:val="21"/>
+        </w:rPr>
+      </w:pPr>
+      <w:r>
+        <w:rPr>
+          <w:rFonts w:ascii="Consolas" w:hAnsi="Consolas"/>
+          <w:color w:val="D4D4D4"/>
+          <w:sz w:val="21"/>
+          <w:szCs w:val="21"/>
+        </w:rPr>
+        <w:t xml:space="preserve">    </w:t>
+      </w:r>
+      <w:r>
+        <w:rPr>
+          <w:rFonts w:ascii="Consolas" w:hAnsi="Consolas"/>
+          <w:color w:val="6A9955"/>
+          <w:sz w:val="21"/>
+          <w:szCs w:val="21"/>
+        </w:rPr>
+        <w:t xml:space="preserve"># A partir de que </w:t>
+      </w:r>
+      <w:proofErr w:type="spellStart"/>
+      <w:r>
+        <w:rPr>
+          <w:rFonts w:ascii="Consolas" w:hAnsi="Consolas"/>
+          <w:color w:val="6A9955"/>
+          <w:sz w:val="21"/>
+          <w:szCs w:val="21"/>
+        </w:rPr>
+        <w:t>serializer</w:t>
+      </w:r>
+      <w:proofErr w:type="spellEnd"/>
+      <w:r>
+        <w:rPr>
+          <w:rFonts w:ascii="Consolas" w:hAnsi="Consolas"/>
+          <w:color w:val="6A9955"/>
+          <w:sz w:val="21"/>
+          <w:szCs w:val="21"/>
+        </w:rPr>
+        <w:t xml:space="preserve"> se va serializar el </w:t>
+      </w:r>
+      <w:proofErr w:type="spellStart"/>
+      <w:r>
+        <w:rPr>
+          <w:rFonts w:ascii="Consolas" w:hAnsi="Consolas"/>
+          <w:color w:val="6A9955"/>
+          <w:sz w:val="21"/>
+          <w:szCs w:val="21"/>
+        </w:rPr>
+        <w:t>queryset</w:t>
+      </w:r>
+      <w:proofErr w:type="spellEnd"/>
+      <w:r>
+        <w:rPr>
+          <w:rFonts w:ascii="Consolas" w:hAnsi="Consolas"/>
+          <w:color w:val="6A9955"/>
+          <w:sz w:val="21"/>
+          <w:szCs w:val="21"/>
+        </w:rPr>
+        <w:t>, es decir, cómo lo se va a convertir.</w:t>
+      </w:r>
+    </w:p>
+    <w:p>
+      <w:pPr>
+        <w:shd w:val="clear" w:color="auto" w:fill="1E1E1E"/>
+        <w:spacing w:line="285" w:lineRule="atLeast"/>
+        <w:rPr>
+          <w:rFonts w:ascii="Consolas" w:hAnsi="Consolas"/>
+          <w:color w:val="D4D4D4"/>
+          <w:sz w:val="21"/>
+          <w:szCs w:val="21"/>
+        </w:rPr>
+      </w:pPr>
+      <w:r>
+        <w:rPr>
+          <w:rFonts w:ascii="Consolas" w:hAnsi="Consolas"/>
+          <w:color w:val="D4D4D4"/>
+          <w:sz w:val="21"/>
+          <w:szCs w:val="21"/>
+        </w:rPr>
+        <w:t xml:space="preserve">    </w:t>
+      </w:r>
+      <w:proofErr w:type="spellStart"/>
+      <w:r>
+        <w:rPr>
+          <w:rFonts w:ascii="Consolas" w:hAnsi="Consolas"/>
+          <w:color w:val="9CDCFE"/>
+          <w:sz w:val="21"/>
+          <w:szCs w:val="21"/>
+        </w:rPr>
+        <w:t>serializer_class</w:t>
+      </w:r>
+      <w:proofErr w:type="spellEnd"/>
+      <w:r>
+        <w:rPr>
+          <w:rFonts w:ascii="Consolas" w:hAnsi="Consolas"/>
+          <w:color w:val="D4D4D4"/>
+          <w:sz w:val="21"/>
+          <w:szCs w:val="21"/>
+        </w:rPr>
+        <w:t xml:space="preserve"> = </w:t>
+      </w:r>
+      <w:proofErr w:type="spellStart"/>
+      <w:r>
+        <w:rPr>
+          <w:rFonts w:ascii="Consolas" w:hAnsi="Consolas"/>
+          <w:color w:val="4EC9B0"/>
+          <w:sz w:val="21"/>
+          <w:szCs w:val="21"/>
+        </w:rPr>
+        <w:t>ProjectSerializer</w:t>
+      </w:r>
+      <w:proofErr w:type="spellEnd"/>
+    </w:p>
+    <w:p>
+      <w:pPr>
+        <w:shd w:val="clear" w:color="auto" w:fill="1E1E1E"/>
+        <w:spacing w:line="285" w:lineRule="atLeast"/>
+        <w:rPr>
+          <w:rFonts w:ascii="Consolas" w:hAnsi="Consolas"/>
+          <w:color w:val="D4D4D4"/>
+          <w:sz w:val="21"/>
+          <w:szCs w:val="21"/>
+        </w:rPr>
+      </w:pPr>
+    </w:p>
+    <w:p>
+      <w:r>
+        <w:lastRenderedPageBreak/>
+        <w:t>Hasta aquí ya terminamos nuestra API, pero hace falta una URL que el cliente pueda consultar.</w:t>
+      </w:r>
+    </w:p>
+    <w:p/>
+    <w:p>
+      <w:r>
+        <w:t>Creamos un fichero</w:t>
+      </w:r>
+      <w:r>
+        <w:t xml:space="preserve"> en nuestra app ‘</w:t>
+      </w:r>
+      <w:proofErr w:type="spellStart"/>
+      <w:r>
+        <w:t>projects</w:t>
+      </w:r>
+      <w:proofErr w:type="spellEnd"/>
+      <w:r>
+        <w:t>/urls.py’</w:t>
+      </w:r>
+    </w:p>
+    <w:p/>
+    <w:p>
+      <w:r>
+        <w:t>P</w:t>
+      </w:r>
+      <w:r>
+        <w:t>odríamos crearl</w:t>
+      </w:r>
+      <w:r>
+        <w:t>o</w:t>
+      </w:r>
+      <w:r>
+        <w:t xml:space="preserve"> manualmente como se ha hecho en</w:t>
+      </w:r>
+      <w:r>
+        <w:t xml:space="preserve"> </w:t>
+      </w:r>
+      <w:r>
+        <w:t>otros</w:t>
+      </w:r>
+      <w:r>
+        <w:t xml:space="preserve"> ejemplos, donde hacemos uso de ‘</w:t>
+      </w:r>
+      <w:proofErr w:type="spellStart"/>
+      <w:r>
+        <w:t>urlpatterns</w:t>
+      </w:r>
+      <w:proofErr w:type="spellEnd"/>
+      <w:r>
+        <w:t xml:space="preserve"> = []</w:t>
+      </w:r>
+      <w:r>
+        <w:t>’, y agregando las rutas una a una</w:t>
+      </w:r>
+      <w:r>
+        <w:t>, pero</w:t>
+      </w:r>
+      <w:r>
+        <w:t xml:space="preserve"> con ayuda de DRF no hay necesidad de esto, pues contamos con la ayuda un módulo especial (</w:t>
+      </w:r>
+      <w:r>
+        <w:rPr>
+          <w:b/>
+          <w:bCs/>
+        </w:rPr>
+        <w:t>routers</w:t>
+      </w:r>
+      <w:r>
+        <w:t>) que nos ayudará a crear todas las rutas básicas (lo que se conoce como el CRUD).</w:t>
+      </w:r>
+    </w:p>
+    <w:p>
+      <w:pPr>
+        <w:shd w:val="clear" w:color="auto" w:fill="1E1E1E"/>
+        <w:spacing w:line="285" w:lineRule="atLeast"/>
+        <w:rPr>
+          <w:rFonts w:ascii="Consolas" w:hAnsi="Consolas"/>
+          <w:color w:val="D4D4D4"/>
+          <w:sz w:val="21"/>
+          <w:szCs w:val="21"/>
+        </w:rPr>
+      </w:pPr>
+      <w:proofErr w:type="spellStart"/>
+      <w:r>
+        <w:rPr>
+          <w:rFonts w:ascii="Consolas" w:hAnsi="Consolas"/>
+          <w:color w:val="C586C0"/>
+          <w:sz w:val="21"/>
+          <w:szCs w:val="21"/>
+        </w:rPr>
+        <w:t>from</w:t>
+      </w:r>
+      <w:proofErr w:type="spellEnd"/>
+      <w:r>
+        <w:rPr>
+          <w:rFonts w:ascii="Consolas" w:hAnsi="Consolas"/>
+          <w:color w:val="D4D4D4"/>
+          <w:sz w:val="21"/>
+          <w:szCs w:val="21"/>
+        </w:rPr>
+        <w:t xml:space="preserve"> </w:t>
+      </w:r>
+      <w:proofErr w:type="spellStart"/>
+      <w:r>
+        <w:rPr>
+          <w:rFonts w:ascii="Consolas" w:hAnsi="Consolas"/>
+          <w:color w:val="4EC9B0"/>
+          <w:sz w:val="21"/>
+          <w:szCs w:val="21"/>
+        </w:rPr>
+        <w:t>rest_framework</w:t>
+      </w:r>
+      <w:proofErr w:type="spellEnd"/>
+      <w:r>
+        <w:rPr>
+          <w:rFonts w:ascii="Consolas" w:hAnsi="Consolas"/>
+          <w:color w:val="D4D4D4"/>
+          <w:sz w:val="21"/>
+          <w:szCs w:val="21"/>
+        </w:rPr>
+        <w:t xml:space="preserve"> </w:t>
+      </w:r>
+      <w:proofErr w:type="spellStart"/>
+      <w:r>
+        <w:rPr>
+          <w:rFonts w:ascii="Consolas" w:hAnsi="Consolas"/>
+          <w:color w:val="C586C0"/>
+          <w:sz w:val="21"/>
+          <w:szCs w:val="21"/>
+        </w:rPr>
+        <w:t>import</w:t>
+      </w:r>
+      <w:proofErr w:type="spellEnd"/>
+      <w:r>
+        <w:rPr>
+          <w:rFonts w:ascii="Consolas" w:hAnsi="Consolas"/>
+          <w:color w:val="D4D4D4"/>
+          <w:sz w:val="21"/>
+          <w:szCs w:val="21"/>
+        </w:rPr>
+        <w:t xml:space="preserve"> </w:t>
+      </w:r>
+      <w:r>
+        <w:rPr>
+          <w:rFonts w:ascii="Consolas" w:hAnsi="Consolas"/>
+          <w:color w:val="4EC9B0"/>
+          <w:sz w:val="21"/>
+          <w:szCs w:val="21"/>
+        </w:rPr>
+        <w:t>routers</w:t>
+      </w:r>
+    </w:p>
+    <w:p/>
+    <w:p>
+      <w:r>
+        <w:t xml:space="preserve">Este módulo </w:t>
+      </w:r>
+      <w:proofErr w:type="spellStart"/>
+      <w:r>
+        <w:t>router</w:t>
+      </w:r>
+      <w:proofErr w:type="spellEnd"/>
+      <w:r>
+        <w:t xml:space="preserve"> lo tenemos que ejecutar y con ayuda de ‘</w:t>
+      </w:r>
+      <w:proofErr w:type="spellStart"/>
+      <w:r>
+        <w:t>DefaultRouter</w:t>
+      </w:r>
+      <w:proofErr w:type="spellEnd"/>
+      <w:r>
+        <w:t xml:space="preserve">’ vamos </w:t>
+      </w:r>
+      <w:r>
+        <w:t xml:space="preserve">podremos crear el CRUD </w:t>
+      </w:r>
+    </w:p>
+    <w:p>
+      <w:pPr>
+        <w:shd w:val="clear" w:color="auto" w:fill="1E1E1E"/>
+        <w:spacing w:line="285" w:lineRule="atLeast"/>
+        <w:rPr>
+          <w:rFonts w:ascii="Consolas" w:hAnsi="Consolas"/>
+          <w:color w:val="D4D4D4"/>
+          <w:sz w:val="21"/>
+          <w:szCs w:val="21"/>
+        </w:rPr>
+      </w:pPr>
+      <w:proofErr w:type="spellStart"/>
+      <w:r>
+        <w:rPr>
+          <w:rFonts w:ascii="Consolas" w:hAnsi="Consolas"/>
+          <w:color w:val="9CDCFE"/>
+          <w:sz w:val="21"/>
+          <w:szCs w:val="21"/>
+        </w:rPr>
+        <w:t>router</w:t>
+      </w:r>
+      <w:proofErr w:type="spellEnd"/>
+      <w:r>
+        <w:rPr>
+          <w:rFonts w:ascii="Consolas" w:hAnsi="Consolas"/>
+          <w:color w:val="D4D4D4"/>
+          <w:sz w:val="21"/>
+          <w:szCs w:val="21"/>
+        </w:rPr>
+        <w:t xml:space="preserve"> = </w:t>
+      </w:r>
+      <w:proofErr w:type="spellStart"/>
+      <w:proofErr w:type="gramStart"/>
+      <w:r>
+        <w:rPr>
+          <w:rFonts w:ascii="Consolas" w:hAnsi="Consolas"/>
+          <w:color w:val="4EC9B0"/>
+          <w:sz w:val="21"/>
+          <w:szCs w:val="21"/>
+        </w:rPr>
+        <w:t>routers</w:t>
+      </w:r>
+      <w:r>
+        <w:rPr>
+          <w:rFonts w:ascii="Consolas" w:hAnsi="Consolas"/>
+          <w:color w:val="D4D4D4"/>
+          <w:sz w:val="21"/>
+          <w:szCs w:val="21"/>
+        </w:rPr>
+        <w:t>.</w:t>
+      </w:r>
+      <w:r>
+        <w:rPr>
+          <w:rFonts w:ascii="Consolas" w:hAnsi="Consolas"/>
+          <w:color w:val="4EC9B0"/>
+          <w:sz w:val="21"/>
+          <w:szCs w:val="21"/>
+        </w:rPr>
+        <w:t>DefaultRouter</w:t>
+      </w:r>
+      <w:proofErr w:type="spellEnd"/>
+      <w:proofErr w:type="gramEnd"/>
+      <w:r>
+        <w:rPr>
+          <w:rFonts w:ascii="Consolas" w:hAnsi="Consolas"/>
+          <w:color w:val="D4D4D4"/>
+          <w:sz w:val="21"/>
+          <w:szCs w:val="21"/>
+        </w:rPr>
+        <w:t>()</w:t>
+      </w:r>
+    </w:p>
+    <w:p/>
+    <w:p>
+      <w:r>
+        <w:t xml:space="preserve">Trabajaremos con el conjunto de datos que vienen del </w:t>
+      </w:r>
+      <w:proofErr w:type="spellStart"/>
+      <w:r>
+        <w:t>ViewSet</w:t>
+      </w:r>
+      <w:proofErr w:type="spellEnd"/>
+      <w:r>
+        <w:t xml:space="preserve"> que hicimos hace poco.</w:t>
+      </w:r>
+    </w:p>
+    <w:p>
+      <w:pPr>
+        <w:shd w:val="clear" w:color="auto" w:fill="1E1E1E"/>
+        <w:spacing w:line="285" w:lineRule="atLeast"/>
+        <w:rPr>
+          <w:rFonts w:ascii="Consolas" w:hAnsi="Consolas"/>
+          <w:color w:val="D4D4D4"/>
+          <w:sz w:val="21"/>
+          <w:szCs w:val="21"/>
+        </w:rPr>
+      </w:pPr>
+      <w:proofErr w:type="spellStart"/>
+      <w:proofErr w:type="gramStart"/>
+      <w:r>
+        <w:rPr>
+          <w:rFonts w:ascii="Consolas" w:hAnsi="Consolas"/>
+          <w:color w:val="C586C0"/>
+          <w:sz w:val="21"/>
+          <w:szCs w:val="21"/>
+        </w:rPr>
+        <w:t>from</w:t>
+      </w:r>
+      <w:proofErr w:type="spellEnd"/>
+      <w:r>
+        <w:rPr>
+          <w:rFonts w:ascii="Consolas" w:hAnsi="Consolas"/>
+          <w:color w:val="D4D4D4"/>
+          <w:sz w:val="21"/>
+          <w:szCs w:val="21"/>
+        </w:rPr>
+        <w:t xml:space="preserve"> .</w:t>
+      </w:r>
+      <w:r>
+        <w:rPr>
+          <w:rFonts w:ascii="Consolas" w:hAnsi="Consolas"/>
+          <w:color w:val="4EC9B0"/>
+          <w:sz w:val="21"/>
+          <w:szCs w:val="21"/>
+        </w:rPr>
+        <w:t>api</w:t>
+      </w:r>
+      <w:proofErr w:type="gramEnd"/>
+      <w:r>
+        <w:rPr>
+          <w:rFonts w:ascii="Consolas" w:hAnsi="Consolas"/>
+          <w:color w:val="D4D4D4"/>
+          <w:sz w:val="21"/>
+          <w:szCs w:val="21"/>
+        </w:rPr>
+        <w:t xml:space="preserve"> </w:t>
+      </w:r>
+      <w:proofErr w:type="spellStart"/>
+      <w:r>
+        <w:rPr>
+          <w:rFonts w:ascii="Consolas" w:hAnsi="Consolas"/>
+          <w:color w:val="C586C0"/>
+          <w:sz w:val="21"/>
+          <w:szCs w:val="21"/>
+        </w:rPr>
+        <w:t>import</w:t>
+      </w:r>
+      <w:proofErr w:type="spellEnd"/>
+      <w:r>
+        <w:rPr>
+          <w:rFonts w:ascii="Consolas" w:hAnsi="Consolas"/>
+          <w:color w:val="D4D4D4"/>
+          <w:sz w:val="21"/>
+          <w:szCs w:val="21"/>
+        </w:rPr>
+        <w:t xml:space="preserve"> </w:t>
+      </w:r>
+      <w:proofErr w:type="spellStart"/>
+      <w:r>
+        <w:rPr>
+          <w:rFonts w:ascii="Consolas" w:hAnsi="Consolas"/>
+          <w:color w:val="4EC9B0"/>
+          <w:sz w:val="21"/>
+          <w:szCs w:val="21"/>
+        </w:rPr>
+        <w:t>ProjectViewSet</w:t>
+      </w:r>
+      <w:proofErr w:type="spellEnd"/>
+    </w:p>
+    <w:p/>
+    <w:p>
+      <w:r>
+        <w:t>Utilizando la variable creada ‘</w:t>
+      </w:r>
+      <w:proofErr w:type="spellStart"/>
+      <w:r>
+        <w:t>router</w:t>
+      </w:r>
+      <w:proofErr w:type="spellEnd"/>
+      <w:r>
+        <w:t>’ (ya no ‘</w:t>
+      </w:r>
+      <w:proofErr w:type="spellStart"/>
+      <w:r>
+        <w:t>urlpatterns</w:t>
+      </w:r>
+      <w:proofErr w:type="spellEnd"/>
+      <w:r>
+        <w:t>’), vamos a registrar el nombre de la ruta</w:t>
+      </w:r>
+      <w:r>
+        <w:t xml:space="preserve"> (‘api/</w:t>
+      </w:r>
+      <w:proofErr w:type="spellStart"/>
+      <w:r>
+        <w:t>projects</w:t>
+      </w:r>
+      <w:proofErr w:type="spellEnd"/>
+      <w:r>
+        <w:t>’)</w:t>
+      </w:r>
+      <w:r>
+        <w:t xml:space="preserve">, indicaremos que está basado </w:t>
+      </w:r>
+      <w:r>
+        <w:t xml:space="preserve">de </w:t>
+      </w:r>
+      <w:proofErr w:type="spellStart"/>
+      <w:r>
+        <w:t>ViewSet</w:t>
+      </w:r>
+      <w:proofErr w:type="spellEnd"/>
+      <w:r>
+        <w:t xml:space="preserve"> </w:t>
+      </w:r>
+      <w:r>
+        <w:t>(</w:t>
+      </w:r>
+      <w:proofErr w:type="spellStart"/>
+      <w:r>
+        <w:t>ProjectViewSet</w:t>
+      </w:r>
+      <w:proofErr w:type="spellEnd"/>
+      <w:r>
+        <w:t>) y por último nombraremos la ruta.</w:t>
+      </w:r>
+    </w:p>
+    <w:p>
+      <w:pPr>
+        <w:shd w:val="clear" w:color="auto" w:fill="1E1E1E"/>
+        <w:spacing w:line="285" w:lineRule="atLeast"/>
+        <w:rPr>
+          <w:rFonts w:ascii="Consolas" w:hAnsi="Consolas"/>
+          <w:color w:val="D4D4D4"/>
+          <w:sz w:val="21"/>
+          <w:szCs w:val="21"/>
+        </w:rPr>
+      </w:pPr>
+      <w:proofErr w:type="spellStart"/>
+      <w:proofErr w:type="gramStart"/>
+      <w:r>
+        <w:rPr>
+          <w:rFonts w:ascii="Consolas" w:hAnsi="Consolas"/>
+          <w:color w:val="9CDCFE"/>
+          <w:sz w:val="21"/>
+          <w:szCs w:val="21"/>
+        </w:rPr>
+        <w:t>router</w:t>
+      </w:r>
+      <w:r>
+        <w:rPr>
+          <w:rFonts w:ascii="Consolas" w:hAnsi="Consolas"/>
+          <w:color w:val="D4D4D4"/>
+          <w:sz w:val="21"/>
+          <w:szCs w:val="21"/>
+        </w:rPr>
+        <w:t>.</w:t>
+      </w:r>
+      <w:r>
+        <w:rPr>
+          <w:rFonts w:ascii="Consolas" w:hAnsi="Consolas"/>
+          <w:color w:val="DCDCAA"/>
+          <w:sz w:val="21"/>
+          <w:szCs w:val="21"/>
+        </w:rPr>
+        <w:t>register</w:t>
+      </w:r>
+      <w:proofErr w:type="spellEnd"/>
+      <w:proofErr w:type="gramEnd"/>
+      <w:r>
+        <w:rPr>
+          <w:rFonts w:ascii="Consolas" w:hAnsi="Consolas"/>
+          <w:color w:val="D4D4D4"/>
+          <w:sz w:val="21"/>
+          <w:szCs w:val="21"/>
+        </w:rPr>
+        <w:t>(</w:t>
+      </w:r>
+      <w:r>
+        <w:rPr>
+          <w:rFonts w:ascii="Consolas" w:hAnsi="Consolas"/>
+          <w:color w:val="CE9178"/>
+          <w:sz w:val="21"/>
+          <w:szCs w:val="21"/>
+        </w:rPr>
+        <w:t>'api/</w:t>
+      </w:r>
+      <w:proofErr w:type="spellStart"/>
+      <w:r>
+        <w:rPr>
+          <w:rFonts w:ascii="Consolas" w:hAnsi="Consolas"/>
+          <w:color w:val="CE9178"/>
+          <w:sz w:val="21"/>
+          <w:szCs w:val="21"/>
+        </w:rPr>
+        <w:t>projects</w:t>
+      </w:r>
+      <w:proofErr w:type="spellEnd"/>
+      <w:r>
+        <w:rPr>
+          <w:rFonts w:ascii="Consolas" w:hAnsi="Consolas"/>
+          <w:color w:val="CE9178"/>
+          <w:sz w:val="21"/>
+          <w:szCs w:val="21"/>
+        </w:rPr>
+        <w:t>'</w:t>
+      </w:r>
+      <w:r>
+        <w:rPr>
+          <w:rFonts w:ascii="Consolas" w:hAnsi="Consolas"/>
+          <w:color w:val="D4D4D4"/>
+          <w:sz w:val="21"/>
+          <w:szCs w:val="21"/>
+        </w:rPr>
+        <w:t xml:space="preserve">, </w:t>
+      </w:r>
+      <w:proofErr w:type="spellStart"/>
+      <w:r>
+        <w:rPr>
+          <w:rFonts w:ascii="Consolas" w:hAnsi="Consolas"/>
+          <w:color w:val="4EC9B0"/>
+          <w:sz w:val="21"/>
+          <w:szCs w:val="21"/>
+        </w:rPr>
+        <w:t>ProjectViewSet</w:t>
+      </w:r>
+      <w:proofErr w:type="spellEnd"/>
+      <w:r>
+        <w:rPr>
+          <w:rFonts w:ascii="Consolas" w:hAnsi="Consolas"/>
+          <w:color w:val="D4D4D4"/>
+          <w:sz w:val="21"/>
+          <w:szCs w:val="21"/>
+        </w:rPr>
+        <w:t xml:space="preserve">, </w:t>
+      </w:r>
+      <w:r>
+        <w:rPr>
+          <w:rFonts w:ascii="Consolas" w:hAnsi="Consolas"/>
+          <w:color w:val="CE9178"/>
+          <w:sz w:val="21"/>
+          <w:szCs w:val="21"/>
+        </w:rPr>
+        <w:t>'</w:t>
+      </w:r>
+      <w:proofErr w:type="spellStart"/>
+      <w:r>
+        <w:rPr>
+          <w:rFonts w:ascii="Consolas" w:hAnsi="Consolas"/>
+          <w:color w:val="CE9178"/>
+          <w:sz w:val="21"/>
+          <w:szCs w:val="21"/>
+        </w:rPr>
+        <w:t>projects</w:t>
+      </w:r>
+      <w:proofErr w:type="spellEnd"/>
+      <w:r>
+        <w:rPr>
+          <w:rFonts w:ascii="Consolas" w:hAnsi="Consolas"/>
+          <w:color w:val="CE9178"/>
+          <w:sz w:val="21"/>
+          <w:szCs w:val="21"/>
+        </w:rPr>
+        <w:t>'</w:t>
+      </w:r>
+      <w:r>
+        <w:rPr>
+          <w:rFonts w:ascii="Consolas" w:hAnsi="Consolas"/>
+          <w:color w:val="D4D4D4"/>
+          <w:sz w:val="21"/>
+          <w:szCs w:val="21"/>
+        </w:rPr>
+        <w:t>)</w:t>
+      </w:r>
+    </w:p>
+    <w:p>
+      <w:r>
+        <w:t xml:space="preserve">Y con esto ya tenemos una ruta creada con los verbos </w:t>
+      </w:r>
+      <w:proofErr w:type="spellStart"/>
+      <w:r>
+        <w:t>html</w:t>
+      </w:r>
+      <w:proofErr w:type="spellEnd"/>
+      <w:r>
+        <w:t xml:space="preserve"> (CRUD)</w:t>
+      </w:r>
+      <w:r>
+        <w:t xml:space="preserve"> </w:t>
+      </w:r>
+    </w:p>
+    <w:p/>
+    <w:p/>
+    <w:p/>
+    <w:p>
+      <w:pPr>
+        <w:rPr>
+          <w:color w:val="D4D4D4"/>
+        </w:rPr>
+      </w:pPr>
+    </w:p>
+    <w:p>
+      <w:pPr>
+        <w:rPr>
+          <w:lang w:val="es-ES"/>
+        </w:rPr>
+      </w:pPr>
+      <w:r>
+        <w:rPr>
+          <w:lang w:val="es-ES"/>
+        </w:rPr>
+        <w:t xml:space="preserve"> </w:t>
+      </w:r>
+    </w:p>
+    <w:p>
+      <w:pPr>
+        <w:rPr>
+          <w:lang w:val="es-ES"/>
+        </w:rPr>
+      </w:pPr>
+      <w:r>
+        <w:rPr>
+          <w:b/>
+          <w:bCs/>
+          <w:lang w:val="es-ES"/>
+        </w:rPr>
+        <w:t xml:space="preserve"> </w:t>
+      </w:r>
+    </w:p>
+    <w:p>
+      <w:pPr>
+        <w:pStyle w:val="Prrafodelista"/>
+        <w:rPr>
+          <w:lang w:val="es-ES"/>
+        </w:rPr>
+      </w:pPr>
+    </w:p>
+    <w:p>
+      <w:pPr>
+        <w:pStyle w:val="Prrafodelista"/>
+        <w:rPr>
+          <w:lang w:val="es-ES"/>
+        </w:rPr>
+      </w:pPr>
+    </w:p>
+    <w:p>
+      <w:pPr>
+        <w:pStyle w:val="Prrafodelista"/>
+        <w:rPr>
+          <w:lang w:val="es-ES"/>
+        </w:rPr>
+      </w:pPr>
+    </w:p>
+    <w:p>
+      <w:pPr>
+        <w:pStyle w:val="Prrafodelista"/>
+        <w:rPr>
+          <w:lang w:val="es-ES"/>
+        </w:rPr>
+      </w:pPr>
+    </w:p>
+    <w:p>
+      <w:pPr>
+        <w:pStyle w:val="Prrafodelista"/>
+        <w:rPr>
+          <w:lang w:val="es-ES"/>
+        </w:rPr>
+      </w:pPr>
+    </w:p>
+    <w:p>
+      <w:pPr>
+        <w:pStyle w:val="Prrafodelista"/>
+        <w:rPr>
+          <w:lang w:val="es-ES"/>
+        </w:rPr>
+      </w:pPr>
+    </w:p>
+    <w:p>
+      <w:pPr>
+        <w:pStyle w:val="Prrafodelista"/>
+        <w:rPr>
+          <w:lang w:val="es-ES"/>
+        </w:rPr>
+      </w:pPr>
+    </w:p>
+    <w:p>
+      <w:pPr>
+        <w:pStyle w:val="Prrafodelista"/>
+        <w:rPr>
+          <w:lang w:val="es-ES"/>
+        </w:rPr>
+      </w:pPr>
+    </w:p>
+    <w:p>
+      <w:pPr>
+        <w:pStyle w:val="Prrafodelista"/>
+        <w:rPr>
+          <w:lang w:val="es-ES"/>
+        </w:rPr>
+      </w:pPr>
+    </w:p>
+    <w:p>
+      <w:pPr>
+        <w:pStyle w:val="Prrafodelista"/>
+        <w:rPr>
+          <w:lang w:val="es-ES"/>
+        </w:rPr>
+      </w:pPr>
+    </w:p>
+    <w:p>
+      <w:pPr>
+        <w:pStyle w:val="Prrafodelista"/>
+        <w:rPr>
+          <w:lang w:val="es-ES"/>
+        </w:rPr>
+      </w:pPr>
+    </w:p>
+    <w:p>
+      <w:pPr>
+        <w:pStyle w:val="Prrafodelista"/>
+        <w:rPr>
+          <w:lang w:val="es-ES"/>
+        </w:rPr>
+      </w:pPr>
+    </w:p>
+    <w:p>
+      <w:pPr>
+        <w:pStyle w:val="Prrafodelista"/>
+        <w:rPr>
+          <w:lang w:val="es-ES"/>
+        </w:rPr>
+      </w:pPr>
+    </w:p>
+    <w:p>
+      <w:pPr>
+        <w:pStyle w:val="Prrafodelista"/>
+        <w:rPr>
+          <w:lang w:val="es-ES"/>
+        </w:rPr>
+      </w:pPr>
+    </w:p>
+    <w:p>
+      <w:pPr>
+        <w:pStyle w:val="Prrafodelista"/>
+        <w:rPr>
+          <w:lang w:val="es-ES"/>
+        </w:rPr>
+      </w:pPr>
+    </w:p>
+    <w:p>
+      <w:pPr>
+        <w:pStyle w:val="Prrafodelista"/>
+        <w:rPr>
+          <w:lang w:val="es-ES"/>
+        </w:rPr>
+      </w:pPr>
+    </w:p>
+    <w:p>
+      <w:pPr>
+        <w:pStyle w:val="Prrafodelista"/>
+        <w:rPr>
+          <w:lang w:val="es-ES"/>
+        </w:rPr>
+      </w:pPr>
+    </w:p>
+    <w:p>
+      <w:pPr>
+        <w:pStyle w:val="Prrafodelista"/>
+        <w:rPr>
+          <w:lang w:val="es-ES"/>
+        </w:rPr>
+      </w:pPr>
+    </w:p>
+    <w:p>
+      <w:pPr>
+        <w:pStyle w:val="Prrafodelista"/>
+        <w:rPr>
+          <w:lang w:val="es-ES"/>
+        </w:rPr>
+      </w:pPr>
+    </w:p>
+    <w:p>
+      <w:pPr>
+        <w:rPr>
+          <w:lang w:val="es-ES" w:eastAsia="en-US"/>
+        </w:rPr>
+      </w:pPr>
+    </w:p>
+    <w:p>
+      <w:pPr>
+        <w:rPr>
+          <w:lang w:val="es-ES" w:eastAsia="en-US"/>
+        </w:rPr>
+      </w:pPr>
     </w:p>
     <w:p>
       <w:pPr>
@@ -4856,6 +8629,95 @@
     </w:lvl>
   </w:abstractNum>
   <w:abstractNum w:abstractNumId="8" w15:restartNumberingAfterBreak="0">
+    <w:nsid w:val="245E553F"/>
+    <w:multiLevelType w:val="hybridMultilevel"/>
+    <w:tmpl w:val="50289FCA"/>
+    <w:lvl w:ilvl="0" w:tplc="ABBE3A32">
+      <w:start w:val="1"/>
+      <w:numFmt w:val="decimal"/>
+      <w:lvlText w:val="%1."/>
+      <w:lvlJc w:val="left"/>
+      <w:pPr>
+        <w:ind w:left="720" w:hanging="360"/>
+      </w:pPr>
+      <w:rPr>
+        <w:rFonts w:hint="default"/>
+      </w:rPr>
+    </w:lvl>
+    <w:lvl w:ilvl="1" w:tplc="080A0019" w:tentative="1">
+      <w:start w:val="1"/>
+      <w:numFmt w:val="lowerLetter"/>
+      <w:lvlText w:val="%2."/>
+      <w:lvlJc w:val="left"/>
+      <w:pPr>
+        <w:ind w:left="1440" w:hanging="360"/>
+      </w:pPr>
+    </w:lvl>
+    <w:lvl w:ilvl="2" w:tplc="080A001B" w:tentative="1">
+      <w:start w:val="1"/>
+      <w:numFmt w:val="lowerRoman"/>
+      <w:lvlText w:val="%3."/>
+      <w:lvlJc w:val="right"/>
+      <w:pPr>
+        <w:ind w:left="2160" w:hanging="180"/>
+      </w:pPr>
+    </w:lvl>
+    <w:lvl w:ilvl="3" w:tplc="080A000F" w:tentative="1">
+      <w:start w:val="1"/>
+      <w:numFmt w:val="decimal"/>
+      <w:lvlText w:val="%4."/>
+      <w:lvlJc w:val="left"/>
+      <w:pPr>
+        <w:ind w:left="2880" w:hanging="360"/>
+      </w:pPr>
+    </w:lvl>
+    <w:lvl w:ilvl="4" w:tplc="080A0019" w:tentative="1">
+      <w:start w:val="1"/>
+      <w:numFmt w:val="lowerLetter"/>
+      <w:lvlText w:val="%5."/>
+      <w:lvlJc w:val="left"/>
+      <w:pPr>
+        <w:ind w:left="3600" w:hanging="360"/>
+      </w:pPr>
+    </w:lvl>
+    <w:lvl w:ilvl="5" w:tplc="080A001B" w:tentative="1">
+      <w:start w:val="1"/>
+      <w:numFmt w:val="lowerRoman"/>
+      <w:lvlText w:val="%6."/>
+      <w:lvlJc w:val="right"/>
+      <w:pPr>
+        <w:ind w:left="4320" w:hanging="180"/>
+      </w:pPr>
+    </w:lvl>
+    <w:lvl w:ilvl="6" w:tplc="080A000F" w:tentative="1">
+      <w:start w:val="1"/>
+      <w:numFmt w:val="decimal"/>
+      <w:lvlText w:val="%7."/>
+      <w:lvlJc w:val="left"/>
+      <w:pPr>
+        <w:ind w:left="5040" w:hanging="360"/>
+      </w:pPr>
+    </w:lvl>
+    <w:lvl w:ilvl="7" w:tplc="080A0019" w:tentative="1">
+      <w:start w:val="1"/>
+      <w:numFmt w:val="lowerLetter"/>
+      <w:lvlText w:val="%8."/>
+      <w:lvlJc w:val="left"/>
+      <w:pPr>
+        <w:ind w:left="5760" w:hanging="360"/>
+      </w:pPr>
+    </w:lvl>
+    <w:lvl w:ilvl="8" w:tplc="080A001B" w:tentative="1">
+      <w:start w:val="1"/>
+      <w:numFmt w:val="lowerRoman"/>
+      <w:lvlText w:val="%9."/>
+      <w:lvlJc w:val="right"/>
+      <w:pPr>
+        <w:ind w:left="6480" w:hanging="180"/>
+      </w:pPr>
+    </w:lvl>
+  </w:abstractNum>
+  <w:abstractNum w:abstractNumId="9" w15:restartNumberingAfterBreak="0">
     <w:nsid w:val="29752DFC"/>
     <w:multiLevelType w:val="hybridMultilevel"/>
     <w:tmpl w:val="B34E2490"/>
@@ -4944,10 +8806,10 @@
       </w:pPr>
     </w:lvl>
   </w:abstractNum>
-  <w:abstractNum w:abstractNumId="9" w15:restartNumberingAfterBreak="0">
+  <w:abstractNum w:abstractNumId="10" w15:restartNumberingAfterBreak="0">
     <w:nsid w:val="2D181FE8"/>
     <w:multiLevelType w:val="hybridMultilevel"/>
-    <w:tmpl w:val="B5CAB476"/>
+    <w:tmpl w:val="CFF0B70A"/>
     <w:lvl w:ilvl="0" w:tplc="B25C1264">
       <w:start w:val="1"/>
       <w:numFmt w:val="decimal"/>
@@ -5033,7 +8895,7 @@
       </w:pPr>
     </w:lvl>
   </w:abstractNum>
-  <w:abstractNum w:abstractNumId="10" w15:restartNumberingAfterBreak="0">
+  <w:abstractNum w:abstractNumId="11" w15:restartNumberingAfterBreak="0">
     <w:nsid w:val="455A4997"/>
     <w:multiLevelType w:val="hybridMultilevel"/>
     <w:tmpl w:val="5322C5B8"/>
@@ -5119,7 +8981,7 @@
       </w:pPr>
     </w:lvl>
   </w:abstractNum>
-  <w:abstractNum w:abstractNumId="11" w15:restartNumberingAfterBreak="0">
+  <w:abstractNum w:abstractNumId="12" w15:restartNumberingAfterBreak="0">
     <w:nsid w:val="4731644D"/>
     <w:multiLevelType w:val="hybridMultilevel"/>
     <w:tmpl w:val="3ADC5D04"/>
@@ -5232,7 +9094,7 @@
       </w:rPr>
     </w:lvl>
   </w:abstractNum>
-  <w:abstractNum w:abstractNumId="12" w15:restartNumberingAfterBreak="0">
+  <w:abstractNum w:abstractNumId="13" w15:restartNumberingAfterBreak="0">
     <w:nsid w:val="51B95D72"/>
     <w:multiLevelType w:val="hybridMultilevel"/>
     <w:tmpl w:val="6DE41BA6"/>
@@ -5318,7 +9180,7 @@
       </w:pPr>
     </w:lvl>
   </w:abstractNum>
-  <w:abstractNum w:abstractNumId="13" w15:restartNumberingAfterBreak="0">
+  <w:abstractNum w:abstractNumId="14" w15:restartNumberingAfterBreak="0">
     <w:nsid w:val="5A2741A5"/>
     <w:multiLevelType w:val="hybridMultilevel"/>
     <w:tmpl w:val="2F125078"/>
@@ -5431,7 +9293,7 @@
       </w:rPr>
     </w:lvl>
   </w:abstractNum>
-  <w:abstractNum w:abstractNumId="14" w15:restartNumberingAfterBreak="0">
+  <w:abstractNum w:abstractNumId="15" w15:restartNumberingAfterBreak="0">
     <w:nsid w:val="646117D7"/>
     <w:multiLevelType w:val="hybridMultilevel"/>
     <w:tmpl w:val="A00C8A04"/>
@@ -5544,7 +9406,7 @@
       </w:rPr>
     </w:lvl>
   </w:abstractNum>
-  <w:abstractNum w:abstractNumId="15" w15:restartNumberingAfterBreak="0">
+  <w:abstractNum w:abstractNumId="16" w15:restartNumberingAfterBreak="0">
     <w:nsid w:val="6EC53ACD"/>
     <w:multiLevelType w:val="hybridMultilevel"/>
     <w:tmpl w:val="0FE4E46A"/>
@@ -5657,7 +9519,7 @@
       </w:rPr>
     </w:lvl>
   </w:abstractNum>
-  <w:abstractNum w:abstractNumId="16" w15:restartNumberingAfterBreak="0">
+  <w:abstractNum w:abstractNumId="17" w15:restartNumberingAfterBreak="0">
     <w:nsid w:val="75230398"/>
     <w:multiLevelType w:val="hybridMultilevel"/>
     <w:tmpl w:val="8640BDD2"/>
@@ -5744,37 +9606,37 @@
     </w:lvl>
   </w:abstractNum>
   <w:num w:numId="1" w16cid:durableId="329790970">
-    <w:abstractNumId w:val="16"/>
+    <w:abstractNumId w:val="17"/>
   </w:num>
   <w:num w:numId="2" w16cid:durableId="1608122607">
-    <w:abstractNumId w:val="15"/>
+    <w:abstractNumId w:val="16"/>
   </w:num>
   <w:num w:numId="3" w16cid:durableId="355427034">
     <w:abstractNumId w:val="3"/>
   </w:num>
   <w:num w:numId="4" w16cid:durableId="2142189863">
-    <w:abstractNumId w:val="10"/>
+    <w:abstractNumId w:val="11"/>
   </w:num>
   <w:num w:numId="5" w16cid:durableId="1279919137">
     <w:abstractNumId w:val="2"/>
   </w:num>
   <w:num w:numId="6" w16cid:durableId="1231385496">
-    <w:abstractNumId w:val="13"/>
+    <w:abstractNumId w:val="14"/>
   </w:num>
   <w:num w:numId="7" w16cid:durableId="109862930">
-    <w:abstractNumId w:val="14"/>
+    <w:abstractNumId w:val="15"/>
   </w:num>
   <w:num w:numId="8" w16cid:durableId="572009327">
     <w:abstractNumId w:val="1"/>
   </w:num>
   <w:num w:numId="9" w16cid:durableId="1775898512">
-    <w:abstractNumId w:val="11"/>
+    <w:abstractNumId w:val="12"/>
   </w:num>
   <w:num w:numId="10" w16cid:durableId="386101387">
     <w:abstractNumId w:val="7"/>
   </w:num>
   <w:num w:numId="11" w16cid:durableId="1111512116">
-    <w:abstractNumId w:val="8"/>
+    <w:abstractNumId w:val="9"/>
   </w:num>
   <w:num w:numId="12" w16cid:durableId="1423186975">
     <w:abstractNumId w:val="4"/>
@@ -5786,13 +9648,16 @@
     <w:abstractNumId w:val="0"/>
   </w:num>
   <w:num w:numId="15" w16cid:durableId="1271664879">
-    <w:abstractNumId w:val="12"/>
+    <w:abstractNumId w:val="13"/>
   </w:num>
   <w:num w:numId="16" w16cid:durableId="832263796">
     <w:abstractNumId w:val="5"/>
   </w:num>
   <w:num w:numId="17" w16cid:durableId="2115245514">
-    <w:abstractNumId w:val="9"/>
+    <w:abstractNumId w:val="10"/>
+  </w:num>
+  <w:num w:numId="18" w16cid:durableId="1891963161">
+    <w:abstractNumId w:val="8"/>
   </w:num>
 </w:numbering>
 </file>

</xml_diff>

<commit_message>
se subió al repositorio remoto
</commit_message>
<xml_diff>
--- a/DjangoRESTFrameworkFlazt.docx
+++ b/DjangoRESTFrameworkFlazt.docx
@@ -5855,11 +5855,38 @@
       <w:r>
         <w:rPr>
           <w:rFonts w:ascii="Consolas" w:hAnsi="Consolas"/>
+          <w:color w:val="CE9178"/>
+          <w:sz w:val="21"/>
+          <w:szCs w:val="21"/>
+        </w:rPr>
+        <w:t>,</w:t>
+      </w:r>
+      <w:r>
+        <w:rPr>
+          <w:rFonts w:ascii="Consolas" w:hAnsi="Consolas"/>
           <w:color w:val="D4D4D4"/>
           <w:sz w:val="21"/>
           <w:szCs w:val="21"/>
         </w:rPr>
         <w:t>)</w:t>
+      </w:r>
+      <w:r>
+        <w:rPr>
+          <w:rFonts w:ascii="Consolas" w:hAnsi="Consolas"/>
+          <w:color w:val="D4D4D4"/>
+          <w:sz w:val="21"/>
+          <w:szCs w:val="21"/>
+        </w:rPr>
+        <w:t xml:space="preserve"> </w:t>
+      </w:r>
+      <w:r>
+        <w:rPr>
+          <w:rFonts w:ascii="Consolas" w:hAnsi="Consolas"/>
+          <w:color w:val="6A9955"/>
+          <w:sz w:val="21"/>
+          <w:szCs w:val="21"/>
+        </w:rPr>
+        <w:t>#debe ser una tupla</w:t>
       </w:r>
     </w:p>
     <w:p>
@@ -7163,26 +7190,15 @@
     <w:p/>
     <w:p>
       <w:r>
-        <w:t xml:space="preserve">Este módulo </w:t>
-      </w:r>
-      <w:proofErr w:type="spellStart"/>
-      <w:r>
-        <w:t>router</w:t>
-      </w:r>
-      <w:proofErr w:type="spellEnd"/>
-      <w:r>
-        <w:t xml:space="preserve"> lo tenemos que ejecutar y con ayuda de ‘</w:t>
-      </w:r>
-      <w:proofErr w:type="spellStart"/>
-      <w:r>
-        <w:t>DefaultRouter</w:t>
-      </w:r>
-      <w:proofErr w:type="spellEnd"/>
-      <w:r>
-        <w:t xml:space="preserve">’ vamos </w:t>
-      </w:r>
-      <w:r>
-        <w:t xml:space="preserve">podremos crear el CRUD </w:t>
+        <w:t xml:space="preserve">Trabajaremos con el conjunto de datos que vienen del </w:t>
+      </w:r>
+      <w:proofErr w:type="spellStart"/>
+      <w:r>
+        <w:t>ViewSet</w:t>
+      </w:r>
+      <w:proofErr w:type="spellEnd"/>
+      <w:r>
+        <w:t xml:space="preserve"> que hicimos hace poco.</w:t>
       </w:r>
     </w:p>
     <w:p>
@@ -7197,78 +7213,112 @@
         </w:rPr>
       </w:pPr>
       <w:proofErr w:type="spellStart"/>
-      <w:r>
-        <w:rPr>
-          <w:rFonts w:ascii="Consolas" w:hAnsi="Consolas"/>
-          <w:color w:val="9CDCFE"/>
-          <w:sz w:val="21"/>
-          <w:szCs w:val="21"/>
-        </w:rPr>
+      <w:proofErr w:type="gramStart"/>
+      <w:r>
+        <w:rPr>
+          <w:rFonts w:ascii="Consolas" w:hAnsi="Consolas"/>
+          <w:color w:val="C586C0"/>
+          <w:sz w:val="21"/>
+          <w:szCs w:val="21"/>
+        </w:rPr>
+        <w:t>from</w:t>
+      </w:r>
+      <w:proofErr w:type="spellEnd"/>
+      <w:r>
+        <w:rPr>
+          <w:rFonts w:ascii="Consolas" w:hAnsi="Consolas"/>
+          <w:color w:val="D4D4D4"/>
+          <w:sz w:val="21"/>
+          <w:szCs w:val="21"/>
+        </w:rPr>
+        <w:t xml:space="preserve"> .</w:t>
+      </w:r>
+      <w:r>
+        <w:rPr>
+          <w:rFonts w:ascii="Consolas" w:hAnsi="Consolas"/>
+          <w:color w:val="4EC9B0"/>
+          <w:sz w:val="21"/>
+          <w:szCs w:val="21"/>
+        </w:rPr>
+        <w:t>api</w:t>
+      </w:r>
+      <w:proofErr w:type="gramEnd"/>
+      <w:r>
+        <w:rPr>
+          <w:rFonts w:ascii="Consolas" w:hAnsi="Consolas"/>
+          <w:color w:val="D4D4D4"/>
+          <w:sz w:val="21"/>
+          <w:szCs w:val="21"/>
+        </w:rPr>
+        <w:t xml:space="preserve"> </w:t>
+      </w:r>
+      <w:proofErr w:type="spellStart"/>
+      <w:r>
+        <w:rPr>
+          <w:rFonts w:ascii="Consolas" w:hAnsi="Consolas"/>
+          <w:color w:val="C586C0"/>
+          <w:sz w:val="21"/>
+          <w:szCs w:val="21"/>
+        </w:rPr>
+        <w:t>import</w:t>
+      </w:r>
+      <w:proofErr w:type="spellEnd"/>
+      <w:r>
+        <w:rPr>
+          <w:rFonts w:ascii="Consolas" w:hAnsi="Consolas"/>
+          <w:color w:val="D4D4D4"/>
+          <w:sz w:val="21"/>
+          <w:szCs w:val="21"/>
+        </w:rPr>
+        <w:t xml:space="preserve"> </w:t>
+      </w:r>
+      <w:proofErr w:type="spellStart"/>
+      <w:r>
+        <w:rPr>
+          <w:rFonts w:ascii="Consolas" w:hAnsi="Consolas"/>
+          <w:color w:val="4EC9B0"/>
+          <w:sz w:val="21"/>
+          <w:szCs w:val="21"/>
+        </w:rPr>
+        <w:t>ProjectViewSet</w:t>
+      </w:r>
+      <w:proofErr w:type="spellEnd"/>
+    </w:p>
+    <w:p/>
+    <w:p>
+      <w:r>
+        <w:t>E</w:t>
+      </w:r>
+      <w:r>
+        <w:t xml:space="preserve">l </w:t>
+      </w:r>
+      <w:r>
+        <w:t xml:space="preserve">módulo </w:t>
+      </w:r>
+      <w:proofErr w:type="spellStart"/>
+      <w:r>
         <w:t>router</w:t>
       </w:r>
       <w:proofErr w:type="spellEnd"/>
       <w:r>
-        <w:rPr>
-          <w:rFonts w:ascii="Consolas" w:hAnsi="Consolas"/>
-          <w:color w:val="D4D4D4"/>
-          <w:sz w:val="21"/>
-          <w:szCs w:val="21"/>
-        </w:rPr>
-        <w:t xml:space="preserve"> = </w:t>
-      </w:r>
-      <w:proofErr w:type="spellStart"/>
-      <w:proofErr w:type="gramStart"/>
-      <w:r>
-        <w:rPr>
-          <w:rFonts w:ascii="Consolas" w:hAnsi="Consolas"/>
-          <w:color w:val="4EC9B0"/>
-          <w:sz w:val="21"/>
-          <w:szCs w:val="21"/>
-        </w:rPr>
-        <w:t>routers</w:t>
-      </w:r>
-      <w:r>
-        <w:rPr>
-          <w:rFonts w:ascii="Consolas" w:hAnsi="Consolas"/>
-          <w:color w:val="D4D4D4"/>
-          <w:sz w:val="21"/>
-          <w:szCs w:val="21"/>
-        </w:rPr>
-        <w:t>.</w:t>
-      </w:r>
-      <w:r>
-        <w:rPr>
-          <w:rFonts w:ascii="Consolas" w:hAnsi="Consolas"/>
-          <w:color w:val="4EC9B0"/>
-          <w:sz w:val="21"/>
-          <w:szCs w:val="21"/>
-        </w:rPr>
+        <w:t xml:space="preserve"> lo tenemos que ejecutar y con ayuda de ‘</w:t>
+      </w:r>
+      <w:proofErr w:type="spellStart"/>
+      <w:r>
         <w:t>DefaultRouter</w:t>
       </w:r>
       <w:proofErr w:type="spellEnd"/>
-      <w:proofErr w:type="gramEnd"/>
-      <w:r>
-        <w:rPr>
-          <w:rFonts w:ascii="Consolas" w:hAnsi="Consolas"/>
-          <w:color w:val="D4D4D4"/>
-          <w:sz w:val="21"/>
-          <w:szCs w:val="21"/>
-        </w:rPr>
-        <w:t>()</w:t>
-      </w:r>
-    </w:p>
-    <w:p/>
-    <w:p>
-      <w:r>
-        <w:t xml:space="preserve">Trabajaremos con el conjunto de datos que vienen del </w:t>
-      </w:r>
-      <w:proofErr w:type="spellStart"/>
-      <w:r>
-        <w:t>ViewSet</w:t>
-      </w:r>
-      <w:proofErr w:type="spellEnd"/>
-      <w:r>
-        <w:t xml:space="preserve"> que hicimos hace poco.</w:t>
+      <w:r>
+        <w:t xml:space="preserve">’ </w:t>
+      </w:r>
+      <w:r>
+        <w:t>podremos crear el CRUD</w:t>
+      </w:r>
+      <w:r>
+        <w:t xml:space="preserve">. </w:t>
+      </w:r>
+      <w:r>
+        <w:t xml:space="preserve"> </w:t>
       </w:r>
     </w:p>
     <w:p>
@@ -7282,36 +7332,57 @@
           <w:szCs w:val="21"/>
         </w:rPr>
       </w:pPr>
+      <w:bookmarkStart w:id="0" w:name="_Hlk119757558"/>
+      <w:proofErr w:type="spellStart"/>
+      <w:r>
+        <w:rPr>
+          <w:rFonts w:ascii="Consolas" w:hAnsi="Consolas"/>
+          <w:color w:val="9CDCFE"/>
+          <w:sz w:val="21"/>
+          <w:szCs w:val="21"/>
+        </w:rPr>
+        <w:t>router</w:t>
+      </w:r>
+      <w:proofErr w:type="spellEnd"/>
+      <w:r>
+        <w:rPr>
+          <w:rFonts w:ascii="Consolas" w:hAnsi="Consolas"/>
+          <w:color w:val="D4D4D4"/>
+          <w:sz w:val="21"/>
+          <w:szCs w:val="21"/>
+        </w:rPr>
+        <w:t xml:space="preserve"> = </w:t>
+      </w:r>
       <w:proofErr w:type="spellStart"/>
       <w:proofErr w:type="gramStart"/>
       <w:r>
         <w:rPr>
           <w:rFonts w:ascii="Consolas" w:hAnsi="Consolas"/>
-          <w:color w:val="C586C0"/>
-          <w:sz w:val="21"/>
-          <w:szCs w:val="21"/>
-        </w:rPr>
-        <w:t>from</w:t>
-      </w:r>
-      <w:proofErr w:type="spellEnd"/>
-      <w:r>
-        <w:rPr>
-          <w:rFonts w:ascii="Consolas" w:hAnsi="Consolas"/>
-          <w:color w:val="D4D4D4"/>
-          <w:sz w:val="21"/>
-          <w:szCs w:val="21"/>
-        </w:rPr>
-        <w:t xml:space="preserve"> .</w:t>
-      </w:r>
-      <w:r>
-        <w:rPr>
-          <w:rFonts w:ascii="Consolas" w:hAnsi="Consolas"/>
           <w:color w:val="4EC9B0"/>
           <w:sz w:val="21"/>
           <w:szCs w:val="21"/>
         </w:rPr>
-        <w:t>api</w:t>
-      </w:r>
+        <w:t>routers</w:t>
+      </w:r>
+      <w:r>
+        <w:rPr>
+          <w:rFonts w:ascii="Consolas" w:hAnsi="Consolas"/>
+          <w:color w:val="D4D4D4"/>
+          <w:sz w:val="21"/>
+          <w:szCs w:val="21"/>
+        </w:rPr>
+        <w:t>.</w:t>
+      </w:r>
+      <w:r>
+        <w:rPr>
+          <w:rFonts w:ascii="Consolas" w:hAnsi="Consolas"/>
+          <w:color w:val="4EC9B0"/>
+          <w:sz w:val="21"/>
+          <w:szCs w:val="21"/>
+        </w:rPr>
+        <w:t>DefaultRouter</w:t>
+      </w:r>
+      <w:proofErr w:type="spellEnd"/>
       <w:proofErr w:type="gramEnd"/>
       <w:r>
         <w:rPr>
@@ -7320,96 +7391,199 @@
           <w:sz w:val="21"/>
           <w:szCs w:val="21"/>
         </w:rPr>
+        <w:t>()</w:t>
+      </w:r>
+      <w:bookmarkEnd w:id="0"/>
+    </w:p>
+    <w:p>
+      <w:pPr>
+        <w:pStyle w:val="Prrafodelista"/>
+      </w:pPr>
+      <w:r>
+        <w:t xml:space="preserve">Los </w:t>
+      </w:r>
+      <w:r>
+        <w:t>routers</w:t>
+      </w:r>
+      <w:r>
+        <w:t xml:space="preserve"> brindan una forma conveniente y consistente de determinar automáticamente la configuración de URL para </w:t>
+      </w:r>
+      <w:r>
+        <w:t>nuestra</w:t>
+      </w:r>
+      <w:r>
+        <w:t xml:space="preserve"> API.</w:t>
+      </w:r>
+    </w:p>
+    <w:p>
+      <w:pPr>
+        <w:pStyle w:val="Prrafodelista"/>
+      </w:pPr>
+    </w:p>
+    <w:p>
+      <w:pPr>
+        <w:pStyle w:val="Prrafodelista"/>
+      </w:pPr>
+      <w:r>
+        <w:t>Se utilizan simplemente instanciando un</w:t>
+      </w:r>
+      <w:r>
         <w:t xml:space="preserve"> </w:t>
       </w:r>
       <w:proofErr w:type="spellStart"/>
       <w:r>
         <w:rPr>
-          <w:rFonts w:ascii="Consolas" w:hAnsi="Consolas"/>
-          <w:color w:val="C586C0"/>
-          <w:sz w:val="21"/>
-          <w:szCs w:val="21"/>
-        </w:rPr>
-        <w:t>import</w:t>
-      </w:r>
-      <w:proofErr w:type="spellEnd"/>
-      <w:r>
-        <w:rPr>
-          <w:rFonts w:ascii="Consolas" w:hAnsi="Consolas"/>
-          <w:color w:val="D4D4D4"/>
-          <w:sz w:val="21"/>
-          <w:szCs w:val="21"/>
+          <w:b/>
+          <w:bCs/>
+        </w:rPr>
+        <w:t>Router</w:t>
+      </w:r>
+      <w:proofErr w:type="spellEnd"/>
+      <w:r>
+        <w:rPr>
+          <w:b/>
+          <w:bCs/>
         </w:rPr>
         <w:t xml:space="preserve"> </w:t>
       </w:r>
       <w:proofErr w:type="spellStart"/>
       <w:r>
         <w:rPr>
-          <w:rFonts w:ascii="Consolas" w:hAnsi="Consolas"/>
-          <w:color w:val="4EC9B0"/>
-          <w:sz w:val="21"/>
-          <w:szCs w:val="21"/>
-        </w:rPr>
+          <w:b/>
+          <w:bCs/>
+        </w:rPr>
+        <w:t>class</w:t>
+      </w:r>
+      <w:proofErr w:type="spellEnd"/>
+      <w:r>
+        <w:rPr>
+          <w:b/>
+          <w:bCs/>
+        </w:rPr>
+        <w:t xml:space="preserve"> </w:t>
+      </w:r>
+      <w:r>
+        <w:t>(</w:t>
+      </w:r>
+      <w:proofErr w:type="spellStart"/>
+      <w:r>
+        <w:t>router</w:t>
+      </w:r>
+      <w:proofErr w:type="spellEnd"/>
+      <w:r>
+        <w:t xml:space="preserve"> = </w:t>
+      </w:r>
+      <w:proofErr w:type="spellStart"/>
+      <w:proofErr w:type="gramStart"/>
+      <w:r>
+        <w:t>routers.DefaultRouter</w:t>
+      </w:r>
+      <w:proofErr w:type="spellEnd"/>
+      <w:proofErr w:type="gramEnd"/>
+      <w:r>
+        <w:t>()</w:t>
+      </w:r>
+      <w:r>
+        <w:t>)</w:t>
+      </w:r>
+      <w:r>
+        <w:t xml:space="preserve"> y luego registrando todos los </w:t>
+      </w:r>
+      <w:proofErr w:type="spellStart"/>
+      <w:r>
+        <w:rPr>
+          <w:b/>
+          <w:bCs/>
+        </w:rPr>
+        <w:t>ViewSets</w:t>
+      </w:r>
+      <w:proofErr w:type="spellEnd"/>
+      <w:r>
+        <w:t xml:space="preserve"> requeridos con ese </w:t>
+      </w:r>
+      <w:proofErr w:type="spellStart"/>
+      <w:r>
+        <w:t>router</w:t>
+      </w:r>
+      <w:proofErr w:type="spellEnd"/>
+      <w:r>
+        <w:t>.</w:t>
+      </w:r>
+    </w:p>
+    <w:p/>
+    <w:p>
+      <w:r>
+        <w:t>Utilizando la variable creada ‘</w:t>
+      </w:r>
+      <w:proofErr w:type="spellStart"/>
+      <w:r>
+        <w:t>router</w:t>
+      </w:r>
+      <w:proofErr w:type="spellEnd"/>
+      <w:r>
+        <w:t>’ (ya no ‘</w:t>
+      </w:r>
+      <w:proofErr w:type="spellStart"/>
+      <w:r>
+        <w:t>urlpatterns</w:t>
+      </w:r>
+      <w:proofErr w:type="spellEnd"/>
+      <w:r>
+        <w:t>’), vamos a registrar el nombre de la ruta</w:t>
+      </w:r>
+      <w:r>
+        <w:t xml:space="preserve"> (‘api/</w:t>
+      </w:r>
+      <w:proofErr w:type="spellStart"/>
+      <w:r>
+        <w:t>projects</w:t>
+      </w:r>
+      <w:proofErr w:type="spellEnd"/>
+      <w:r>
+        <w:t>’)</w:t>
+      </w:r>
+      <w:r>
+        <w:t xml:space="preserve">, indicaremos que está basado </w:t>
+      </w:r>
+      <w:r>
+        <w:t xml:space="preserve">de </w:t>
+      </w:r>
+      <w:proofErr w:type="spellStart"/>
+      <w:r>
+        <w:rPr>
+          <w:b/>
+          <w:bCs/>
+        </w:rPr>
+        <w:t>ViewSet</w:t>
+      </w:r>
+      <w:proofErr w:type="spellEnd"/>
+      <w:r>
+        <w:t xml:space="preserve"> </w:t>
+      </w:r>
+      <w:r>
+        <w:t>(</w:t>
+      </w:r>
+      <w:proofErr w:type="spellStart"/>
+      <w:r>
         <w:t>ProjectViewSet</w:t>
       </w:r>
       <w:proofErr w:type="spellEnd"/>
-    </w:p>
-    <w:p/>
-    <w:p>
-      <w:r>
-        <w:t>Utilizando la variable creada ‘</w:t>
-      </w:r>
-      <w:proofErr w:type="spellStart"/>
-      <w:r>
-        <w:t>router</w:t>
-      </w:r>
-      <w:proofErr w:type="spellEnd"/>
-      <w:r>
-        <w:t>’ (ya no ‘</w:t>
-      </w:r>
-      <w:proofErr w:type="spellStart"/>
-      <w:r>
-        <w:t>urlpatterns</w:t>
-      </w:r>
-      <w:proofErr w:type="spellEnd"/>
-      <w:r>
-        <w:t>’), vamos a registrar el nombre de la ruta</w:t>
-      </w:r>
-      <w:r>
-        <w:t xml:space="preserve"> (‘api/</w:t>
-      </w:r>
-      <w:proofErr w:type="spellStart"/>
-      <w:r>
-        <w:t>projects</w:t>
+      <w:r>
+        <w:t>) y por último nombraremos la ruta</w:t>
+      </w:r>
+      <w:r>
+        <w:t xml:space="preserve"> (‘</w:t>
+      </w:r>
+      <w:proofErr w:type="spellStart"/>
+      <w:r>
+        <w:t>project</w:t>
       </w:r>
       <w:proofErr w:type="spellEnd"/>
       <w:r>
         <w:t>’)</w:t>
       </w:r>
       <w:r>
-        <w:t xml:space="preserve">, indicaremos que está basado </w:t>
-      </w:r>
-      <w:r>
-        <w:t xml:space="preserve">de </w:t>
-      </w:r>
-      <w:proofErr w:type="spellStart"/>
-      <w:r>
-        <w:t>ViewSet</w:t>
-      </w:r>
-      <w:proofErr w:type="spellEnd"/>
-      <w:r>
-        <w:t xml:space="preserve"> </w:t>
-      </w:r>
-      <w:r>
-        <w:t>(</w:t>
-      </w:r>
-      <w:proofErr w:type="spellStart"/>
-      <w:r>
-        <w:t>ProjectViewSet</w:t>
-      </w:r>
-      <w:proofErr w:type="spellEnd"/>
-      <w:r>
-        <w:t>) y por último nombraremos la ruta.</w:t>
+        <w:t>.</w:t>
       </w:r>
     </w:p>
     <w:p>
@@ -7572,6 +7746,1494 @@
       <w:r>
         <w:t xml:space="preserve"> (CRUD)</w:t>
       </w:r>
+      <w:r>
+        <w:t>, ahora solo falta exportarlas con ‘</w:t>
+      </w:r>
+      <w:proofErr w:type="spellStart"/>
+      <w:r>
+        <w:t>urlpatterns</w:t>
+      </w:r>
+      <w:proofErr w:type="spellEnd"/>
+      <w:r>
+        <w:t>’</w:t>
+      </w:r>
+    </w:p>
+    <w:p>
+      <w:pPr>
+        <w:shd w:val="clear" w:color="auto" w:fill="1E1E1E"/>
+        <w:spacing w:line="285" w:lineRule="atLeast"/>
+        <w:rPr>
+          <w:rFonts w:ascii="Consolas" w:hAnsi="Consolas"/>
+          <w:color w:val="D4D4D4"/>
+          <w:sz w:val="21"/>
+          <w:szCs w:val="21"/>
+        </w:rPr>
+      </w:pPr>
+      <w:proofErr w:type="spellStart"/>
+      <w:r>
+        <w:rPr>
+          <w:rFonts w:ascii="Consolas" w:hAnsi="Consolas"/>
+          <w:color w:val="9CDCFE"/>
+          <w:sz w:val="21"/>
+          <w:szCs w:val="21"/>
+        </w:rPr>
+        <w:t>urlpatterns</w:t>
+      </w:r>
+      <w:proofErr w:type="spellEnd"/>
+      <w:r>
+        <w:rPr>
+          <w:rFonts w:ascii="Consolas" w:hAnsi="Consolas"/>
+          <w:color w:val="D4D4D4"/>
+          <w:sz w:val="21"/>
+          <w:szCs w:val="21"/>
+        </w:rPr>
+        <w:t xml:space="preserve"> = </w:t>
+      </w:r>
+      <w:proofErr w:type="spellStart"/>
+      <w:proofErr w:type="gramStart"/>
+      <w:r>
+        <w:rPr>
+          <w:rFonts w:ascii="Consolas" w:hAnsi="Consolas"/>
+          <w:color w:val="9CDCFE"/>
+          <w:sz w:val="21"/>
+          <w:szCs w:val="21"/>
+        </w:rPr>
+        <w:t>router</w:t>
+      </w:r>
+      <w:r>
+        <w:rPr>
+          <w:rFonts w:ascii="Consolas" w:hAnsi="Consolas"/>
+          <w:color w:val="D4D4D4"/>
+          <w:sz w:val="21"/>
+          <w:szCs w:val="21"/>
+        </w:rPr>
+        <w:t>.</w:t>
+      </w:r>
+      <w:r>
+        <w:rPr>
+          <w:rFonts w:ascii="Consolas" w:hAnsi="Consolas"/>
+          <w:color w:val="9CDCFE"/>
+          <w:sz w:val="21"/>
+          <w:szCs w:val="21"/>
+        </w:rPr>
+        <w:t>urls</w:t>
+      </w:r>
+      <w:proofErr w:type="spellEnd"/>
+      <w:proofErr w:type="gramEnd"/>
+    </w:p>
+    <w:p/>
+    <w:p>
+      <w:r>
+        <w:t xml:space="preserve">Como te imaginarás, aun tenemos que hacer que la carpeta del principal proyecto (DRF_CRUD) reconozca estas </w:t>
+      </w:r>
+      <w:proofErr w:type="spellStart"/>
+      <w:r>
+        <w:t>url’s</w:t>
+      </w:r>
+      <w:proofErr w:type="spellEnd"/>
+      <w:r>
+        <w:t>, así que nos dirigimos al directorio ‘DRF_CRUD / urls.py’ y agregamos:</w:t>
+      </w:r>
+    </w:p>
+    <w:p>
+      <w:pPr>
+        <w:shd w:val="clear" w:color="auto" w:fill="1E1E1E"/>
+        <w:spacing w:line="285" w:lineRule="atLeast"/>
+        <w:rPr>
+          <w:rFonts w:ascii="Consolas" w:hAnsi="Consolas"/>
+          <w:color w:val="D4D4D4"/>
+          <w:sz w:val="21"/>
+          <w:szCs w:val="21"/>
+        </w:rPr>
+      </w:pPr>
+      <w:proofErr w:type="spellStart"/>
+      <w:r>
+        <w:rPr>
+          <w:rFonts w:ascii="Consolas" w:hAnsi="Consolas"/>
+          <w:color w:val="C586C0"/>
+          <w:sz w:val="21"/>
+          <w:szCs w:val="21"/>
+        </w:rPr>
+        <w:t>from</w:t>
+      </w:r>
+      <w:proofErr w:type="spellEnd"/>
+      <w:r>
+        <w:rPr>
+          <w:rFonts w:ascii="Consolas" w:hAnsi="Consolas"/>
+          <w:color w:val="D4D4D4"/>
+          <w:sz w:val="21"/>
+          <w:szCs w:val="21"/>
+        </w:rPr>
+        <w:t xml:space="preserve"> </w:t>
+      </w:r>
+      <w:proofErr w:type="spellStart"/>
+      <w:proofErr w:type="gramStart"/>
+      <w:r>
+        <w:rPr>
+          <w:rFonts w:ascii="Consolas" w:hAnsi="Consolas"/>
+          <w:color w:val="4EC9B0"/>
+          <w:sz w:val="21"/>
+          <w:szCs w:val="21"/>
+        </w:rPr>
+        <w:t>django</w:t>
+      </w:r>
+      <w:r>
+        <w:rPr>
+          <w:rFonts w:ascii="Consolas" w:hAnsi="Consolas"/>
+          <w:color w:val="D4D4D4"/>
+          <w:sz w:val="21"/>
+          <w:szCs w:val="21"/>
+        </w:rPr>
+        <w:t>.</w:t>
+      </w:r>
+      <w:r>
+        <w:rPr>
+          <w:rFonts w:ascii="Consolas" w:hAnsi="Consolas"/>
+          <w:color w:val="4EC9B0"/>
+          <w:sz w:val="21"/>
+          <w:szCs w:val="21"/>
+        </w:rPr>
+        <w:t>urls</w:t>
+      </w:r>
+      <w:proofErr w:type="spellEnd"/>
+      <w:proofErr w:type="gramEnd"/>
+      <w:r>
+        <w:rPr>
+          <w:rFonts w:ascii="Consolas" w:hAnsi="Consolas"/>
+          <w:color w:val="D4D4D4"/>
+          <w:sz w:val="21"/>
+          <w:szCs w:val="21"/>
+        </w:rPr>
+        <w:t xml:space="preserve"> </w:t>
+      </w:r>
+      <w:proofErr w:type="spellStart"/>
+      <w:r>
+        <w:rPr>
+          <w:rFonts w:ascii="Consolas" w:hAnsi="Consolas"/>
+          <w:color w:val="C586C0"/>
+          <w:sz w:val="21"/>
+          <w:szCs w:val="21"/>
+        </w:rPr>
+        <w:t>import</w:t>
+      </w:r>
+      <w:proofErr w:type="spellEnd"/>
+      <w:r>
+        <w:rPr>
+          <w:rFonts w:ascii="Consolas" w:hAnsi="Consolas"/>
+          <w:color w:val="D4D4D4"/>
+          <w:sz w:val="21"/>
+          <w:szCs w:val="21"/>
+        </w:rPr>
+        <w:t xml:space="preserve"> </w:t>
+      </w:r>
+      <w:proofErr w:type="spellStart"/>
+      <w:r>
+        <w:rPr>
+          <w:rFonts w:ascii="Consolas" w:hAnsi="Consolas"/>
+          <w:color w:val="DCDCAA"/>
+          <w:sz w:val="21"/>
+          <w:szCs w:val="21"/>
+        </w:rPr>
+        <w:t>path</w:t>
+      </w:r>
+      <w:proofErr w:type="spellEnd"/>
+      <w:r>
+        <w:rPr>
+          <w:rFonts w:ascii="Consolas" w:hAnsi="Consolas"/>
+          <w:color w:val="D4D4D4"/>
+          <w:sz w:val="21"/>
+          <w:szCs w:val="21"/>
+        </w:rPr>
+        <w:t xml:space="preserve">, </w:t>
+      </w:r>
+      <w:proofErr w:type="spellStart"/>
+      <w:r>
+        <w:rPr>
+          <w:rFonts w:ascii="Consolas" w:hAnsi="Consolas"/>
+          <w:color w:val="DCDCAA"/>
+          <w:sz w:val="21"/>
+          <w:szCs w:val="21"/>
+        </w:rPr>
+        <w:t>include</w:t>
+      </w:r>
+      <w:proofErr w:type="spellEnd"/>
+    </w:p>
+    <w:p>
+      <w:r>
+        <w:t>y…</w:t>
+      </w:r>
+    </w:p>
+    <w:p>
+      <w:pPr>
+        <w:shd w:val="clear" w:color="auto" w:fill="1E1E1E"/>
+        <w:spacing w:line="285" w:lineRule="atLeast"/>
+        <w:rPr>
+          <w:rFonts w:ascii="Consolas" w:hAnsi="Consolas"/>
+          <w:color w:val="D4D4D4"/>
+          <w:sz w:val="21"/>
+          <w:szCs w:val="21"/>
+        </w:rPr>
+      </w:pPr>
+      <w:proofErr w:type="spellStart"/>
+      <w:proofErr w:type="gramStart"/>
+      <w:r>
+        <w:rPr>
+          <w:rFonts w:ascii="Consolas" w:hAnsi="Consolas"/>
+          <w:color w:val="DCDCAA"/>
+          <w:sz w:val="21"/>
+          <w:szCs w:val="21"/>
+        </w:rPr>
+        <w:t>path</w:t>
+      </w:r>
+      <w:proofErr w:type="spellEnd"/>
+      <w:r>
+        <w:rPr>
+          <w:rFonts w:ascii="Consolas" w:hAnsi="Consolas"/>
+          <w:color w:val="D4D4D4"/>
+          <w:sz w:val="21"/>
+          <w:szCs w:val="21"/>
+        </w:rPr>
+        <w:t>(</w:t>
+      </w:r>
+      <w:proofErr w:type="gramEnd"/>
+      <w:r>
+        <w:rPr>
+          <w:rFonts w:ascii="Consolas" w:hAnsi="Consolas"/>
+          <w:color w:val="CE9178"/>
+          <w:sz w:val="21"/>
+          <w:szCs w:val="21"/>
+        </w:rPr>
+        <w:t>''</w:t>
+      </w:r>
+      <w:r>
+        <w:rPr>
+          <w:rFonts w:ascii="Consolas" w:hAnsi="Consolas"/>
+          <w:color w:val="D4D4D4"/>
+          <w:sz w:val="21"/>
+          <w:szCs w:val="21"/>
+        </w:rPr>
+        <w:t xml:space="preserve">, </w:t>
+      </w:r>
+      <w:proofErr w:type="spellStart"/>
+      <w:r>
+        <w:rPr>
+          <w:rFonts w:ascii="Consolas" w:hAnsi="Consolas"/>
+          <w:color w:val="DCDCAA"/>
+          <w:sz w:val="21"/>
+          <w:szCs w:val="21"/>
+        </w:rPr>
+        <w:t>include</w:t>
+      </w:r>
+      <w:proofErr w:type="spellEnd"/>
+      <w:r>
+        <w:rPr>
+          <w:rFonts w:ascii="Consolas" w:hAnsi="Consolas"/>
+          <w:color w:val="D4D4D4"/>
+          <w:sz w:val="21"/>
+          <w:szCs w:val="21"/>
+        </w:rPr>
+        <w:t>(</w:t>
+      </w:r>
+      <w:r>
+        <w:rPr>
+          <w:rFonts w:ascii="Consolas" w:hAnsi="Consolas"/>
+          <w:color w:val="CE9178"/>
+          <w:sz w:val="21"/>
+          <w:szCs w:val="21"/>
+        </w:rPr>
+        <w:t>'</w:t>
+      </w:r>
+      <w:proofErr w:type="spellStart"/>
+      <w:r>
+        <w:rPr>
+          <w:rFonts w:ascii="Consolas" w:hAnsi="Consolas"/>
+          <w:color w:val="CE9178"/>
+          <w:sz w:val="21"/>
+          <w:szCs w:val="21"/>
+        </w:rPr>
+        <w:t>projects.urls</w:t>
+      </w:r>
+      <w:proofErr w:type="spellEnd"/>
+      <w:r>
+        <w:rPr>
+          <w:rFonts w:ascii="Consolas" w:hAnsi="Consolas"/>
+          <w:color w:val="CE9178"/>
+          <w:sz w:val="21"/>
+          <w:szCs w:val="21"/>
+        </w:rPr>
+        <w:t>'</w:t>
+      </w:r>
+      <w:r>
+        <w:rPr>
+          <w:rFonts w:ascii="Consolas" w:hAnsi="Consolas"/>
+          <w:color w:val="D4D4D4"/>
+          <w:sz w:val="21"/>
+          <w:szCs w:val="21"/>
+        </w:rPr>
+        <w:t>))</w:t>
+      </w:r>
+    </w:p>
+    <w:p/>
+    <w:p>
+      <w:r>
+        <w:t>Prueba correr el servidor para ver los resultados</w:t>
+      </w:r>
+      <w:r>
+        <w:t>, podrás ver una página en la ruta inicial que es creada gracias a la ayuda de DRF.</w:t>
+      </w:r>
+    </w:p>
+    <w:p>
+      <w:r>
+        <w:rPr>
+          <w:noProof/>
+        </w:rPr>
+        <w:lastRenderedPageBreak/>
+        <w:drawing>
+          <wp:inline distT="0" distB="0" distL="0" distR="0" wp14:anchorId="6940AAD9" wp14:editId="2B957E5F">
+            <wp:extent cx="2438400" cy="3110716"/>
+            <wp:effectExtent l="0" t="0" r="0" b="0"/>
+            <wp:docPr id="2" name="Imagen 2"/>
+            <wp:cNvGraphicFramePr>
+              <a:graphicFrameLocks xmlns:a="http://schemas.openxmlformats.org/drawingml/2006/main" noChangeAspect="1"/>
+            </wp:cNvGraphicFramePr>
+            <a:graphic xmlns:a="http://schemas.openxmlformats.org/drawingml/2006/main">
+              <a:graphicData uri="http://schemas.openxmlformats.org/drawingml/2006/picture">
+                <pic:pic xmlns:pic="http://schemas.openxmlformats.org/drawingml/2006/picture">
+                  <pic:nvPicPr>
+                    <pic:cNvPr id="1" name=""/>
+                    <pic:cNvPicPr/>
+                  </pic:nvPicPr>
+                  <pic:blipFill>
+                    <a:blip r:embed="rId8"/>
+                    <a:stretch>
+                      <a:fillRect/>
+                    </a:stretch>
+                  </pic:blipFill>
+                  <pic:spPr>
+                    <a:xfrm>
+                      <a:off x="0" y="0"/>
+                      <a:ext cx="2470868" cy="3152135"/>
+                    </a:xfrm>
+                    <a:prstGeom prst="rect">
+                      <a:avLst/>
+                    </a:prstGeom>
+                  </pic:spPr>
+                </pic:pic>
+              </a:graphicData>
+            </a:graphic>
+          </wp:inline>
+        </w:drawing>
+      </w:r>
+    </w:p>
+    <w:p/>
+    <w:p>
+      <w:r>
+        <w:t xml:space="preserve">Ahora dirijámonos a </w:t>
+      </w:r>
+      <w:hyperlink r:id="rId9" w:history="1">
+        <w:r>
+          <w:rPr>
+            <w:rStyle w:val="Hipervnculo"/>
+          </w:rPr>
+          <w:t>http://127.0.0.1:8000/api/projects/</w:t>
+        </w:r>
+      </w:hyperlink>
+      <w:r>
+        <w:t xml:space="preserve">, la cual es la ruta que registramos en el </w:t>
+      </w:r>
+      <w:proofErr w:type="spellStart"/>
+      <w:r>
+        <w:rPr>
+          <w:b/>
+          <w:bCs/>
+        </w:rPr>
+        <w:t>router</w:t>
+      </w:r>
+      <w:proofErr w:type="spellEnd"/>
+      <w:r>
+        <w:t xml:space="preserve">, el cual </w:t>
+      </w:r>
+      <w:r>
+        <w:t xml:space="preserve">al también tiene registrado el </w:t>
+      </w:r>
+      <w:proofErr w:type="spellStart"/>
+      <w:r>
+        <w:t>ViewSet</w:t>
+      </w:r>
+      <w:proofErr w:type="spellEnd"/>
+      <w:r>
+        <w:t xml:space="preserve"> </w:t>
+      </w:r>
+      <w:r>
+        <w:rPr>
+          <w:b/>
+          <w:bCs/>
+        </w:rPr>
+        <w:t>‘</w:t>
+      </w:r>
+      <w:proofErr w:type="spellStart"/>
+      <w:proofErr w:type="gramStart"/>
+      <w:r>
+        <w:rPr>
+          <w:b/>
+          <w:bCs/>
+        </w:rPr>
+        <w:t>ProjectViewSet</w:t>
+      </w:r>
+      <w:proofErr w:type="spellEnd"/>
+      <w:r>
+        <w:rPr>
+          <w:b/>
+          <w:bCs/>
+        </w:rPr>
+        <w:t>(</w:t>
+      </w:r>
+      <w:proofErr w:type="gramEnd"/>
+      <w:r>
+        <w:rPr>
+          <w:b/>
+          <w:bCs/>
+        </w:rPr>
+        <w:t>)’</w:t>
+      </w:r>
+      <w:r>
+        <w:t>, el cual contiene el ‘</w:t>
+      </w:r>
+      <w:proofErr w:type="spellStart"/>
+      <w:r>
+        <w:t>queryset</w:t>
+      </w:r>
+      <w:proofErr w:type="spellEnd"/>
+      <w:r>
+        <w:t xml:space="preserve">’ de la clase ‘Project’ y el </w:t>
+      </w:r>
+      <w:proofErr w:type="spellStart"/>
+      <w:r>
+        <w:t>serializador</w:t>
+      </w:r>
+      <w:proofErr w:type="spellEnd"/>
+      <w:r>
+        <w:t xml:space="preserve"> ‘</w:t>
+      </w:r>
+      <w:proofErr w:type="spellStart"/>
+      <w:r>
+        <w:rPr>
+          <w:b/>
+          <w:bCs/>
+        </w:rPr>
+        <w:t>ProjectSerializer</w:t>
+      </w:r>
+      <w:proofErr w:type="spellEnd"/>
+      <w:r>
+        <w:t>’</w:t>
+      </w:r>
+    </w:p>
+    <w:p>
+      <w:r>
+        <w:t>El resultado:</w:t>
+      </w:r>
+    </w:p>
+    <w:p>
+      <w:r>
+        <w:rPr>
+          <w:noProof/>
+        </w:rPr>
+        <w:drawing>
+          <wp:inline distT="0" distB="0" distL="0" distR="0" wp14:anchorId="1009F14D" wp14:editId="57F7791B">
+            <wp:extent cx="1814945" cy="2440832"/>
+            <wp:effectExtent l="0" t="0" r="0" b="0"/>
+            <wp:docPr id="3" name="Imagen 3"/>
+            <wp:cNvGraphicFramePr>
+              <a:graphicFrameLocks xmlns:a="http://schemas.openxmlformats.org/drawingml/2006/main" noChangeAspect="1"/>
+            </wp:cNvGraphicFramePr>
+            <a:graphic xmlns:a="http://schemas.openxmlformats.org/drawingml/2006/main">
+              <a:graphicData uri="http://schemas.openxmlformats.org/drawingml/2006/picture">
+                <pic:pic xmlns:pic="http://schemas.openxmlformats.org/drawingml/2006/picture">
+                  <pic:nvPicPr>
+                    <pic:cNvPr id="1" name=""/>
+                    <pic:cNvPicPr/>
+                  </pic:nvPicPr>
+                  <pic:blipFill>
+                    <a:blip r:embed="rId10"/>
+                    <a:stretch>
+                      <a:fillRect/>
+                    </a:stretch>
+                  </pic:blipFill>
+                  <pic:spPr>
+                    <a:xfrm>
+                      <a:off x="0" y="0"/>
+                      <a:ext cx="1833474" cy="2465750"/>
+                    </a:xfrm>
+                    <a:prstGeom prst="rect">
+                      <a:avLst/>
+                    </a:prstGeom>
+                  </pic:spPr>
+                </pic:pic>
+              </a:graphicData>
+            </a:graphic>
+          </wp:inline>
+        </w:drawing>
+      </w:r>
+      <w:r>
+        <w:t xml:space="preserve">   </w:t>
+      </w:r>
+    </w:p>
+    <w:p>
+      <w:r>
+        <w:t xml:space="preserve">Prueba publicando algunos datos, luego haz clic el POST, intenta luego dar clic en GET, si vas ‘Red’ en las “Herramientas de desarrollador”, podrás ver como se </w:t>
+      </w:r>
+      <w:r>
+        <w:t>m</w:t>
+      </w:r>
+      <w:r>
+        <w:t>anda un POST y un GET respectivamente.</w:t>
+      </w:r>
+    </w:p>
+    <w:p/>
+    <w:p>
+      <w:pPr>
+        <w:pStyle w:val="Ttulo2"/>
+      </w:pPr>
+      <w:r>
+        <w:t>Cliente REST.</w:t>
+      </w:r>
+    </w:p>
+    <w:p>
+      <w:r>
+        <w:t xml:space="preserve">Vamos a aprender como utilizar una nueva herramienta, un cliente REST, desde el cual podemos probar el hacer las demás peticiones CRUD que se generaron cuando creamos el </w:t>
+      </w:r>
+      <w:proofErr w:type="spellStart"/>
+      <w:r>
+        <w:rPr>
+          <w:b/>
+          <w:bCs/>
+        </w:rPr>
+        <w:t>router</w:t>
+      </w:r>
+      <w:proofErr w:type="spellEnd"/>
+      <w:r>
+        <w:t>.</w:t>
+      </w:r>
+    </w:p>
+    <w:p/>
+    <w:p>
+      <w:r>
+        <w:t xml:space="preserve">La herramienta se llama </w:t>
+      </w:r>
+      <w:r>
+        <w:rPr>
+          <w:b/>
+          <w:bCs/>
+        </w:rPr>
+        <w:t>‘</w:t>
+      </w:r>
+      <w:proofErr w:type="spellStart"/>
+      <w:r>
+        <w:rPr>
+          <w:b/>
+          <w:bCs/>
+        </w:rPr>
+        <w:t>T</w:t>
+      </w:r>
+      <w:r>
+        <w:rPr>
+          <w:b/>
+          <w:bCs/>
+        </w:rPr>
+        <w:t>hunder</w:t>
+      </w:r>
+      <w:proofErr w:type="spellEnd"/>
+      <w:r>
+        <w:rPr>
+          <w:b/>
+          <w:bCs/>
+        </w:rPr>
+        <w:t xml:space="preserve"> Client</w:t>
+      </w:r>
+      <w:r>
+        <w:rPr>
+          <w:b/>
+          <w:bCs/>
+        </w:rPr>
+        <w:t xml:space="preserve">’ </w:t>
+      </w:r>
+      <w:r>
+        <w:t>y se trata de un c</w:t>
+      </w:r>
+      <w:r>
+        <w:t xml:space="preserve">liente ligero de API </w:t>
+      </w:r>
+      <w:proofErr w:type="spellStart"/>
+      <w:r>
+        <w:t>Rest</w:t>
+      </w:r>
+      <w:proofErr w:type="spellEnd"/>
+      <w:r>
+        <w:t>.</w:t>
+      </w:r>
+    </w:p>
+    <w:p/>
+    <w:p>
+      <w:r>
+        <w:t xml:space="preserve">Una vez instalado, aparecerá en la barra lateral izquierda en forma de un rayo, al darle clic nos mostrará la opción de </w:t>
+      </w:r>
+      <w:r>
+        <w:t xml:space="preserve">hacer una nueva petición (New </w:t>
+      </w:r>
+      <w:proofErr w:type="spellStart"/>
+      <w:r>
+        <w:t>Request</w:t>
+      </w:r>
+      <w:proofErr w:type="spellEnd"/>
+      <w:r>
+        <w:t>). Tendremos un panel como el siguiente:</w:t>
+      </w:r>
+    </w:p>
+    <w:p>
+      <w:r>
+        <w:rPr>
+          <w:noProof/>
+        </w:rPr>
+        <mc:AlternateContent>
+          <mc:Choice Requires="wps">
+            <w:drawing>
+              <wp:anchor distT="0" distB="0" distL="114300" distR="114300" simplePos="0" relativeHeight="251665408" behindDoc="0" locked="0" layoutInCell="1" allowOverlap="1" wp14:anchorId="3BFA34C6" wp14:editId="05E4AFB9">
+                <wp:simplePos x="0" y="0"/>
+                <wp:positionH relativeFrom="column">
+                  <wp:posOffset>1125162</wp:posOffset>
+                </wp:positionH>
+                <wp:positionV relativeFrom="paragraph">
+                  <wp:posOffset>474980</wp:posOffset>
+                </wp:positionV>
+                <wp:extent cx="263237" cy="159327"/>
+                <wp:effectExtent l="0" t="0" r="22860" b="12700"/>
+                <wp:wrapNone/>
+                <wp:docPr id="9" name="Rectángulo 9"/>
+                <wp:cNvGraphicFramePr/>
+                <a:graphic xmlns:a="http://schemas.openxmlformats.org/drawingml/2006/main">
+                  <a:graphicData uri="http://schemas.microsoft.com/office/word/2010/wordprocessingShape">
+                    <wps:wsp>
+                      <wps:cNvSpPr/>
+                      <wps:spPr>
+                        <a:xfrm>
+                          <a:off x="0" y="0"/>
+                          <a:ext cx="263237" cy="159327"/>
+                        </a:xfrm>
+                        <a:prstGeom prst="rect">
+                          <a:avLst/>
+                        </a:prstGeom>
+                        <a:noFill/>
+                        <a:ln w="19050">
+                          <a:solidFill>
+                            <a:srgbClr val="00B0F0"/>
+                          </a:solidFill>
+                        </a:ln>
+                      </wps:spPr>
+                      <wps:style>
+                        <a:lnRef idx="2">
+                          <a:schemeClr val="accent1">
+                            <a:shade val="50000"/>
+                          </a:schemeClr>
+                        </a:lnRef>
+                        <a:fillRef idx="1">
+                          <a:schemeClr val="accent1"/>
+                        </a:fillRef>
+                        <a:effectRef idx="0">
+                          <a:schemeClr val="accent1"/>
+                        </a:effectRef>
+                        <a:fontRef idx="minor">
+                          <a:schemeClr val="lt1"/>
+                        </a:fontRef>
+                      </wps:style>
+                      <wps:bodyPr rot="0" spcFirstLastPara="0" vertOverflow="overflow" horzOverflow="overflow" vert="horz" wrap="square" lIns="91440" tIns="45720" rIns="91440" bIns="45720" numCol="1" spcCol="0" rtlCol="0" fromWordArt="0" anchor="ctr" anchorCtr="0" forceAA="0" compatLnSpc="1">
+                        <a:prstTxWarp prst="textNoShape">
+                          <a:avLst/>
+                        </a:prstTxWarp>
+                        <a:noAutofit/>
+                      </wps:bodyPr>
+                    </wps:wsp>
+                  </a:graphicData>
+                </a:graphic>
+                <wp14:sizeRelH relativeFrom="margin">
+                  <wp14:pctWidth>0</wp14:pctWidth>
+                </wp14:sizeRelH>
+              </wp:anchor>
+            </w:drawing>
+          </mc:Choice>
+          <mc:Fallback>
+            <w:pict>
+              <v:rect w14:anchorId="662D2A77" id="Rectángulo 9" o:spid="_x0000_s1026" style="position:absolute;margin-left:88.6pt;margin-top:37.4pt;width:20.75pt;height:12.55pt;z-index:251665408;visibility:visible;mso-wrap-style:square;mso-width-percent:0;mso-wrap-distance-left:9pt;mso-wrap-distance-top:0;mso-wrap-distance-right:9pt;mso-wrap-distance-bottom:0;mso-position-horizontal:absolute;mso-position-horizontal-relative:text;mso-position-vertical:absolute;mso-position-vertical-relative:text;mso-width-percent:0;mso-width-relative:margin;v-text-anchor:middle" o:gfxdata="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" filled="f" strokecolor="#00b0f0" strokeweight="1.5pt"/>
+            </w:pict>
+          </mc:Fallback>
+        </mc:AlternateContent>
+      </w:r>
+      <w:r>
+        <w:rPr>
+          <w:noProof/>
+        </w:rPr>
+        <mc:AlternateContent>
+          <mc:Choice Requires="wps">
+            <w:drawing>
+              <wp:anchor distT="0" distB="0" distL="114300" distR="114300" simplePos="0" relativeHeight="251663360" behindDoc="0" locked="0" layoutInCell="1" allowOverlap="1" wp14:anchorId="4A6E2542" wp14:editId="71EEDB82">
+                <wp:simplePos x="0" y="0"/>
+                <wp:positionH relativeFrom="column">
+                  <wp:posOffset>3060007</wp:posOffset>
+                </wp:positionH>
+                <wp:positionV relativeFrom="paragraph">
+                  <wp:posOffset>253365</wp:posOffset>
+                </wp:positionV>
+                <wp:extent cx="332509" cy="159327"/>
+                <wp:effectExtent l="0" t="0" r="10795" b="12700"/>
+                <wp:wrapNone/>
+                <wp:docPr id="7" name="Rectángulo 7"/>
+                <wp:cNvGraphicFramePr/>
+                <a:graphic xmlns:a="http://schemas.openxmlformats.org/drawingml/2006/main">
+                  <a:graphicData uri="http://schemas.microsoft.com/office/word/2010/wordprocessingShape">
+                    <wps:wsp>
+                      <wps:cNvSpPr/>
+                      <wps:spPr>
+                        <a:xfrm>
+                          <a:off x="0" y="0"/>
+                          <a:ext cx="332509" cy="159327"/>
+                        </a:xfrm>
+                        <a:prstGeom prst="rect">
+                          <a:avLst/>
+                        </a:prstGeom>
+                        <a:noFill/>
+                        <a:ln w="19050">
+                          <a:solidFill>
+                            <a:srgbClr val="92D050"/>
+                          </a:solidFill>
+                        </a:ln>
+                      </wps:spPr>
+                      <wps:style>
+                        <a:lnRef idx="2">
+                          <a:schemeClr val="accent1">
+                            <a:shade val="50000"/>
+                          </a:schemeClr>
+                        </a:lnRef>
+                        <a:fillRef idx="1">
+                          <a:schemeClr val="accent1"/>
+                        </a:fillRef>
+                        <a:effectRef idx="0">
+                          <a:schemeClr val="accent1"/>
+                        </a:effectRef>
+                        <a:fontRef idx="minor">
+                          <a:schemeClr val="lt1"/>
+                        </a:fontRef>
+                      </wps:style>
+                      <wps:bodyPr rot="0" spcFirstLastPara="0" vertOverflow="overflow" horzOverflow="overflow" vert="horz" wrap="square" lIns="91440" tIns="45720" rIns="91440" bIns="45720" numCol="1" spcCol="0" rtlCol="0" fromWordArt="0" anchor="ctr" anchorCtr="0" forceAA="0" compatLnSpc="1">
+                        <a:prstTxWarp prst="textNoShape">
+                          <a:avLst/>
+                        </a:prstTxWarp>
+                        <a:noAutofit/>
+                      </wps:bodyPr>
+                    </wps:wsp>
+                  </a:graphicData>
+                </a:graphic>
+              </wp:anchor>
+            </w:drawing>
+          </mc:Choice>
+          <mc:Fallback>
+            <w:pict>
+              <v:rect w14:anchorId="2EEF8183" id="Rectángulo 7" o:spid="_x0000_s1026" style="position:absolute;margin-left:240.95pt;margin-top:19.95pt;width:26.2pt;height:12.55pt;z-index:251663360;visibility:visible;mso-wrap-style:square;mso-wrap-distance-left:9pt;mso-wrap-distance-top:0;mso-wrap-distance-right:9pt;mso-wrap-distance-bottom:0;mso-position-horizontal:absolute;mso-position-horizontal-relative:text;mso-position-vertical:absolute;mso-position-vertical-relative:text;v-text-anchor:middle" o:gfxdata="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" filled="f" strokecolor="#92d050" strokeweight="1.5pt"/>
+            </w:pict>
+          </mc:Fallback>
+        </mc:AlternateContent>
+      </w:r>
+      <w:r>
+        <w:rPr>
+          <w:noProof/>
+        </w:rPr>
+        <mc:AlternateContent>
+          <mc:Choice Requires="wps">
+            <w:drawing>
+              <wp:anchor distT="0" distB="0" distL="114300" distR="114300" simplePos="0" relativeHeight="251661312" behindDoc="0" locked="0" layoutInCell="1" allowOverlap="1" wp14:anchorId="64592DE4" wp14:editId="7CA4A3AE">
+                <wp:simplePos x="0" y="0"/>
+                <wp:positionH relativeFrom="column">
+                  <wp:posOffset>436187</wp:posOffset>
+                </wp:positionH>
+                <wp:positionV relativeFrom="paragraph">
+                  <wp:posOffset>253365</wp:posOffset>
+                </wp:positionV>
+                <wp:extent cx="1731818" cy="165677"/>
+                <wp:effectExtent l="0" t="0" r="20955" b="25400"/>
+                <wp:wrapNone/>
+                <wp:docPr id="6" name="Rectángulo 6"/>
+                <wp:cNvGraphicFramePr/>
+                <a:graphic xmlns:a="http://schemas.openxmlformats.org/drawingml/2006/main">
+                  <a:graphicData uri="http://schemas.microsoft.com/office/word/2010/wordprocessingShape">
+                    <wps:wsp>
+                      <wps:cNvSpPr/>
+                      <wps:spPr>
+                        <a:xfrm>
+                          <a:off x="0" y="0"/>
+                          <a:ext cx="1731818" cy="165677"/>
+                        </a:xfrm>
+                        <a:prstGeom prst="rect">
+                          <a:avLst/>
+                        </a:prstGeom>
+                        <a:noFill/>
+                        <a:ln w="19050">
+                          <a:solidFill>
+                            <a:srgbClr val="FFFF00"/>
+                          </a:solidFill>
+                        </a:ln>
+                      </wps:spPr>
+                      <wps:style>
+                        <a:lnRef idx="2">
+                          <a:schemeClr val="accent1">
+                            <a:shade val="50000"/>
+                          </a:schemeClr>
+                        </a:lnRef>
+                        <a:fillRef idx="1">
+                          <a:schemeClr val="accent1"/>
+                        </a:fillRef>
+                        <a:effectRef idx="0">
+                          <a:schemeClr val="accent1"/>
+                        </a:effectRef>
+                        <a:fontRef idx="minor">
+                          <a:schemeClr val="lt1"/>
+                        </a:fontRef>
+                      </wps:style>
+                      <wps:bodyPr rot="0" spcFirstLastPara="0" vertOverflow="overflow" horzOverflow="overflow" vert="horz" wrap="square" lIns="91440" tIns="45720" rIns="91440" bIns="45720" numCol="1" spcCol="0" rtlCol="0" fromWordArt="0" anchor="ctr" anchorCtr="0" forceAA="0" compatLnSpc="1">
+                        <a:prstTxWarp prst="textNoShape">
+                          <a:avLst/>
+                        </a:prstTxWarp>
+                        <a:noAutofit/>
+                      </wps:bodyPr>
+                    </wps:wsp>
+                  </a:graphicData>
+                </a:graphic>
+                <wp14:sizeRelH relativeFrom="margin">
+                  <wp14:pctWidth>0</wp14:pctWidth>
+                </wp14:sizeRelH>
+                <wp14:sizeRelV relativeFrom="margin">
+                  <wp14:pctHeight>0</wp14:pctHeight>
+                </wp14:sizeRelV>
+              </wp:anchor>
+            </w:drawing>
+          </mc:Choice>
+          <mc:Fallback>
+            <w:pict>
+              <v:rect w14:anchorId="1912A02A" id="Rectángulo 6" o:spid="_x0000_s1026" style="position:absolute;margin-left:34.35pt;margin-top:19.95pt;width:136.35pt;height:13.05pt;z-index:251661312;visibility:visible;mso-wrap-style:square;mso-width-percent:0;mso-height-percent:0;mso-wrap-distance-left:9pt;mso-wrap-distance-top:0;mso-wrap-distance-right:9pt;mso-wrap-distance-bottom:0;mso-position-horizontal:absolute;mso-position-horizontal-relative:text;mso-position-vertical:absolute;mso-position-vertical-relative:text;mso-width-percent:0;mso-height-percent:0;mso-width-relative:margin;mso-height-relative:margin;v-text-anchor:middle" o:gfxdata="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" filled="f" strokecolor="yellow" strokeweight="1.5pt"/>
+            </w:pict>
+          </mc:Fallback>
+        </mc:AlternateContent>
+      </w:r>
+      <w:r>
+        <w:rPr>
+          <w:noProof/>
+        </w:rPr>
+        <mc:AlternateContent>
+          <mc:Choice Requires="wps">
+            <w:drawing>
+              <wp:anchor distT="0" distB="0" distL="114300" distR="114300" simplePos="0" relativeHeight="251659264" behindDoc="0" locked="0" layoutInCell="1" allowOverlap="1" wp14:anchorId="7FF69FBA" wp14:editId="76CCA0FF">
+                <wp:simplePos x="0" y="0"/>
+                <wp:positionH relativeFrom="column">
+                  <wp:posOffset>90574</wp:posOffset>
+                </wp:positionH>
+                <wp:positionV relativeFrom="paragraph">
+                  <wp:posOffset>260523</wp:posOffset>
+                </wp:positionV>
+                <wp:extent cx="332509" cy="159327"/>
+                <wp:effectExtent l="0" t="0" r="10795" b="12700"/>
+                <wp:wrapNone/>
+                <wp:docPr id="5" name="Rectángulo 5"/>
+                <wp:cNvGraphicFramePr/>
+                <a:graphic xmlns:a="http://schemas.openxmlformats.org/drawingml/2006/main">
+                  <a:graphicData uri="http://schemas.microsoft.com/office/word/2010/wordprocessingShape">
+                    <wps:wsp>
+                      <wps:cNvSpPr/>
+                      <wps:spPr>
+                        <a:xfrm>
+                          <a:off x="0" y="0"/>
+                          <a:ext cx="332509" cy="159327"/>
+                        </a:xfrm>
+                        <a:prstGeom prst="rect">
+                          <a:avLst/>
+                        </a:prstGeom>
+                        <a:noFill/>
+                        <a:ln w="19050">
+                          <a:solidFill>
+                            <a:srgbClr val="FF0000"/>
+                          </a:solidFill>
+                        </a:ln>
+                      </wps:spPr>
+                      <wps:style>
+                        <a:lnRef idx="2">
+                          <a:schemeClr val="accent1">
+                            <a:shade val="50000"/>
+                          </a:schemeClr>
+                        </a:lnRef>
+                        <a:fillRef idx="1">
+                          <a:schemeClr val="accent1"/>
+                        </a:fillRef>
+                        <a:effectRef idx="0">
+                          <a:schemeClr val="accent1"/>
+                        </a:effectRef>
+                        <a:fontRef idx="minor">
+                          <a:schemeClr val="lt1"/>
+                        </a:fontRef>
+                      </wps:style>
+                      <wps:bodyPr rot="0" spcFirstLastPara="0" vertOverflow="overflow" horzOverflow="overflow" vert="horz" wrap="square" lIns="91440" tIns="45720" rIns="91440" bIns="45720" numCol="1" spcCol="0" rtlCol="0" fromWordArt="0" anchor="ctr" anchorCtr="0" forceAA="0" compatLnSpc="1">
+                        <a:prstTxWarp prst="textNoShape">
+                          <a:avLst/>
+                        </a:prstTxWarp>
+                        <a:noAutofit/>
+                      </wps:bodyPr>
+                    </wps:wsp>
+                  </a:graphicData>
+                </a:graphic>
+              </wp:anchor>
+            </w:drawing>
+          </mc:Choice>
+          <mc:Fallback>
+            <w:pict>
+              <v:rect w14:anchorId="4C842E0A" id="Rectángulo 5" o:spid="_x0000_s1026" style="position:absolute;margin-left:7.15pt;margin-top:20.5pt;width:26.2pt;height:12.55pt;z-index:251659264;visibility:visible;mso-wrap-style:square;mso-wrap-distance-left:9pt;mso-wrap-distance-top:0;mso-wrap-distance-right:9pt;mso-wrap-distance-bottom:0;mso-position-horizontal:absolute;mso-position-horizontal-relative:text;mso-position-vertical:absolute;mso-position-vertical-relative:text;v-text-anchor:middle" o:gfxdata="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" filled="f" strokecolor="red" strokeweight="1.5pt"/>
+            </w:pict>
+          </mc:Fallback>
+        </mc:AlternateContent>
+      </w:r>
+      <w:r>
+        <w:rPr>
+          <w:noProof/>
+        </w:rPr>
+        <w:drawing>
+          <wp:inline distT="0" distB="0" distL="0" distR="0" wp14:anchorId="798FA080" wp14:editId="021F0AD9">
+            <wp:extent cx="5612130" cy="1303655"/>
+            <wp:effectExtent l="0" t="0" r="7620" b="0"/>
+            <wp:docPr id="4" name="Imagen 4"/>
+            <wp:cNvGraphicFramePr>
+              <a:graphicFrameLocks xmlns:a="http://schemas.openxmlformats.org/drawingml/2006/main" noChangeAspect="1"/>
+            </wp:cNvGraphicFramePr>
+            <a:graphic xmlns:a="http://schemas.openxmlformats.org/drawingml/2006/main">
+              <a:graphicData uri="http://schemas.openxmlformats.org/drawingml/2006/picture">
+                <pic:pic xmlns:pic="http://schemas.openxmlformats.org/drawingml/2006/picture">
+                  <pic:nvPicPr>
+                    <pic:cNvPr id="1" name=""/>
+                    <pic:cNvPicPr/>
+                  </pic:nvPicPr>
+                  <pic:blipFill>
+                    <a:blip r:embed="rId11"/>
+                    <a:stretch>
+                      <a:fillRect/>
+                    </a:stretch>
+                  </pic:blipFill>
+                  <pic:spPr>
+                    <a:xfrm>
+                      <a:off x="0" y="0"/>
+                      <a:ext cx="5612130" cy="1303655"/>
+                    </a:xfrm>
+                    <a:prstGeom prst="rect">
+                      <a:avLst/>
+                    </a:prstGeom>
+                  </pic:spPr>
+                </pic:pic>
+              </a:graphicData>
+            </a:graphic>
+          </wp:inline>
+        </w:drawing>
+      </w:r>
+    </w:p>
+    <w:p>
+      <w:r>
+        <w:t xml:space="preserve"> </w:t>
+      </w:r>
+    </w:p>
+    <w:p>
+      <w:pPr>
+        <w:pStyle w:val="Prrafodelista"/>
+        <w:numPr>
+          <w:ilvl w:val="0"/>
+          <w:numId w:val="21"/>
+        </w:numPr>
+      </w:pPr>
+      <w:r>
+        <w:rPr>
+          <w:highlight w:val="red"/>
+        </w:rPr>
+        <w:t>Lis</w:t>
+      </w:r>
+      <w:r>
+        <w:t>ta de elementos CRUD (GET, POST, PUT, DELETE, etc.)</w:t>
+      </w:r>
+    </w:p>
+    <w:p>
+      <w:pPr>
+        <w:pStyle w:val="Prrafodelista"/>
+        <w:numPr>
+          <w:ilvl w:val="0"/>
+          <w:numId w:val="21"/>
+        </w:numPr>
+      </w:pPr>
+      <w:r>
+        <w:rPr>
+          <w:highlight w:val="yellow"/>
+        </w:rPr>
+        <w:t>URL</w:t>
+      </w:r>
+      <w:r>
+        <w:t xml:space="preserve"> del sitio al que se harán las peticiones, vamos a escribir en el: </w:t>
+      </w:r>
+      <w:hyperlink r:id="rId12" w:history="1">
+        <w:r>
+          <w:rPr>
+            <w:rStyle w:val="Hipervnculo"/>
+          </w:rPr>
+          <w:t>http://127.0.0.1:8000/api/projects/</w:t>
+        </w:r>
+      </w:hyperlink>
+    </w:p>
+    <w:p>
+      <w:pPr>
+        <w:pStyle w:val="Prrafodelista"/>
+        <w:numPr>
+          <w:ilvl w:val="0"/>
+          <w:numId w:val="21"/>
+        </w:numPr>
+      </w:pPr>
+      <w:r>
+        <w:rPr>
+          <w:highlight w:val="green"/>
+        </w:rPr>
+        <w:t>Env</w:t>
+      </w:r>
+      <w:r>
+        <w:t>iar petición.</w:t>
+      </w:r>
+    </w:p>
+    <w:p>
+      <w:r>
+        <w:t>Intenta mandar un GET, obtendrás una lista de tus datos almacenados hasta ahora.</w:t>
+      </w:r>
+    </w:p>
+    <w:p>
+      <w:r>
+        <w:rPr>
+          <w:noProof/>
+        </w:rPr>
+        <w:drawing>
+          <wp:inline distT="0" distB="0" distL="0" distR="0" wp14:anchorId="4CF1C921" wp14:editId="2C81CBFD">
+            <wp:extent cx="4170218" cy="2850923"/>
+            <wp:effectExtent l="0" t="0" r="1905" b="6985"/>
+            <wp:docPr id="8" name="Imagen 8"/>
+            <wp:cNvGraphicFramePr>
+              <a:graphicFrameLocks xmlns:a="http://schemas.openxmlformats.org/drawingml/2006/main" noChangeAspect="1"/>
+            </wp:cNvGraphicFramePr>
+            <a:graphic xmlns:a="http://schemas.openxmlformats.org/drawingml/2006/main">
+              <a:graphicData uri="http://schemas.openxmlformats.org/drawingml/2006/picture">
+                <pic:pic xmlns:pic="http://schemas.openxmlformats.org/drawingml/2006/picture">
+                  <pic:nvPicPr>
+                    <pic:cNvPr id="1" name=""/>
+                    <pic:cNvPicPr/>
+                  </pic:nvPicPr>
+                  <pic:blipFill>
+                    <a:blip r:embed="rId13"/>
+                    <a:stretch>
+                      <a:fillRect/>
+                    </a:stretch>
+                  </pic:blipFill>
+                  <pic:spPr>
+                    <a:xfrm>
+                      <a:off x="0" y="0"/>
+                      <a:ext cx="4175374" cy="2854448"/>
+                    </a:xfrm>
+                    <a:prstGeom prst="rect">
+                      <a:avLst/>
+                    </a:prstGeom>
+                  </pic:spPr>
+                </pic:pic>
+              </a:graphicData>
+            </a:graphic>
+          </wp:inline>
+        </w:drawing>
+      </w:r>
+      <w:r>
+        <w:t xml:space="preserve"> </w:t>
+      </w:r>
+    </w:p>
+    <w:p/>
+    <w:p>
+      <w:r>
+        <w:t xml:space="preserve">Puedes mandar un GET con la ruta </w:t>
+      </w:r>
+      <w:hyperlink r:id="rId14" w:history="1">
+        <w:r>
+          <w:rPr>
+            <w:rStyle w:val="Hipervnculo"/>
+          </w:rPr>
+          <w:t>h</w:t>
+        </w:r>
+        <w:r>
+          <w:rPr>
+            <w:rStyle w:val="Hipervnculo"/>
+          </w:rPr>
+          <w:t>ttp://127.0.0.1:8000/api/projects</w:t>
+        </w:r>
+        <w:r>
+          <w:rPr>
+            <w:rStyle w:val="Hipervnculo"/>
+          </w:rPr>
+          <w:t>/2</w:t>
+        </w:r>
+        <w:r>
+          <w:rPr>
+            <w:rStyle w:val="Hipervnculo"/>
+          </w:rPr>
+          <w:t>/</w:t>
+        </w:r>
+      </w:hyperlink>
+      <w:r>
+        <w:t xml:space="preserve"> y se te devolverá únicamente el objeto con ese id.</w:t>
+      </w:r>
+    </w:p>
+    <w:p/>
+    <w:p>
+      <w:r>
+        <w:t xml:space="preserve">Cambia la opción para mandar un POST y ve a la pestaña que se llama </w:t>
+      </w:r>
+      <w:proofErr w:type="spellStart"/>
+      <w:r>
+        <w:rPr>
+          <w:highlight w:val="cyan"/>
+        </w:rPr>
+        <w:t>bod</w:t>
+      </w:r>
+      <w:r>
+        <w:t>y</w:t>
+      </w:r>
+      <w:proofErr w:type="spellEnd"/>
+      <w:r>
+        <w:t xml:space="preserve">, dentro de </w:t>
+      </w:r>
+      <w:proofErr w:type="spellStart"/>
+      <w:r>
+        <w:t>ela</w:t>
+      </w:r>
+      <w:proofErr w:type="spellEnd"/>
+      <w:r>
+        <w:t xml:space="preserve"> podrás escribir tu POST.</w:t>
+      </w:r>
+    </w:p>
+    <w:p>
+      <w:r>
+        <w:rPr>
+          <w:noProof/>
+        </w:rPr>
+        <w:lastRenderedPageBreak/>
+        <w:drawing>
+          <wp:inline distT="0" distB="0" distL="0" distR="0" wp14:anchorId="622A1D51" wp14:editId="01A8B2AE">
+            <wp:extent cx="3248890" cy="1820390"/>
+            <wp:effectExtent l="0" t="0" r="8890" b="8890"/>
+            <wp:docPr id="11" name="Imagen 11"/>
+            <wp:cNvGraphicFramePr>
+              <a:graphicFrameLocks xmlns:a="http://schemas.openxmlformats.org/drawingml/2006/main" noChangeAspect="1"/>
+            </wp:cNvGraphicFramePr>
+            <a:graphic xmlns:a="http://schemas.openxmlformats.org/drawingml/2006/main">
+              <a:graphicData uri="http://schemas.openxmlformats.org/drawingml/2006/picture">
+                <pic:pic xmlns:pic="http://schemas.openxmlformats.org/drawingml/2006/picture">
+                  <pic:nvPicPr>
+                    <pic:cNvPr id="1" name=""/>
+                    <pic:cNvPicPr/>
+                  </pic:nvPicPr>
+                  <pic:blipFill>
+                    <a:blip r:embed="rId15"/>
+                    <a:stretch>
+                      <a:fillRect/>
+                    </a:stretch>
+                  </pic:blipFill>
+                  <pic:spPr>
+                    <a:xfrm>
+                      <a:off x="0" y="0"/>
+                      <a:ext cx="3265342" cy="1829608"/>
+                    </a:xfrm>
+                    <a:prstGeom prst="rect">
+                      <a:avLst/>
+                    </a:prstGeom>
+                  </pic:spPr>
+                </pic:pic>
+              </a:graphicData>
+            </a:graphic>
+          </wp:inline>
+        </w:drawing>
+      </w:r>
+    </w:p>
+    <w:p>
+      <w:r>
+        <w:t>En status podrás ver algo como esto:</w:t>
+      </w:r>
+    </w:p>
+    <w:p>
+      <w:r>
+        <w:rPr>
+          <w:noProof/>
+        </w:rPr>
+        <w:drawing>
+          <wp:inline distT="0" distB="0" distL="0" distR="0" wp14:anchorId="4FAFFD75" wp14:editId="6CC33F5E">
+            <wp:extent cx="3158836" cy="1670478"/>
+            <wp:effectExtent l="0" t="0" r="3810" b="6350"/>
+            <wp:docPr id="12" name="Imagen 12"/>
+            <wp:cNvGraphicFramePr>
+              <a:graphicFrameLocks xmlns:a="http://schemas.openxmlformats.org/drawingml/2006/main" noChangeAspect="1"/>
+            </wp:cNvGraphicFramePr>
+            <a:graphic xmlns:a="http://schemas.openxmlformats.org/drawingml/2006/main">
+              <a:graphicData uri="http://schemas.openxmlformats.org/drawingml/2006/picture">
+                <pic:pic xmlns:pic="http://schemas.openxmlformats.org/drawingml/2006/picture">
+                  <pic:nvPicPr>
+                    <pic:cNvPr id="1" name=""/>
+                    <pic:cNvPicPr/>
+                  </pic:nvPicPr>
+                  <pic:blipFill>
+                    <a:blip r:embed="rId16"/>
+                    <a:stretch>
+                      <a:fillRect/>
+                    </a:stretch>
+                  </pic:blipFill>
+                  <pic:spPr>
+                    <a:xfrm>
+                      <a:off x="0" y="0"/>
+                      <a:ext cx="3169146" cy="1675930"/>
+                    </a:xfrm>
+                    <a:prstGeom prst="rect">
+                      <a:avLst/>
+                    </a:prstGeom>
+                  </pic:spPr>
+                </pic:pic>
+              </a:graphicData>
+            </a:graphic>
+          </wp:inline>
+        </w:drawing>
+      </w:r>
+    </w:p>
+    <w:p/>
+    <w:p>
+      <w:r>
+        <w:t>Probemos un actualizar (PATCH) algún post realizado con anterioridad:</w:t>
+      </w:r>
+    </w:p>
+    <w:p>
+      <w:r>
+        <w:rPr>
+          <w:noProof/>
+        </w:rPr>
+        <w:drawing>
+          <wp:inline distT="0" distB="0" distL="0" distR="0" wp14:anchorId="0F05B32E" wp14:editId="13E0B2FE">
+            <wp:extent cx="5612130" cy="1547495"/>
+            <wp:effectExtent l="0" t="0" r="7620" b="0"/>
+            <wp:docPr id="13" name="Imagen 13"/>
+            <wp:cNvGraphicFramePr>
+              <a:graphicFrameLocks xmlns:a="http://schemas.openxmlformats.org/drawingml/2006/main" noChangeAspect="1"/>
+            </wp:cNvGraphicFramePr>
+            <a:graphic xmlns:a="http://schemas.openxmlformats.org/drawingml/2006/main">
+              <a:graphicData uri="http://schemas.openxmlformats.org/drawingml/2006/picture">
+                <pic:pic xmlns:pic="http://schemas.openxmlformats.org/drawingml/2006/picture">
+                  <pic:nvPicPr>
+                    <pic:cNvPr id="1" name=""/>
+                    <pic:cNvPicPr/>
+                  </pic:nvPicPr>
+                  <pic:blipFill>
+                    <a:blip r:embed="rId17"/>
+                    <a:stretch>
+                      <a:fillRect/>
+                    </a:stretch>
+                  </pic:blipFill>
+                  <pic:spPr>
+                    <a:xfrm>
+                      <a:off x="0" y="0"/>
+                      <a:ext cx="5612130" cy="1547495"/>
+                    </a:xfrm>
+                    <a:prstGeom prst="rect">
+                      <a:avLst/>
+                    </a:prstGeom>
+                  </pic:spPr>
+                </pic:pic>
+              </a:graphicData>
+            </a:graphic>
+          </wp:inline>
+        </w:drawing>
+      </w:r>
+    </w:p>
+    <w:p>
+      <w:r>
+        <w:t xml:space="preserve">En esta ocasión actualizaremos el título del post con </w:t>
+      </w:r>
+      <w:r>
+        <w:rPr>
+          <w:b/>
+          <w:bCs/>
+        </w:rPr>
+        <w:t>“id”:2</w:t>
+      </w:r>
+      <w:r>
+        <w:t>,</w:t>
+      </w:r>
+      <w:r>
+        <w:t xml:space="preserve"> pasará de “Los perros también sienten” a “Más perros que nunca”</w:t>
+      </w:r>
+    </w:p>
+    <w:p>
+      <w:r>
+        <w:rPr>
+          <w:noProof/>
+        </w:rPr>
+        <w:drawing>
+          <wp:inline distT="0" distB="0" distL="0" distR="0" wp14:anchorId="17F06D19" wp14:editId="6FBBCBDA">
+            <wp:extent cx="3061854" cy="918556"/>
+            <wp:effectExtent l="0" t="0" r="5715" b="0"/>
+            <wp:docPr id="14" name="Imagen 14"/>
+            <wp:cNvGraphicFramePr>
+              <a:graphicFrameLocks xmlns:a="http://schemas.openxmlformats.org/drawingml/2006/main" noChangeAspect="1"/>
+            </wp:cNvGraphicFramePr>
+            <a:graphic xmlns:a="http://schemas.openxmlformats.org/drawingml/2006/main">
+              <a:graphicData uri="http://schemas.openxmlformats.org/drawingml/2006/picture">
+                <pic:pic xmlns:pic="http://schemas.openxmlformats.org/drawingml/2006/picture">
+                  <pic:nvPicPr>
+                    <pic:cNvPr id="1" name=""/>
+                    <pic:cNvPicPr/>
+                  </pic:nvPicPr>
+                  <pic:blipFill>
+                    <a:blip r:embed="rId18"/>
+                    <a:stretch>
+                      <a:fillRect/>
+                    </a:stretch>
+                  </pic:blipFill>
+                  <pic:spPr>
+                    <a:xfrm>
+                      <a:off x="0" y="0"/>
+                      <a:ext cx="3078384" cy="923515"/>
+                    </a:xfrm>
+                    <a:prstGeom prst="rect">
+                      <a:avLst/>
+                    </a:prstGeom>
+                  </pic:spPr>
+                </pic:pic>
+              </a:graphicData>
+            </a:graphic>
+          </wp:inline>
+        </w:drawing>
+      </w:r>
+      <w:r>
+        <w:t xml:space="preserve"> </w:t>
+      </w:r>
+    </w:p>
+    <w:p/>
+    <w:p>
+      <w:r>
+        <w:t>Por último, probemos un DELETE al post 2.</w:t>
+      </w:r>
+    </w:p>
+    <w:p>
+      <w:r>
+        <w:rPr>
+          <w:noProof/>
+        </w:rPr>
+        <w:drawing>
+          <wp:inline distT="0" distB="0" distL="0" distR="0" wp14:anchorId="31122AD5" wp14:editId="32C63434">
+            <wp:extent cx="3456709" cy="304614"/>
+            <wp:effectExtent l="0" t="0" r="0" b="635"/>
+            <wp:docPr id="15" name="Imagen 15"/>
+            <wp:cNvGraphicFramePr>
+              <a:graphicFrameLocks xmlns:a="http://schemas.openxmlformats.org/drawingml/2006/main" noChangeAspect="1"/>
+            </wp:cNvGraphicFramePr>
+            <a:graphic xmlns:a="http://schemas.openxmlformats.org/drawingml/2006/main">
+              <a:graphicData uri="http://schemas.openxmlformats.org/drawingml/2006/picture">
+                <pic:pic xmlns:pic="http://schemas.openxmlformats.org/drawingml/2006/picture">
+                  <pic:nvPicPr>
+                    <pic:cNvPr id="1" name=""/>
+                    <pic:cNvPicPr/>
+                  </pic:nvPicPr>
+                  <pic:blipFill>
+                    <a:blip r:embed="rId19"/>
+                    <a:stretch>
+                      <a:fillRect/>
+                    </a:stretch>
+                  </pic:blipFill>
+                  <pic:spPr>
+                    <a:xfrm>
+                      <a:off x="0" y="0"/>
+                      <a:ext cx="3529840" cy="311058"/>
+                    </a:xfrm>
+                    <a:prstGeom prst="rect">
+                      <a:avLst/>
+                    </a:prstGeom>
+                  </pic:spPr>
+                </pic:pic>
+              </a:graphicData>
+            </a:graphic>
+          </wp:inline>
+        </w:drawing>
+      </w:r>
+    </w:p>
+    <w:p>
+      <w:r>
+        <w:t>Si ahora hacemos un GET podremos ver que ya no existe este post (“Más perros que nunca”).</w:t>
+      </w:r>
+    </w:p>
+    <w:p>
+      <w:r>
+        <w:rPr>
+          <w:noProof/>
+        </w:rPr>
+        <w:lastRenderedPageBreak/>
+        <w:drawing>
+          <wp:inline distT="0" distB="0" distL="0" distR="0" wp14:anchorId="49B94733" wp14:editId="653C1848">
+            <wp:extent cx="4606636" cy="708352"/>
+            <wp:effectExtent l="0" t="0" r="3810" b="0"/>
+            <wp:docPr id="16" name="Imagen 16"/>
+            <wp:cNvGraphicFramePr>
+              <a:graphicFrameLocks xmlns:a="http://schemas.openxmlformats.org/drawingml/2006/main" noChangeAspect="1"/>
+            </wp:cNvGraphicFramePr>
+            <a:graphic xmlns:a="http://schemas.openxmlformats.org/drawingml/2006/main">
+              <a:graphicData uri="http://schemas.openxmlformats.org/drawingml/2006/picture">
+                <pic:pic xmlns:pic="http://schemas.openxmlformats.org/drawingml/2006/picture">
+                  <pic:nvPicPr>
+                    <pic:cNvPr id="1" name=""/>
+                    <pic:cNvPicPr/>
+                  </pic:nvPicPr>
+                  <pic:blipFill>
+                    <a:blip r:embed="rId20"/>
+                    <a:stretch>
+                      <a:fillRect/>
+                    </a:stretch>
+                  </pic:blipFill>
+                  <pic:spPr>
+                    <a:xfrm>
+                      <a:off x="0" y="0"/>
+                      <a:ext cx="4647242" cy="714596"/>
+                    </a:xfrm>
+                    <a:prstGeom prst="rect">
+                      <a:avLst/>
+                    </a:prstGeom>
+                  </pic:spPr>
+                </pic:pic>
+              </a:graphicData>
+            </a:graphic>
+          </wp:inline>
+        </w:drawing>
+      </w:r>
+    </w:p>
+    <w:p/>
+    <w:p>
+      <w:pPr>
+        <w:pStyle w:val="Ttulo1"/>
+      </w:pPr>
+      <w:r>
+        <w:t>Despliegue.</w:t>
+      </w:r>
+    </w:p>
+    <w:p>
+      <w:pPr>
+        <w:rPr>
+          <w:lang w:eastAsia="en-US"/>
+        </w:rPr>
+      </w:pPr>
+    </w:p>
+    <w:p/>
+    <w:p/>
+    <w:p/>
+    <w:p/>
+    <w:p>
       <w:r>
         <w:t xml:space="preserve"> </w:t>
       </w:r>
@@ -7800,6 +9462,119 @@
 <file path=word/numbering.xml><?xml version="1.0" encoding="utf-8"?>
 <w:numbering xmlns:wpc="http://schemas.microsoft.com/office/word/2010/wordprocessingCanvas" xmlns:cx="http://schemas.microsoft.com/office/drawing/2014/chartex" xmlns:cx1="http://schemas.microsoft.com/office/drawing/2015/9/8/chartex" xmlns:cx2="http://schemas.microsoft.com/office/drawing/2015/10/21/chartex" xmlns:cx3="http://schemas.microsoft.com/office/drawing/2016/5/9/chartex" xmlns:cx4="http://schemas.microsoft.com/office/drawing/2016/5/10/chartex" xmlns:cx5="http://schemas.microsoft.com/office/drawing/2016/5/11/chartex" xmlns:cx6="http://schemas.microsoft.com/office/drawing/2016/5/12/chartex" xmlns:cx7="http://schemas.microsoft.com/office/drawing/2016/5/13/chartex" xmlns:cx8="http://schemas.microsoft.com/office/drawing/2016/5/14/chartex" xmlns:mc="http://schemas.openxmlformats.org/markup-compatibility/2006" xmlns:aink="http://schemas.microsoft.com/office/drawing/2016/ink" xmlns:am3d="http://schemas.microsoft.com/office/drawing/2017/model3d" xmlns:o="urn:schemas-microsoft-com:office:office" xmlns:oel="http://schemas.microsoft.com/office/2019/extlst" xmlns:r="http://schemas.openxmlformats.org/officeDocument/2006/relationships" xmlns:m="http://schemas.openxmlformats.org/officeDocument/2006/math" xmlns:v="urn:schemas-microsoft-com:vml" xmlns:wp14="http://schemas.microsoft.com/office/word/2010/wordprocessingDrawing" xmlns:wp="http://schemas.openxmlformats.org/drawingml/2006/wordprocessingDrawing" xmlns:w10="urn:schemas-microsoft-com:office:word" xmlns:w="http://schemas.openxmlformats.org/wordprocessingml/2006/main" xmlns:w14="http://schemas.microsoft.com/office/word/2010/wordml" xmlns:w15="http://schemas.microsoft.com/office/word/2012/wordml" xmlns:w16cex="http://schemas.microsoft.com/office/word/2018/wordml/cex" xmlns:w16cid="http://schemas.microsoft.com/office/word/2016/wordml/cid" xmlns:w16="http://schemas.microsoft.com/office/word/2018/wordml" xmlns:w16sdtdh="http://schemas.microsoft.com/office/word/2020/wordml/sdtdatahash" xmlns:w16se="http://schemas.microsoft.com/office/word/2015/wordml/symex" xmlns:wpg="http://schemas.microsoft.com/office/word/2010/wordprocessingGroup" xmlns:wpi="http://schemas.microsoft.com/office/word/2010/wordprocessingInk" xmlns:wne="http://schemas.microsoft.com/office/word/2006/wordml" xmlns:wps="http://schemas.microsoft.com/office/word/2010/wordprocessingShape" mc:Ignorable="w14 w15 w16se w16cid w16 w16cex w16sdtdh wp14">
   <w:abstractNum w:abstractNumId="0" w15:restartNumberingAfterBreak="0">
+    <w:nsid w:val="07417DC5"/>
+    <w:multiLevelType w:val="hybridMultilevel"/>
+    <w:tmpl w:val="699CFC72"/>
+    <w:lvl w:ilvl="0" w:tplc="080A0001">
+      <w:start w:val="1"/>
+      <w:numFmt w:val="bullet"/>
+      <w:lvlText w:val=""/>
+      <w:lvlJc w:val="left"/>
+      <w:pPr>
+        <w:ind w:left="720" w:hanging="360"/>
+      </w:pPr>
+      <w:rPr>
+        <w:rFonts w:ascii="Symbol" w:hAnsi="Symbol" w:hint="default"/>
+      </w:rPr>
+    </w:lvl>
+    <w:lvl w:ilvl="1" w:tplc="080A0003" w:tentative="1">
+      <w:start w:val="1"/>
+      <w:numFmt w:val="bullet"/>
+      <w:lvlText w:val="o"/>
+      <w:lvlJc w:val="left"/>
+      <w:pPr>
+        <w:ind w:left="1440" w:hanging="360"/>
+      </w:pPr>
+      <w:rPr>
+        <w:rFonts w:ascii="Courier New" w:hAnsi="Courier New" w:cs="Courier New" w:hint="default"/>
+      </w:rPr>
+    </w:lvl>
+    <w:lvl w:ilvl="2" w:tplc="080A0005" w:tentative="1">
+      <w:start w:val="1"/>
+      <w:numFmt w:val="bullet"/>
+      <w:lvlText w:val=""/>
+      <w:lvlJc w:val="left"/>
+      <w:pPr>
+        <w:ind w:left="2160" w:hanging="360"/>
+      </w:pPr>
+      <w:rPr>
+        <w:rFonts w:ascii="Wingdings" w:hAnsi="Wingdings" w:hint="default"/>
+      </w:rPr>
+    </w:lvl>
+    <w:lvl w:ilvl="3" w:tplc="080A0001" w:tentative="1">
+      <w:start w:val="1"/>
+      <w:numFmt w:val="bullet"/>
+      <w:lvlText w:val=""/>
+      <w:lvlJc w:val="left"/>
+      <w:pPr>
+        <w:ind w:left="2880" w:hanging="360"/>
+      </w:pPr>
+      <w:rPr>
+        <w:rFonts w:ascii="Symbol" w:hAnsi="Symbol" w:hint="default"/>
+      </w:rPr>
+    </w:lvl>
+    <w:lvl w:ilvl="4" w:tplc="080A0003" w:tentative="1">
+      <w:start w:val="1"/>
+      <w:numFmt w:val="bullet"/>
+      <w:lvlText w:val="o"/>
+      <w:lvlJc w:val="left"/>
+      <w:pPr>
+        <w:ind w:left="3600" w:hanging="360"/>
+      </w:pPr>
+      <w:rPr>
+        <w:rFonts w:ascii="Courier New" w:hAnsi="Courier New" w:cs="Courier New" w:hint="default"/>
+      </w:rPr>
+    </w:lvl>
+    <w:lvl w:ilvl="5" w:tplc="080A0005" w:tentative="1">
+      <w:start w:val="1"/>
+      <w:numFmt w:val="bullet"/>
+      <w:lvlText w:val=""/>
+      <w:lvlJc w:val="left"/>
+      <w:pPr>
+        <w:ind w:left="4320" w:hanging="360"/>
+      </w:pPr>
+      <w:rPr>
+        <w:rFonts w:ascii="Wingdings" w:hAnsi="Wingdings" w:hint="default"/>
+      </w:rPr>
+    </w:lvl>
+    <w:lvl w:ilvl="6" w:tplc="080A0001" w:tentative="1">
+      <w:start w:val="1"/>
+      <w:numFmt w:val="bullet"/>
+      <w:lvlText w:val=""/>
+      <w:lvlJc w:val="left"/>
+      <w:pPr>
+        <w:ind w:left="5040" w:hanging="360"/>
+      </w:pPr>
+      <w:rPr>
+        <w:rFonts w:ascii="Symbol" w:hAnsi="Symbol" w:hint="default"/>
+      </w:rPr>
+    </w:lvl>
+    <w:lvl w:ilvl="7" w:tplc="080A0003" w:tentative="1">
+      <w:start w:val="1"/>
+      <w:numFmt w:val="bullet"/>
+      <w:lvlText w:val="o"/>
+      <w:lvlJc w:val="left"/>
+      <w:pPr>
+        <w:ind w:left="5760" w:hanging="360"/>
+      </w:pPr>
+      <w:rPr>
+        <w:rFonts w:ascii="Courier New" w:hAnsi="Courier New" w:cs="Courier New" w:hint="default"/>
+      </w:rPr>
+    </w:lvl>
+    <w:lvl w:ilvl="8" w:tplc="080A0005" w:tentative="1">
+      <w:start w:val="1"/>
+      <w:numFmt w:val="bullet"/>
+      <w:lvlText w:val=""/>
+      <w:lvlJc w:val="left"/>
+      <w:pPr>
+        <w:ind w:left="6480" w:hanging="360"/>
+      </w:pPr>
+      <w:rPr>
+        <w:rFonts w:ascii="Wingdings" w:hAnsi="Wingdings" w:hint="default"/>
+      </w:rPr>
+    </w:lvl>
+  </w:abstractNum>
+  <w:abstractNum w:abstractNumId="1" w15:restartNumberingAfterBreak="0">
     <w:nsid w:val="0872229F"/>
     <w:multiLevelType w:val="hybridMultilevel"/>
     <w:tmpl w:val="79C84DEE"/>
@@ -7885,7 +9660,7 @@
       </w:pPr>
     </w:lvl>
   </w:abstractNum>
-  <w:abstractNum w:abstractNumId="1" w15:restartNumberingAfterBreak="0">
+  <w:abstractNum w:abstractNumId="2" w15:restartNumberingAfterBreak="0">
     <w:nsid w:val="0B53322D"/>
     <w:multiLevelType w:val="hybridMultilevel"/>
     <w:tmpl w:val="29748E5C"/>
@@ -7998,7 +9773,120 @@
       </w:rPr>
     </w:lvl>
   </w:abstractNum>
-  <w:abstractNum w:abstractNumId="2" w15:restartNumberingAfterBreak="0">
+  <w:abstractNum w:abstractNumId="3" w15:restartNumberingAfterBreak="0">
+    <w:nsid w:val="0BD33EFC"/>
+    <w:multiLevelType w:val="hybridMultilevel"/>
+    <w:tmpl w:val="0BC86490"/>
+    <w:lvl w:ilvl="0" w:tplc="080A0001">
+      <w:start w:val="1"/>
+      <w:numFmt w:val="bullet"/>
+      <w:lvlText w:val=""/>
+      <w:lvlJc w:val="left"/>
+      <w:pPr>
+        <w:ind w:left="720" w:hanging="360"/>
+      </w:pPr>
+      <w:rPr>
+        <w:rFonts w:ascii="Symbol" w:hAnsi="Symbol" w:hint="default"/>
+      </w:rPr>
+    </w:lvl>
+    <w:lvl w:ilvl="1" w:tplc="080A0003" w:tentative="1">
+      <w:start w:val="1"/>
+      <w:numFmt w:val="bullet"/>
+      <w:lvlText w:val="o"/>
+      <w:lvlJc w:val="left"/>
+      <w:pPr>
+        <w:ind w:left="1440" w:hanging="360"/>
+      </w:pPr>
+      <w:rPr>
+        <w:rFonts w:ascii="Courier New" w:hAnsi="Courier New" w:cs="Courier New" w:hint="default"/>
+      </w:rPr>
+    </w:lvl>
+    <w:lvl w:ilvl="2" w:tplc="080A0005" w:tentative="1">
+      <w:start w:val="1"/>
+      <w:numFmt w:val="bullet"/>
+      <w:lvlText w:val=""/>
+      <w:lvlJc w:val="left"/>
+      <w:pPr>
+        <w:ind w:left="2160" w:hanging="360"/>
+      </w:pPr>
+      <w:rPr>
+        <w:rFonts w:ascii="Wingdings" w:hAnsi="Wingdings" w:hint="default"/>
+      </w:rPr>
+    </w:lvl>
+    <w:lvl w:ilvl="3" w:tplc="080A0001" w:tentative="1">
+      <w:start w:val="1"/>
+      <w:numFmt w:val="bullet"/>
+      <w:lvlText w:val=""/>
+      <w:lvlJc w:val="left"/>
+      <w:pPr>
+        <w:ind w:left="2880" w:hanging="360"/>
+      </w:pPr>
+      <w:rPr>
+        <w:rFonts w:ascii="Symbol" w:hAnsi="Symbol" w:hint="default"/>
+      </w:rPr>
+    </w:lvl>
+    <w:lvl w:ilvl="4" w:tplc="080A0003" w:tentative="1">
+      <w:start w:val="1"/>
+      <w:numFmt w:val="bullet"/>
+      <w:lvlText w:val="o"/>
+      <w:lvlJc w:val="left"/>
+      <w:pPr>
+        <w:ind w:left="3600" w:hanging="360"/>
+      </w:pPr>
+      <w:rPr>
+        <w:rFonts w:ascii="Courier New" w:hAnsi="Courier New" w:cs="Courier New" w:hint="default"/>
+      </w:rPr>
+    </w:lvl>
+    <w:lvl w:ilvl="5" w:tplc="080A0005" w:tentative="1">
+      <w:start w:val="1"/>
+      <w:numFmt w:val="bullet"/>
+      <w:lvlText w:val=""/>
+      <w:lvlJc w:val="left"/>
+      <w:pPr>
+        <w:ind w:left="4320" w:hanging="360"/>
+      </w:pPr>
+      <w:rPr>
+        <w:rFonts w:ascii="Wingdings" w:hAnsi="Wingdings" w:hint="default"/>
+      </w:rPr>
+    </w:lvl>
+    <w:lvl w:ilvl="6" w:tplc="080A0001" w:tentative="1">
+      <w:start w:val="1"/>
+      <w:numFmt w:val="bullet"/>
+      <w:lvlText w:val=""/>
+      <w:lvlJc w:val="left"/>
+      <w:pPr>
+        <w:ind w:left="5040" w:hanging="360"/>
+      </w:pPr>
+      <w:rPr>
+        <w:rFonts w:ascii="Symbol" w:hAnsi="Symbol" w:hint="default"/>
+      </w:rPr>
+    </w:lvl>
+    <w:lvl w:ilvl="7" w:tplc="080A0003" w:tentative="1">
+      <w:start w:val="1"/>
+      <w:numFmt w:val="bullet"/>
+      <w:lvlText w:val="o"/>
+      <w:lvlJc w:val="left"/>
+      <w:pPr>
+        <w:ind w:left="5760" w:hanging="360"/>
+      </w:pPr>
+      <w:rPr>
+        <w:rFonts w:ascii="Courier New" w:hAnsi="Courier New" w:cs="Courier New" w:hint="default"/>
+      </w:rPr>
+    </w:lvl>
+    <w:lvl w:ilvl="8" w:tplc="080A0005" w:tentative="1">
+      <w:start w:val="1"/>
+      <w:numFmt w:val="bullet"/>
+      <w:lvlText w:val=""/>
+      <w:lvlJc w:val="left"/>
+      <w:pPr>
+        <w:ind w:left="6480" w:hanging="360"/>
+      </w:pPr>
+      <w:rPr>
+        <w:rFonts w:ascii="Wingdings" w:hAnsi="Wingdings" w:hint="default"/>
+      </w:rPr>
+    </w:lvl>
+  </w:abstractNum>
+  <w:abstractNum w:abstractNumId="4" w15:restartNumberingAfterBreak="0">
     <w:nsid w:val="0C23407C"/>
     <w:multiLevelType w:val="hybridMultilevel"/>
     <w:tmpl w:val="46103544"/>
@@ -8111,7 +9999,7 @@
       </w:rPr>
     </w:lvl>
   </w:abstractNum>
-  <w:abstractNum w:abstractNumId="3" w15:restartNumberingAfterBreak="0">
+  <w:abstractNum w:abstractNumId="5" w15:restartNumberingAfterBreak="0">
     <w:nsid w:val="131A02BB"/>
     <w:multiLevelType w:val="hybridMultilevel"/>
     <w:tmpl w:val="D8A01AA6"/>
@@ -8224,7 +10112,7 @@
       </w:rPr>
     </w:lvl>
   </w:abstractNum>
-  <w:abstractNum w:abstractNumId="4" w15:restartNumberingAfterBreak="0">
+  <w:abstractNum w:abstractNumId="6" w15:restartNumberingAfterBreak="0">
     <w:nsid w:val="148A1E0F"/>
     <w:multiLevelType w:val="hybridMultilevel"/>
     <w:tmpl w:val="DB6E8FFC"/>
@@ -8337,7 +10225,7 @@
       </w:rPr>
     </w:lvl>
   </w:abstractNum>
-  <w:abstractNum w:abstractNumId="5" w15:restartNumberingAfterBreak="0">
+  <w:abstractNum w:abstractNumId="7" w15:restartNumberingAfterBreak="0">
     <w:nsid w:val="1B9E3B3D"/>
     <w:multiLevelType w:val="hybridMultilevel"/>
     <w:tmpl w:val="D954F3B4"/>
@@ -8426,7 +10314,7 @@
       </w:pPr>
     </w:lvl>
   </w:abstractNum>
-  <w:abstractNum w:abstractNumId="6" w15:restartNumberingAfterBreak="0">
+  <w:abstractNum w:abstractNumId="8" w15:restartNumberingAfterBreak="0">
     <w:nsid w:val="1C9E08A8"/>
     <w:multiLevelType w:val="hybridMultilevel"/>
     <w:tmpl w:val="2FECE676"/>
@@ -8539,7 +10427,7 @@
       </w:rPr>
     </w:lvl>
   </w:abstractNum>
-  <w:abstractNum w:abstractNumId="7" w15:restartNumberingAfterBreak="0">
+  <w:abstractNum w:abstractNumId="9" w15:restartNumberingAfterBreak="0">
     <w:nsid w:val="225A0478"/>
     <w:multiLevelType w:val="hybridMultilevel"/>
     <w:tmpl w:val="21A4EE22"/>
@@ -8628,7 +10516,7 @@
       </w:pPr>
     </w:lvl>
   </w:abstractNum>
-  <w:abstractNum w:abstractNumId="8" w15:restartNumberingAfterBreak="0">
+  <w:abstractNum w:abstractNumId="10" w15:restartNumberingAfterBreak="0">
     <w:nsid w:val="245E553F"/>
     <w:multiLevelType w:val="hybridMultilevel"/>
     <w:tmpl w:val="50289FCA"/>
@@ -8717,7 +10605,7 @@
       </w:pPr>
     </w:lvl>
   </w:abstractNum>
-  <w:abstractNum w:abstractNumId="9" w15:restartNumberingAfterBreak="0">
+  <w:abstractNum w:abstractNumId="11" w15:restartNumberingAfterBreak="0">
     <w:nsid w:val="29752DFC"/>
     <w:multiLevelType w:val="hybridMultilevel"/>
     <w:tmpl w:val="B34E2490"/>
@@ -8806,7 +10694,7 @@
       </w:pPr>
     </w:lvl>
   </w:abstractNum>
-  <w:abstractNum w:abstractNumId="10" w15:restartNumberingAfterBreak="0">
+  <w:abstractNum w:abstractNumId="12" w15:restartNumberingAfterBreak="0">
     <w:nsid w:val="2D181FE8"/>
     <w:multiLevelType w:val="hybridMultilevel"/>
     <w:tmpl w:val="CFF0B70A"/>
@@ -8895,7 +10783,7 @@
       </w:pPr>
     </w:lvl>
   </w:abstractNum>
-  <w:abstractNum w:abstractNumId="11" w15:restartNumberingAfterBreak="0">
+  <w:abstractNum w:abstractNumId="13" w15:restartNumberingAfterBreak="0">
     <w:nsid w:val="455A4997"/>
     <w:multiLevelType w:val="hybridMultilevel"/>
     <w:tmpl w:val="5322C5B8"/>
@@ -8981,7 +10869,7 @@
       </w:pPr>
     </w:lvl>
   </w:abstractNum>
-  <w:abstractNum w:abstractNumId="12" w15:restartNumberingAfterBreak="0">
+  <w:abstractNum w:abstractNumId="14" w15:restartNumberingAfterBreak="0">
     <w:nsid w:val="4731644D"/>
     <w:multiLevelType w:val="hybridMultilevel"/>
     <w:tmpl w:val="3ADC5D04"/>
@@ -9094,7 +10982,7 @@
       </w:rPr>
     </w:lvl>
   </w:abstractNum>
-  <w:abstractNum w:abstractNumId="13" w15:restartNumberingAfterBreak="0">
+  <w:abstractNum w:abstractNumId="15" w15:restartNumberingAfterBreak="0">
     <w:nsid w:val="51B95D72"/>
     <w:multiLevelType w:val="hybridMultilevel"/>
     <w:tmpl w:val="6DE41BA6"/>
@@ -9180,7 +11068,7 @@
       </w:pPr>
     </w:lvl>
   </w:abstractNum>
-  <w:abstractNum w:abstractNumId="14" w15:restartNumberingAfterBreak="0">
+  <w:abstractNum w:abstractNumId="16" w15:restartNumberingAfterBreak="0">
     <w:nsid w:val="5A2741A5"/>
     <w:multiLevelType w:val="hybridMultilevel"/>
     <w:tmpl w:val="2F125078"/>
@@ -9293,7 +11181,120 @@
       </w:rPr>
     </w:lvl>
   </w:abstractNum>
-  <w:abstractNum w:abstractNumId="15" w15:restartNumberingAfterBreak="0">
+  <w:abstractNum w:abstractNumId="17" w15:restartNumberingAfterBreak="0">
+    <w:nsid w:val="63C54DA8"/>
+    <w:multiLevelType w:val="hybridMultilevel"/>
+    <w:tmpl w:val="B8A62F12"/>
+    <w:lvl w:ilvl="0" w:tplc="080A0001">
+      <w:start w:val="1"/>
+      <w:numFmt w:val="bullet"/>
+      <w:lvlText w:val=""/>
+      <w:lvlJc w:val="left"/>
+      <w:pPr>
+        <w:ind w:left="720" w:hanging="360"/>
+      </w:pPr>
+      <w:rPr>
+        <w:rFonts w:ascii="Symbol" w:hAnsi="Symbol" w:hint="default"/>
+      </w:rPr>
+    </w:lvl>
+    <w:lvl w:ilvl="1" w:tplc="080A0003" w:tentative="1">
+      <w:start w:val="1"/>
+      <w:numFmt w:val="bullet"/>
+      <w:lvlText w:val="o"/>
+      <w:lvlJc w:val="left"/>
+      <w:pPr>
+        <w:ind w:left="1440" w:hanging="360"/>
+      </w:pPr>
+      <w:rPr>
+        <w:rFonts w:ascii="Courier New" w:hAnsi="Courier New" w:cs="Courier New" w:hint="default"/>
+      </w:rPr>
+    </w:lvl>
+    <w:lvl w:ilvl="2" w:tplc="080A0005" w:tentative="1">
+      <w:start w:val="1"/>
+      <w:numFmt w:val="bullet"/>
+      <w:lvlText w:val=""/>
+      <w:lvlJc w:val="left"/>
+      <w:pPr>
+        <w:ind w:left="2160" w:hanging="360"/>
+      </w:pPr>
+      <w:rPr>
+        <w:rFonts w:ascii="Wingdings" w:hAnsi="Wingdings" w:hint="default"/>
+      </w:rPr>
+    </w:lvl>
+    <w:lvl w:ilvl="3" w:tplc="080A0001" w:tentative="1">
+      <w:start w:val="1"/>
+      <w:numFmt w:val="bullet"/>
+      <w:lvlText w:val=""/>
+      <w:lvlJc w:val="left"/>
+      <w:pPr>
+        <w:ind w:left="2880" w:hanging="360"/>
+      </w:pPr>
+      <w:rPr>
+        <w:rFonts w:ascii="Symbol" w:hAnsi="Symbol" w:hint="default"/>
+      </w:rPr>
+    </w:lvl>
+    <w:lvl w:ilvl="4" w:tplc="080A0003" w:tentative="1">
+      <w:start w:val="1"/>
+      <w:numFmt w:val="bullet"/>
+      <w:lvlText w:val="o"/>
+      <w:lvlJc w:val="left"/>
+      <w:pPr>
+        <w:ind w:left="3600" w:hanging="360"/>
+      </w:pPr>
+      <w:rPr>
+        <w:rFonts w:ascii="Courier New" w:hAnsi="Courier New" w:cs="Courier New" w:hint="default"/>
+      </w:rPr>
+    </w:lvl>
+    <w:lvl w:ilvl="5" w:tplc="080A0005" w:tentative="1">
+      <w:start w:val="1"/>
+      <w:numFmt w:val="bullet"/>
+      <w:lvlText w:val=""/>
+      <w:lvlJc w:val="left"/>
+      <w:pPr>
+        <w:ind w:left="4320" w:hanging="360"/>
+      </w:pPr>
+      <w:rPr>
+        <w:rFonts w:ascii="Wingdings" w:hAnsi="Wingdings" w:hint="default"/>
+      </w:rPr>
+    </w:lvl>
+    <w:lvl w:ilvl="6" w:tplc="080A0001" w:tentative="1">
+      <w:start w:val="1"/>
+      <w:numFmt w:val="bullet"/>
+      <w:lvlText w:val=""/>
+      <w:lvlJc w:val="left"/>
+      <w:pPr>
+        <w:ind w:left="5040" w:hanging="360"/>
+      </w:pPr>
+      <w:rPr>
+        <w:rFonts w:ascii="Symbol" w:hAnsi="Symbol" w:hint="default"/>
+      </w:rPr>
+    </w:lvl>
+    <w:lvl w:ilvl="7" w:tplc="080A0003" w:tentative="1">
+      <w:start w:val="1"/>
+      <w:numFmt w:val="bullet"/>
+      <w:lvlText w:val="o"/>
+      <w:lvlJc w:val="left"/>
+      <w:pPr>
+        <w:ind w:left="5760" w:hanging="360"/>
+      </w:pPr>
+      <w:rPr>
+        <w:rFonts w:ascii="Courier New" w:hAnsi="Courier New" w:cs="Courier New" w:hint="default"/>
+      </w:rPr>
+    </w:lvl>
+    <w:lvl w:ilvl="8" w:tplc="080A0005" w:tentative="1">
+      <w:start w:val="1"/>
+      <w:numFmt w:val="bullet"/>
+      <w:lvlText w:val=""/>
+      <w:lvlJc w:val="left"/>
+      <w:pPr>
+        <w:ind w:left="6480" w:hanging="360"/>
+      </w:pPr>
+      <w:rPr>
+        <w:rFonts w:ascii="Wingdings" w:hAnsi="Wingdings" w:hint="default"/>
+      </w:rPr>
+    </w:lvl>
+  </w:abstractNum>
+  <w:abstractNum w:abstractNumId="18" w15:restartNumberingAfterBreak="0">
     <w:nsid w:val="646117D7"/>
     <w:multiLevelType w:val="hybridMultilevel"/>
     <w:tmpl w:val="A00C8A04"/>
@@ -9406,7 +11407,7 @@
       </w:rPr>
     </w:lvl>
   </w:abstractNum>
-  <w:abstractNum w:abstractNumId="16" w15:restartNumberingAfterBreak="0">
+  <w:abstractNum w:abstractNumId="19" w15:restartNumberingAfterBreak="0">
     <w:nsid w:val="6EC53ACD"/>
     <w:multiLevelType w:val="hybridMultilevel"/>
     <w:tmpl w:val="0FE4E46A"/>
@@ -9519,7 +11520,7 @@
       </w:rPr>
     </w:lvl>
   </w:abstractNum>
-  <w:abstractNum w:abstractNumId="17" w15:restartNumberingAfterBreak="0">
+  <w:abstractNum w:abstractNumId="20" w15:restartNumberingAfterBreak="0">
     <w:nsid w:val="75230398"/>
     <w:multiLevelType w:val="hybridMultilevel"/>
     <w:tmpl w:val="8640BDD2"/>
@@ -9606,58 +11607,67 @@
     </w:lvl>
   </w:abstractNum>
   <w:num w:numId="1" w16cid:durableId="329790970">
+    <w:abstractNumId w:val="20"/>
+  </w:num>
+  <w:num w:numId="2" w16cid:durableId="1608122607">
+    <w:abstractNumId w:val="19"/>
+  </w:num>
+  <w:num w:numId="3" w16cid:durableId="355427034">
+    <w:abstractNumId w:val="5"/>
+  </w:num>
+  <w:num w:numId="4" w16cid:durableId="2142189863">
+    <w:abstractNumId w:val="13"/>
+  </w:num>
+  <w:num w:numId="5" w16cid:durableId="1279919137">
+    <w:abstractNumId w:val="4"/>
+  </w:num>
+  <w:num w:numId="6" w16cid:durableId="1231385496">
+    <w:abstractNumId w:val="16"/>
+  </w:num>
+  <w:num w:numId="7" w16cid:durableId="109862930">
+    <w:abstractNumId w:val="18"/>
+  </w:num>
+  <w:num w:numId="8" w16cid:durableId="572009327">
+    <w:abstractNumId w:val="2"/>
+  </w:num>
+  <w:num w:numId="9" w16cid:durableId="1775898512">
+    <w:abstractNumId w:val="14"/>
+  </w:num>
+  <w:num w:numId="10" w16cid:durableId="386101387">
+    <w:abstractNumId w:val="9"/>
+  </w:num>
+  <w:num w:numId="11" w16cid:durableId="1111512116">
+    <w:abstractNumId w:val="11"/>
+  </w:num>
+  <w:num w:numId="12" w16cid:durableId="1423186975">
+    <w:abstractNumId w:val="6"/>
+  </w:num>
+  <w:num w:numId="13" w16cid:durableId="11420553">
+    <w:abstractNumId w:val="8"/>
+  </w:num>
+  <w:num w:numId="14" w16cid:durableId="1618832029">
+    <w:abstractNumId w:val="1"/>
+  </w:num>
+  <w:num w:numId="15" w16cid:durableId="1271664879">
+    <w:abstractNumId w:val="15"/>
+  </w:num>
+  <w:num w:numId="16" w16cid:durableId="832263796">
+    <w:abstractNumId w:val="7"/>
+  </w:num>
+  <w:num w:numId="17" w16cid:durableId="2115245514">
+    <w:abstractNumId w:val="12"/>
+  </w:num>
+  <w:num w:numId="18" w16cid:durableId="1891963161">
+    <w:abstractNumId w:val="10"/>
+  </w:num>
+  <w:num w:numId="19" w16cid:durableId="41100439">
     <w:abstractNumId w:val="17"/>
   </w:num>
-  <w:num w:numId="2" w16cid:durableId="1608122607">
-    <w:abstractNumId w:val="16"/>
-  </w:num>
-  <w:num w:numId="3" w16cid:durableId="355427034">
-    <w:abstractNumId w:val="3"/>
-  </w:num>
-  <w:num w:numId="4" w16cid:durableId="2142189863">
-    <w:abstractNumId w:val="11"/>
-  </w:num>
-  <w:num w:numId="5" w16cid:durableId="1279919137">
-    <w:abstractNumId w:val="2"/>
-  </w:num>
-  <w:num w:numId="6" w16cid:durableId="1231385496">
-    <w:abstractNumId w:val="14"/>
-  </w:num>
-  <w:num w:numId="7" w16cid:durableId="109862930">
-    <w:abstractNumId w:val="15"/>
-  </w:num>
-  <w:num w:numId="8" w16cid:durableId="572009327">
-    <w:abstractNumId w:val="1"/>
-  </w:num>
-  <w:num w:numId="9" w16cid:durableId="1775898512">
-    <w:abstractNumId w:val="12"/>
-  </w:num>
-  <w:num w:numId="10" w16cid:durableId="386101387">
-    <w:abstractNumId w:val="7"/>
-  </w:num>
-  <w:num w:numId="11" w16cid:durableId="1111512116">
-    <w:abstractNumId w:val="9"/>
-  </w:num>
-  <w:num w:numId="12" w16cid:durableId="1423186975">
-    <w:abstractNumId w:val="4"/>
-  </w:num>
-  <w:num w:numId="13" w16cid:durableId="11420553">
-    <w:abstractNumId w:val="6"/>
-  </w:num>
-  <w:num w:numId="14" w16cid:durableId="1618832029">
+  <w:num w:numId="20" w16cid:durableId="721517569">
     <w:abstractNumId w:val="0"/>
   </w:num>
-  <w:num w:numId="15" w16cid:durableId="1271664879">
-    <w:abstractNumId w:val="13"/>
-  </w:num>
-  <w:num w:numId="16" w16cid:durableId="832263796">
-    <w:abstractNumId w:val="5"/>
-  </w:num>
-  <w:num w:numId="17" w16cid:durableId="2115245514">
-    <w:abstractNumId w:val="10"/>
-  </w:num>
-  <w:num w:numId="18" w16cid:durableId="1891963161">
-    <w:abstractNumId w:val="8"/>
+  <w:num w:numId="21" w16cid:durableId="1169323072">
+    <w:abstractNumId w:val="3"/>
   </w:num>
 </w:numbering>
 </file>
@@ -10294,6 +12304,18 @@
     <w:basedOn w:val="Fuentedeprrafopredeter"/>
     <w:rsid w:val="00D738AD"/>
   </w:style>
+  <w:style w:type="character" w:styleId="Hipervnculovisitado">
+    <w:name w:val="FollowedHyperlink"/>
+    <w:basedOn w:val="Fuentedeprrafopredeter"/>
+    <w:uiPriority w:val="99"/>
+    <w:semiHidden/>
+    <w:unhideWhenUsed/>
+    <w:rsid w:val="00474A9D"/>
+    <w:rPr>
+      <w:color w:val="954F72" w:themeColor="followedHyperlink"/>
+      <w:u w:val="single"/>
+    </w:rPr>
+  </w:style>
 </w:styles>
 </file>
 

</xml_diff>